<commit_message>
new branch created b/c of merge conflicts, has debugging and sms/email reminders.
</commit_message>
<xml_diff>
--- a/docassemble/macletters/data/templates/educational_evaluations_copy_request_template.docx
+++ b/docassemble/macletters/data/templates/educational_evaluations_copy_request_template.docx
@@ -1,6 +1,6 @@
 
 <file path=word/document.xml><?xml version="1.0" encoding="utf-8"?>
-<w:document xmlns:wpc="http://schemas.microsoft.com/office/word/2010/wordprocessingCanvas" xmlns:cx="http://schemas.microsoft.com/office/drawing/2014/chartex" xmlns:cx1="http://schemas.microsoft.com/office/drawing/2015/9/8/chartex" xmlns:mc="http://schemas.openxmlformats.org/markup-compatibility/2006" xmlns:o="urn:schemas-microsoft-com:office:office" xmlns:r="http://schemas.openxmlformats.org/officeDocument/2006/relationships" xmlns:m="http://schemas.openxmlformats.org/officeDocument/2006/math" xmlns:v="urn:schemas-microsoft-com:vml" xmlns:wp14="http://schemas.microsoft.com/office/word/2010/wordprocessingDrawing" xmlns:wp="http://schemas.openxmlformats.org/drawingml/2006/wordprocessingDrawing" xmlns:w10="urn:schemas-microsoft-com:office:word" xmlns:w="http://schemas.openxmlformats.org/wordprocessingml/2006/main" xmlns:w14="http://schemas.microsoft.com/office/word/2010/wordml" xmlns:w15="http://schemas.microsoft.com/office/word/2012/wordml" xmlns:w16se="http://schemas.microsoft.com/office/word/2015/wordml/symex" xmlns:wpg="http://schemas.microsoft.com/office/word/2010/wordprocessingGroup" xmlns:wpi="http://schemas.microsoft.com/office/word/2010/wordprocessingInk" xmlns:wne="http://schemas.microsoft.com/office/word/2006/wordml" xmlns:wps="http://schemas.microsoft.com/office/word/2010/wordprocessingShape" mc:Ignorable="w14 w15 w16se wp14">
+<w:document xmlns:wpc="http://schemas.microsoft.com/office/word/2010/wordprocessingCanvas" xmlns:cx="http://schemas.microsoft.com/office/drawing/2014/chartex" xmlns:cx1="http://schemas.microsoft.com/office/drawing/2015/9/8/chartex" xmlns:cx2="http://schemas.microsoft.com/office/drawing/2015/10/21/chartex" xmlns:cx3="http://schemas.microsoft.com/office/drawing/2016/5/9/chartex" xmlns:cx4="http://schemas.microsoft.com/office/drawing/2016/5/10/chartex" xmlns:cx5="http://schemas.microsoft.com/office/drawing/2016/5/11/chartex" xmlns:cx6="http://schemas.microsoft.com/office/drawing/2016/5/12/chartex" xmlns:cx7="http://schemas.microsoft.com/office/drawing/2016/5/13/chartex" xmlns:cx8="http://schemas.microsoft.com/office/drawing/2016/5/14/chartex" xmlns:mc="http://schemas.openxmlformats.org/markup-compatibility/2006" xmlns:aink="http://schemas.microsoft.com/office/drawing/2016/ink" xmlns:am3d="http://schemas.microsoft.com/office/drawing/2017/model3d" xmlns:o="urn:schemas-microsoft-com:office:office" xmlns:r="http://schemas.openxmlformats.org/officeDocument/2006/relationships" xmlns:m="http://schemas.openxmlformats.org/officeDocument/2006/math" xmlns:v="urn:schemas-microsoft-com:vml" xmlns:wp14="http://schemas.microsoft.com/office/word/2010/wordprocessingDrawing" xmlns:wp="http://schemas.openxmlformats.org/drawingml/2006/wordprocessingDrawing" xmlns:w10="urn:schemas-microsoft-com:office:word" xmlns:w="http://schemas.openxmlformats.org/wordprocessingml/2006/main" xmlns:w14="http://schemas.microsoft.com/office/word/2010/wordml" xmlns:w15="http://schemas.microsoft.com/office/word/2012/wordml" xmlns:w16cid="http://schemas.microsoft.com/office/word/2016/wordml/cid" xmlns:w16se="http://schemas.microsoft.com/office/word/2015/wordml/symex" xmlns:wpg="http://schemas.microsoft.com/office/word/2010/wordprocessingGroup" xmlns:wpi="http://schemas.microsoft.com/office/word/2010/wordprocessingInk" xmlns:wne="http://schemas.microsoft.com/office/word/2006/wordml" xmlns:wps="http://schemas.microsoft.com/office/word/2010/wordprocessingShape" mc:Ignorable="w14 w15 w16se w16cid wp14">
   <w:body>
     <w:p>
       <w:pPr>
@@ -9,36 +9,38 @@
           <w:szCs w:val="24"/>
         </w:rPr>
       </w:pPr>
-      <w:r>
-        <w:rPr>
-          <w:sz w:val="24"/>
-          <w:szCs w:val="24"/>
-        </w:rPr>
-        <w:t>{</w:t>
-      </w:r>
+      <w:bookmarkStart w:id="0" w:name="_GoBack"/>
+      <w:bookmarkEnd w:id="0"/>
       <w:proofErr w:type="gramStart"/>
       <w:r>
         <w:rPr>
           <w:sz w:val="24"/>
           <w:szCs w:val="24"/>
         </w:rPr>
-        <w:t xml:space="preserve">{ </w:t>
-      </w:r>
-      <w:proofErr w:type="spellStart"/>
-      <w:r>
-        <w:rPr>
-          <w:sz w:val="24"/>
-          <w:szCs w:val="24"/>
-        </w:rPr>
-        <w:t>requestor.name.full</w:t>
-      </w:r>
-      <w:proofErr w:type="spellEnd"/>
+        <w:t xml:space="preserve">{{ </w:t>
+      </w:r>
+      <w:proofErr w:type="spellStart"/>
+      <w:r>
+        <w:rPr>
+          <w:sz w:val="24"/>
+          <w:szCs w:val="24"/>
+        </w:rPr>
+        <w:t>requestor.name</w:t>
+      </w:r>
       <w:proofErr w:type="gramEnd"/>
       <w:r>
         <w:rPr>
           <w:sz w:val="24"/>
           <w:szCs w:val="24"/>
         </w:rPr>
+        <w:t>.full</w:t>
+      </w:r>
+      <w:proofErr w:type="spellEnd"/>
+      <w:r>
+        <w:rPr>
+          <w:sz w:val="24"/>
+          <w:szCs w:val="24"/>
+        </w:rPr>
         <w:t>() }}</w:t>
       </w:r>
     </w:p>
@@ -49,36 +51,36 @@
           <w:szCs w:val="24"/>
         </w:rPr>
       </w:pPr>
-      <w:r>
-        <w:rPr>
-          <w:sz w:val="24"/>
-          <w:szCs w:val="24"/>
-        </w:rPr>
-        <w:t>{</w:t>
-      </w:r>
       <w:proofErr w:type="gramStart"/>
       <w:r>
         <w:rPr>
           <w:sz w:val="24"/>
           <w:szCs w:val="24"/>
         </w:rPr>
-        <w:t xml:space="preserve">{ </w:t>
-      </w:r>
-      <w:proofErr w:type="spellStart"/>
-      <w:r>
-        <w:rPr>
-          <w:sz w:val="24"/>
-          <w:szCs w:val="24"/>
-        </w:rPr>
-        <w:t>requestor.address.address</w:t>
-      </w:r>
-      <w:proofErr w:type="spellEnd"/>
+        <w:t xml:space="preserve">{{ </w:t>
+      </w:r>
+      <w:proofErr w:type="spellStart"/>
+      <w:r>
+        <w:rPr>
+          <w:sz w:val="24"/>
+          <w:szCs w:val="24"/>
+        </w:rPr>
+        <w:t>requestor</w:t>
+      </w:r>
       <w:proofErr w:type="gramEnd"/>
       <w:r>
         <w:rPr>
           <w:sz w:val="24"/>
           <w:szCs w:val="24"/>
         </w:rPr>
+        <w:t>.address.address</w:t>
+      </w:r>
+      <w:proofErr w:type="spellEnd"/>
+      <w:r>
+        <w:rPr>
+          <w:sz w:val="24"/>
+          <w:szCs w:val="24"/>
+        </w:rPr>
         <w:t xml:space="preserve"> }}</w:t>
       </w:r>
     </w:p>
@@ -89,36 +91,36 @@
           <w:szCs w:val="24"/>
         </w:rPr>
       </w:pPr>
-      <w:r>
-        <w:rPr>
-          <w:sz w:val="24"/>
-          <w:szCs w:val="24"/>
-        </w:rPr>
-        <w:t>{</w:t>
-      </w:r>
       <w:proofErr w:type="gramStart"/>
       <w:r>
         <w:rPr>
           <w:sz w:val="24"/>
           <w:szCs w:val="24"/>
         </w:rPr>
-        <w:t xml:space="preserve">{ </w:t>
-      </w:r>
-      <w:proofErr w:type="spellStart"/>
-      <w:r>
-        <w:rPr>
-          <w:sz w:val="24"/>
-          <w:szCs w:val="24"/>
-        </w:rPr>
-        <w:t>requestor.address.city</w:t>
-      </w:r>
-      <w:proofErr w:type="spellEnd"/>
+        <w:t xml:space="preserve">{{ </w:t>
+      </w:r>
+      <w:proofErr w:type="spellStart"/>
+      <w:r>
+        <w:rPr>
+          <w:sz w:val="24"/>
+          <w:szCs w:val="24"/>
+        </w:rPr>
+        <w:t>requestor</w:t>
+      </w:r>
       <w:proofErr w:type="gramEnd"/>
       <w:r>
         <w:rPr>
           <w:sz w:val="24"/>
           <w:szCs w:val="24"/>
         </w:rPr>
+        <w:t>.address.city</w:t>
+      </w:r>
+      <w:proofErr w:type="spellEnd"/>
+      <w:r>
+        <w:rPr>
+          <w:sz w:val="24"/>
+          <w:szCs w:val="24"/>
+        </w:rPr>
         <w:t xml:space="preserve"> }}, {{ </w:t>
       </w:r>
       <w:proofErr w:type="spellStart"/>
@@ -150,23 +152,62 @@
           <w:sz w:val="24"/>
           <w:szCs w:val="24"/>
         </w:rPr>
-        <w:t>{</w:t>
-      </w:r>
+        <w:t xml:space="preserve">{{ </w:t>
+      </w:r>
+      <w:proofErr w:type="spellStart"/>
+      <w:r>
+        <w:rPr>
+          <w:sz w:val="24"/>
+          <w:szCs w:val="24"/>
+        </w:rPr>
+        <w:t>requestor.phone_number</w:t>
+      </w:r>
+      <w:proofErr w:type="spellEnd"/>
+      <w:r>
+        <w:rPr>
+          <w:sz w:val="24"/>
+          <w:szCs w:val="24"/>
+        </w:rPr>
+        <w:t xml:space="preserve"> }} </w:t>
+      </w:r>
+    </w:p>
+    <w:p>
+      <w:pPr>
+        <w:rPr>
+          <w:sz w:val="24"/>
+          <w:szCs w:val="24"/>
+        </w:rPr>
+      </w:pPr>
+      <w:r>
+        <w:rPr>
+          <w:sz w:val="24"/>
+          <w:szCs w:val="24"/>
+        </w:rPr>
+        <w:t xml:space="preserve"> </w:t>
+      </w:r>
+    </w:p>
+    <w:p>
+      <w:pPr>
+        <w:rPr>
+          <w:sz w:val="24"/>
+          <w:szCs w:val="24"/>
+        </w:rPr>
+      </w:pPr>
       <w:proofErr w:type="gramStart"/>
       <w:r>
         <w:rPr>
           <w:sz w:val="24"/>
           <w:szCs w:val="24"/>
         </w:rPr>
-        <w:t xml:space="preserve">{ </w:t>
-      </w:r>
-      <w:proofErr w:type="spellStart"/>
-      <w:r>
-        <w:rPr>
-          <w:sz w:val="24"/>
-          <w:szCs w:val="24"/>
-        </w:rPr>
-        <w:t>requestor.preferred</w:t>
+        <w:t xml:space="preserve">{{ </w:t>
+      </w:r>
+      <w:proofErr w:type="spellStart"/>
+      <w:r>
+        <w:rPr>
+          <w:sz w:val="24"/>
+          <w:szCs w:val="24"/>
+        </w:rPr>
+        <w:t>format</w:t>
       </w:r>
       <w:proofErr w:type="gramEnd"/>
       <w:r>
@@ -174,15 +215,15 @@
           <w:sz w:val="24"/>
           <w:szCs w:val="24"/>
         </w:rPr>
-        <w:t>_phone_number</w:t>
-      </w:r>
-      <w:proofErr w:type="spellEnd"/>
-      <w:r>
-        <w:rPr>
-          <w:sz w:val="24"/>
-          <w:szCs w:val="24"/>
-        </w:rPr>
-        <w:t xml:space="preserve"> }} </w:t>
+        <w:t>_date</w:t>
+      </w:r>
+      <w:proofErr w:type="spellEnd"/>
+      <w:r>
+        <w:rPr>
+          <w:sz w:val="24"/>
+          <w:szCs w:val="24"/>
+        </w:rPr>
+        <w:t>(today()) }}</w:t>
       </w:r>
     </w:p>
     <w:p>
@@ -212,48 +253,358 @@
           <w:sz w:val="24"/>
           <w:szCs w:val="24"/>
         </w:rPr>
-        <w:t>{</w:t>
-      </w:r>
+        <w:t xml:space="preserve">{%p if </w:t>
+      </w:r>
+      <w:proofErr w:type="spellStart"/>
       <w:proofErr w:type="gramStart"/>
       <w:r>
         <w:rPr>
           <w:sz w:val="24"/>
           <w:szCs w:val="24"/>
         </w:rPr>
-        <w:t xml:space="preserve">{ </w:t>
-      </w:r>
-      <w:proofErr w:type="spellStart"/>
-      <w:r>
-        <w:rPr>
-          <w:sz w:val="24"/>
-          <w:szCs w:val="24"/>
-        </w:rPr>
-        <w:t>format</w:t>
-      </w:r>
+        <w:t>student.grade</w:t>
+      </w:r>
+      <w:proofErr w:type="spellEnd"/>
       <w:proofErr w:type="gramEnd"/>
       <w:r>
         <w:rPr>
           <w:sz w:val="24"/>
           <w:szCs w:val="24"/>
         </w:rPr>
-        <w:t>_date</w:t>
-      </w:r>
-      <w:proofErr w:type="spellEnd"/>
-      <w:r>
-        <w:rPr>
-          <w:sz w:val="24"/>
-          <w:szCs w:val="24"/>
-        </w:rPr>
-        <w:t>(today()) }}</w:t>
-      </w:r>
-    </w:p>
-    <w:p>
-      <w:pPr>
-        <w:rPr>
-          <w:sz w:val="24"/>
-          <w:szCs w:val="24"/>
-        </w:rPr>
-      </w:pPr>
+        <w:t xml:space="preserve"> != “soon-to-be” %}</w:t>
+      </w:r>
+    </w:p>
+    <w:p>
+      <w:pPr>
+        <w:rPr>
+          <w:sz w:val="24"/>
+          <w:szCs w:val="24"/>
+        </w:rPr>
+      </w:pPr>
+      <w:proofErr w:type="gramStart"/>
+      <w:r>
+        <w:rPr>
+          <w:sz w:val="24"/>
+          <w:szCs w:val="24"/>
+        </w:rPr>
+        <w:t xml:space="preserve">{{ </w:t>
+      </w:r>
+      <w:proofErr w:type="spellStart"/>
+      <w:r>
+        <w:rPr>
+          <w:sz w:val="24"/>
+          <w:szCs w:val="24"/>
+        </w:rPr>
+        <w:t>school</w:t>
+      </w:r>
+      <w:proofErr w:type="gramEnd"/>
+      <w:r>
+        <w:rPr>
+          <w:sz w:val="24"/>
+          <w:szCs w:val="24"/>
+        </w:rPr>
+        <w:t>.recipient</w:t>
+      </w:r>
+      <w:proofErr w:type="spellEnd"/>
+      <w:r>
+        <w:rPr>
+          <w:sz w:val="24"/>
+          <w:szCs w:val="24"/>
+        </w:rPr>
+        <w:t xml:space="preserve"> }}</w:t>
+      </w:r>
+    </w:p>
+    <w:p>
+      <w:pPr>
+        <w:rPr>
+          <w:sz w:val="24"/>
+          <w:szCs w:val="24"/>
+        </w:rPr>
+      </w:pPr>
+      <w:proofErr w:type="gramStart"/>
+      <w:r>
+        <w:rPr>
+          <w:sz w:val="24"/>
+          <w:szCs w:val="24"/>
+        </w:rPr>
+        <w:t>{{ school.name</w:t>
+      </w:r>
+      <w:proofErr w:type="gramEnd"/>
+      <w:r>
+        <w:rPr>
+          <w:sz w:val="24"/>
+          <w:szCs w:val="24"/>
+        </w:rPr>
+        <w:t xml:space="preserve"> }}</w:t>
+      </w:r>
+    </w:p>
+    <w:p>
+      <w:pPr>
+        <w:rPr>
+          <w:sz w:val="24"/>
+          <w:szCs w:val="24"/>
+        </w:rPr>
+      </w:pPr>
+      <w:proofErr w:type="gramStart"/>
+      <w:r>
+        <w:rPr>
+          <w:sz w:val="24"/>
+          <w:szCs w:val="24"/>
+        </w:rPr>
+        <w:t xml:space="preserve">{{ </w:t>
+      </w:r>
+      <w:proofErr w:type="spellStart"/>
+      <w:r>
+        <w:rPr>
+          <w:sz w:val="24"/>
+          <w:szCs w:val="24"/>
+        </w:rPr>
+        <w:t>school</w:t>
+      </w:r>
+      <w:proofErr w:type="gramEnd"/>
+      <w:r>
+        <w:rPr>
+          <w:sz w:val="24"/>
+          <w:szCs w:val="24"/>
+        </w:rPr>
+        <w:t>.address.address</w:t>
+      </w:r>
+      <w:proofErr w:type="spellEnd"/>
+      <w:r>
+        <w:rPr>
+          <w:sz w:val="24"/>
+          <w:szCs w:val="24"/>
+        </w:rPr>
+        <w:t xml:space="preserve"> }}</w:t>
+      </w:r>
+    </w:p>
+    <w:p>
+      <w:pPr>
+        <w:rPr>
+          <w:sz w:val="24"/>
+          <w:szCs w:val="24"/>
+        </w:rPr>
+      </w:pPr>
+      <w:proofErr w:type="gramStart"/>
+      <w:r>
+        <w:rPr>
+          <w:sz w:val="24"/>
+          <w:szCs w:val="24"/>
+        </w:rPr>
+        <w:t xml:space="preserve">{{ </w:t>
+      </w:r>
+      <w:proofErr w:type="spellStart"/>
+      <w:r>
+        <w:rPr>
+          <w:sz w:val="24"/>
+          <w:szCs w:val="24"/>
+        </w:rPr>
+        <w:t>school</w:t>
+      </w:r>
+      <w:proofErr w:type="gramEnd"/>
+      <w:r>
+        <w:rPr>
+          <w:sz w:val="24"/>
+          <w:szCs w:val="24"/>
+        </w:rPr>
+        <w:t>.address.city</w:t>
+      </w:r>
+      <w:proofErr w:type="spellEnd"/>
+      <w:r>
+        <w:rPr>
+          <w:sz w:val="24"/>
+          <w:szCs w:val="24"/>
+        </w:rPr>
+        <w:t xml:space="preserve"> }}, {{ </w:t>
+      </w:r>
+      <w:proofErr w:type="spellStart"/>
+      <w:r>
+        <w:rPr>
+          <w:sz w:val="24"/>
+          <w:szCs w:val="24"/>
+        </w:rPr>
+        <w:t>school.address.state</w:t>
+      </w:r>
+      <w:proofErr w:type="spellEnd"/>
+      <w:r>
+        <w:rPr>
+          <w:sz w:val="24"/>
+          <w:szCs w:val="24"/>
+        </w:rPr>
+        <w:t xml:space="preserve"> }} {{ school.address.zip}}</w:t>
+      </w:r>
+    </w:p>
+    <w:p>
+      <w:pPr>
+        <w:rPr>
+          <w:sz w:val="24"/>
+          <w:szCs w:val="24"/>
+        </w:rPr>
+      </w:pPr>
+      <w:r>
+        <w:rPr>
+          <w:sz w:val="24"/>
+          <w:szCs w:val="24"/>
+        </w:rPr>
+        <w:t>{%p else %}</w:t>
+      </w:r>
+    </w:p>
+    <w:p>
+      <w:pPr>
+        <w:rPr>
+          <w:sz w:val="24"/>
+          <w:szCs w:val="24"/>
+        </w:rPr>
+      </w:pPr>
+      <w:r>
+        <w:rPr>
+          <w:sz w:val="24"/>
+          <w:szCs w:val="24"/>
+        </w:rPr>
+        <w:t xml:space="preserve">{%p if </w:t>
+      </w:r>
+      <w:proofErr w:type="spellStart"/>
+      <w:r>
+        <w:rPr>
+          <w:sz w:val="24"/>
+          <w:szCs w:val="24"/>
+        </w:rPr>
+        <w:t>school.special_education_director.requestor_knows_name</w:t>
+      </w:r>
+      <w:proofErr w:type="spellEnd"/>
+      <w:r>
+        <w:rPr>
+          <w:sz w:val="24"/>
+          <w:szCs w:val="24"/>
+        </w:rPr>
+        <w:t xml:space="preserve"> %}</w:t>
+      </w:r>
+    </w:p>
+    <w:p>
+      <w:pPr>
+        <w:rPr>
+          <w:sz w:val="24"/>
+          <w:szCs w:val="24"/>
+        </w:rPr>
+      </w:pPr>
+      <w:r>
+        <w:rPr>
+          <w:sz w:val="24"/>
+          <w:szCs w:val="24"/>
+        </w:rPr>
+        <w:t>{{</w:t>
+      </w:r>
+      <w:proofErr w:type="spellStart"/>
+      <w:proofErr w:type="gramStart"/>
+      <w:r>
+        <w:rPr>
+          <w:sz w:val="24"/>
+          <w:szCs w:val="24"/>
+        </w:rPr>
+        <w:t>school.special</w:t>
+      </w:r>
+      <w:proofErr w:type="gramEnd"/>
+      <w:r>
+        <w:rPr>
+          <w:sz w:val="24"/>
+          <w:szCs w:val="24"/>
+        </w:rPr>
+        <w:t>_education_director.title</w:t>
+      </w:r>
+      <w:proofErr w:type="spellEnd"/>
+      <w:r>
+        <w:rPr>
+          <w:sz w:val="24"/>
+          <w:szCs w:val="24"/>
+        </w:rPr>
+        <w:t xml:space="preserve">}} {{ </w:t>
+      </w:r>
+      <w:proofErr w:type="spellStart"/>
+      <w:r>
+        <w:rPr>
+          <w:sz w:val="24"/>
+          <w:szCs w:val="24"/>
+        </w:rPr>
+        <w:t>school.special_education_director.name.full</w:t>
+      </w:r>
+      <w:proofErr w:type="spellEnd"/>
+      <w:r>
+        <w:rPr>
+          <w:sz w:val="24"/>
+          <w:szCs w:val="24"/>
+        </w:rPr>
+        <w:t>()}}</w:t>
+      </w:r>
+    </w:p>
+    <w:p>
+      <w:pPr>
+        <w:rPr>
+          <w:sz w:val="24"/>
+          <w:szCs w:val="24"/>
+        </w:rPr>
+      </w:pPr>
+      <w:r>
+        <w:rPr>
+          <w:sz w:val="24"/>
+          <w:szCs w:val="24"/>
+        </w:rPr>
+        <w:t>{%p endif %}</w:t>
+      </w:r>
+    </w:p>
+    <w:p>
+      <w:pPr>
+        <w:rPr>
+          <w:sz w:val="24"/>
+          <w:szCs w:val="24"/>
+        </w:rPr>
+      </w:pPr>
+      <w:r>
+        <w:rPr>
+          <w:sz w:val="24"/>
+          <w:szCs w:val="24"/>
+        </w:rPr>
+        <w:t xml:space="preserve">{%p if </w:t>
+      </w:r>
+      <w:proofErr w:type="spellStart"/>
+      <w:r>
+        <w:rPr>
+          <w:sz w:val="24"/>
+          <w:szCs w:val="24"/>
+        </w:rPr>
+        <w:t>school.special_education_director.requestor_knows_address</w:t>
+      </w:r>
+      <w:proofErr w:type="spellEnd"/>
+      <w:r>
+        <w:rPr>
+          <w:sz w:val="24"/>
+          <w:szCs w:val="24"/>
+        </w:rPr>
+        <w:t xml:space="preserve"> %}</w:t>
+      </w:r>
+    </w:p>
+    <w:p>
+      <w:pPr>
+        <w:rPr>
+          <w:sz w:val="24"/>
+          <w:szCs w:val="24"/>
+        </w:rPr>
+      </w:pPr>
+      <w:proofErr w:type="gramStart"/>
+      <w:r>
+        <w:rPr>
+          <w:sz w:val="24"/>
+          <w:szCs w:val="24"/>
+        </w:rPr>
+        <w:t>{{ school</w:t>
+      </w:r>
+      <w:proofErr w:type="gramEnd"/>
+      <w:r>
+        <w:rPr>
+          <w:sz w:val="24"/>
+          <w:szCs w:val="24"/>
+        </w:rPr>
+        <w:t>.</w:t>
+      </w:r>
       <w:r>
         <w:rPr>
           <w:sz w:val="24"/>
@@ -261,37 +612,37 @@
         </w:rPr>
         <w:t xml:space="preserve"> </w:t>
       </w:r>
-    </w:p>
-    <w:p>
-      <w:pPr>
-        <w:rPr>
-          <w:sz w:val="24"/>
-          <w:szCs w:val="24"/>
-        </w:rPr>
-      </w:pPr>
-      <w:r>
-        <w:rPr>
-          <w:sz w:val="24"/>
-          <w:szCs w:val="24"/>
-        </w:rPr>
-        <w:t xml:space="preserve">{%p if </w:t>
-      </w:r>
-      <w:proofErr w:type="spellStart"/>
+      <w:proofErr w:type="spellStart"/>
+      <w:r>
+        <w:rPr>
+          <w:sz w:val="24"/>
+          <w:szCs w:val="24"/>
+        </w:rPr>
+        <w:t>special_education_director.address.address</w:t>
+      </w:r>
+      <w:proofErr w:type="spellEnd"/>
+      <w:r>
+        <w:rPr>
+          <w:sz w:val="24"/>
+          <w:szCs w:val="24"/>
+        </w:rPr>
+        <w:t xml:space="preserve"> }}</w:t>
+      </w:r>
+    </w:p>
+    <w:p>
+      <w:pPr>
+        <w:rPr>
+          <w:sz w:val="24"/>
+          <w:szCs w:val="24"/>
+        </w:rPr>
+      </w:pPr>
       <w:proofErr w:type="gramStart"/>
       <w:r>
         <w:rPr>
           <w:sz w:val="24"/>
           <w:szCs w:val="24"/>
         </w:rPr>
-        <w:t>student.grade</w:t>
-      </w:r>
-      <w:proofErr w:type="spellEnd"/>
-      <w:r>
-        <w:rPr>
-          <w:sz w:val="24"/>
-          <w:szCs w:val="24"/>
-        </w:rPr>
-        <w:t xml:space="preserve"> !</w:t>
+        <w:t>{{ school</w:t>
       </w:r>
       <w:proofErr w:type="gramEnd"/>
       <w:r>
@@ -299,539 +650,116 @@
           <w:sz w:val="24"/>
           <w:szCs w:val="24"/>
         </w:rPr>
-        <w:t>= “soon-to-be” %}</w:t>
-      </w:r>
-    </w:p>
-    <w:p>
-      <w:pPr>
-        <w:rPr>
-          <w:sz w:val="24"/>
-          <w:szCs w:val="24"/>
-        </w:rPr>
-      </w:pPr>
-      <w:r>
-        <w:rPr>
-          <w:sz w:val="24"/>
-          <w:szCs w:val="24"/>
-        </w:rPr>
-        <w:t>{</w:t>
-      </w:r>
+        <w:t>.</w:t>
+      </w:r>
+      <w:r>
+        <w:rPr>
+          <w:sz w:val="24"/>
+          <w:szCs w:val="24"/>
+        </w:rPr>
+        <w:t xml:space="preserve"> </w:t>
+      </w:r>
+      <w:proofErr w:type="spellStart"/>
+      <w:r>
+        <w:rPr>
+          <w:sz w:val="24"/>
+          <w:szCs w:val="24"/>
+        </w:rPr>
+        <w:t>special_education_director.address.city</w:t>
+      </w:r>
+      <w:proofErr w:type="spellEnd"/>
+      <w:r>
+        <w:rPr>
+          <w:sz w:val="24"/>
+          <w:szCs w:val="24"/>
+        </w:rPr>
+        <w:t xml:space="preserve"> }}, {{ school.</w:t>
+      </w:r>
+      <w:r>
+        <w:rPr>
+          <w:sz w:val="24"/>
+          <w:szCs w:val="24"/>
+        </w:rPr>
+        <w:t xml:space="preserve"> </w:t>
+      </w:r>
+      <w:proofErr w:type="spellStart"/>
+      <w:r>
+        <w:rPr>
+          <w:sz w:val="24"/>
+          <w:szCs w:val="24"/>
+        </w:rPr>
+        <w:t>special_education_director.address.state</w:t>
+      </w:r>
+      <w:proofErr w:type="spellEnd"/>
+      <w:r>
+        <w:rPr>
+          <w:sz w:val="24"/>
+          <w:szCs w:val="24"/>
+        </w:rPr>
+        <w:t xml:space="preserve"> }} {{ school.</w:t>
+      </w:r>
+      <w:r>
+        <w:rPr>
+          <w:sz w:val="24"/>
+          <w:szCs w:val="24"/>
+        </w:rPr>
+        <w:t xml:space="preserve"> </w:t>
+      </w:r>
+      <w:r>
+        <w:rPr>
+          <w:sz w:val="24"/>
+          <w:szCs w:val="24"/>
+        </w:rPr>
+        <w:t>special_education_director.address.zip}}</w:t>
+      </w:r>
+    </w:p>
+    <w:p>
+      <w:pPr>
+        <w:rPr>
+          <w:sz w:val="24"/>
+          <w:szCs w:val="24"/>
+        </w:rPr>
+      </w:pPr>
+      <w:r>
+        <w:rPr>
+          <w:sz w:val="24"/>
+          <w:szCs w:val="24"/>
+        </w:rPr>
+        <w:t>{%p else %}</w:t>
+      </w:r>
+    </w:p>
+    <w:p>
+      <w:pPr>
+        <w:rPr>
+          <w:sz w:val="24"/>
+          <w:szCs w:val="24"/>
+        </w:rPr>
+      </w:pPr>
       <w:proofErr w:type="gramStart"/>
       <w:r>
         <w:rPr>
           <w:sz w:val="24"/>
           <w:szCs w:val="24"/>
         </w:rPr>
-        <w:t xml:space="preserve">{ </w:t>
-      </w:r>
-      <w:proofErr w:type="spellStart"/>
-      <w:r>
-        <w:rPr>
-          <w:sz w:val="24"/>
-          <w:szCs w:val="24"/>
-        </w:rPr>
-        <w:t>school.recipient</w:t>
-      </w:r>
-      <w:proofErr w:type="spellEnd"/>
+        <w:t xml:space="preserve">{{ </w:t>
+      </w:r>
+      <w:proofErr w:type="spellStart"/>
+      <w:r>
+        <w:rPr>
+          <w:sz w:val="24"/>
+          <w:szCs w:val="24"/>
+        </w:rPr>
+        <w:t>requestor</w:t>
+      </w:r>
       <w:proofErr w:type="gramEnd"/>
       <w:r>
         <w:rPr>
           <w:sz w:val="24"/>
           <w:szCs w:val="24"/>
         </w:rPr>
-        <w:t xml:space="preserve"> }}</w:t>
-      </w:r>
-    </w:p>
-    <w:p>
-      <w:pPr>
-        <w:rPr>
-          <w:sz w:val="24"/>
-          <w:szCs w:val="24"/>
-        </w:rPr>
-      </w:pPr>
-      <w:r>
-        <w:rPr>
-          <w:sz w:val="24"/>
-          <w:szCs w:val="24"/>
-        </w:rPr>
-        <w:t>{</w:t>
-      </w:r>
-      <w:proofErr w:type="gramStart"/>
-      <w:r>
-        <w:rPr>
-          <w:sz w:val="24"/>
-          <w:szCs w:val="24"/>
-        </w:rPr>
-        <w:t>{ school.name</w:t>
-      </w:r>
-      <w:proofErr w:type="gramEnd"/>
-      <w:r>
-        <w:rPr>
-          <w:sz w:val="24"/>
-          <w:szCs w:val="24"/>
-        </w:rPr>
-        <w:t xml:space="preserve"> }}</w:t>
-      </w:r>
-    </w:p>
-    <w:p>
-      <w:pPr>
-        <w:rPr>
-          <w:sz w:val="24"/>
-          <w:szCs w:val="24"/>
-        </w:rPr>
-      </w:pPr>
-      <w:r>
-        <w:rPr>
-          <w:sz w:val="24"/>
-          <w:szCs w:val="24"/>
-        </w:rPr>
-        <w:t>{</w:t>
-      </w:r>
-      <w:proofErr w:type="gramStart"/>
-      <w:r>
-        <w:rPr>
-          <w:sz w:val="24"/>
-          <w:szCs w:val="24"/>
-        </w:rPr>
-        <w:t xml:space="preserve">{ </w:t>
-      </w:r>
-      <w:proofErr w:type="spellStart"/>
-      <w:r>
-        <w:rPr>
-          <w:sz w:val="24"/>
-          <w:szCs w:val="24"/>
-        </w:rPr>
-        <w:t>school.address.address</w:t>
-      </w:r>
-      <w:proofErr w:type="spellEnd"/>
-      <w:proofErr w:type="gramEnd"/>
-      <w:r>
-        <w:rPr>
-          <w:sz w:val="24"/>
-          <w:szCs w:val="24"/>
-        </w:rPr>
-        <w:t xml:space="preserve"> }}</w:t>
-      </w:r>
-    </w:p>
-    <w:p>
-      <w:pPr>
-        <w:rPr>
-          <w:sz w:val="24"/>
-          <w:szCs w:val="24"/>
-        </w:rPr>
-      </w:pPr>
-      <w:r>
-        <w:rPr>
-          <w:sz w:val="24"/>
-          <w:szCs w:val="24"/>
-        </w:rPr>
-        <w:t>{</w:t>
-      </w:r>
-      <w:proofErr w:type="gramStart"/>
-      <w:r>
-        <w:rPr>
-          <w:sz w:val="24"/>
-          <w:szCs w:val="24"/>
-        </w:rPr>
-        <w:t xml:space="preserve">{ </w:t>
-      </w:r>
-      <w:proofErr w:type="spellStart"/>
-      <w:r>
-        <w:rPr>
-          <w:sz w:val="24"/>
-          <w:szCs w:val="24"/>
-        </w:rPr>
-        <w:t>school.address.city</w:t>
-      </w:r>
-      <w:proofErr w:type="spellEnd"/>
-      <w:proofErr w:type="gramEnd"/>
-      <w:r>
-        <w:rPr>
-          <w:sz w:val="24"/>
-          <w:szCs w:val="24"/>
-        </w:rPr>
-        <w:t xml:space="preserve"> }}, {{ </w:t>
-      </w:r>
-      <w:proofErr w:type="spellStart"/>
-      <w:r>
-        <w:rPr>
-          <w:sz w:val="24"/>
-          <w:szCs w:val="24"/>
-        </w:rPr>
-        <w:t>school.address.state</w:t>
-      </w:r>
-      <w:proofErr w:type="spellEnd"/>
-      <w:r>
-        <w:rPr>
-          <w:sz w:val="24"/>
-          <w:szCs w:val="24"/>
-        </w:rPr>
-        <w:t xml:space="preserve"> }} {{ school.address.zip}}</w:t>
-      </w:r>
-    </w:p>
-    <w:p>
-      <w:pPr>
-        <w:rPr>
-          <w:sz w:val="24"/>
-          <w:szCs w:val="24"/>
-        </w:rPr>
-      </w:pPr>
-      <w:r>
-        <w:rPr>
-          <w:sz w:val="24"/>
-          <w:szCs w:val="24"/>
-        </w:rPr>
-        <w:t>{%p else %}</w:t>
-      </w:r>
-    </w:p>
-    <w:p>
-      <w:pPr>
-        <w:rPr>
-          <w:sz w:val="24"/>
-          <w:szCs w:val="24"/>
-        </w:rPr>
-      </w:pPr>
-      <w:r>
-        <w:rPr>
-          <w:sz w:val="24"/>
-          <w:szCs w:val="24"/>
-        </w:rPr>
-        <w:t xml:space="preserve">{%p if </w:t>
-      </w:r>
-      <w:proofErr w:type="spellStart"/>
-      <w:r>
-        <w:rPr>
-          <w:sz w:val="24"/>
-          <w:szCs w:val="24"/>
-        </w:rPr>
-        <w:t>school.special_education_director.requestor_knows_name</w:t>
-      </w:r>
-      <w:proofErr w:type="spellEnd"/>
-      <w:r>
-        <w:rPr>
-          <w:sz w:val="24"/>
-          <w:szCs w:val="24"/>
-        </w:rPr>
-        <w:t xml:space="preserve"> %}</w:t>
-      </w:r>
-    </w:p>
-    <w:p>
-      <w:pPr>
-        <w:rPr>
-          <w:sz w:val="24"/>
-          <w:szCs w:val="24"/>
-        </w:rPr>
-      </w:pPr>
-      <w:r>
-        <w:rPr>
-          <w:sz w:val="24"/>
-          <w:szCs w:val="24"/>
-        </w:rPr>
-        <w:t>{{</w:t>
-      </w:r>
-      <w:proofErr w:type="spellStart"/>
-      <w:r>
-        <w:rPr>
-          <w:sz w:val="24"/>
-          <w:szCs w:val="24"/>
-        </w:rPr>
-        <w:t>school.special_education_director.title</w:t>
-      </w:r>
-      <w:proofErr w:type="spellEnd"/>
-      <w:r>
-        <w:rPr>
-          <w:sz w:val="24"/>
-          <w:szCs w:val="24"/>
-        </w:rPr>
-        <w:t>}} {</w:t>
-      </w:r>
-      <w:proofErr w:type="gramStart"/>
-      <w:r>
-        <w:rPr>
-          <w:sz w:val="24"/>
-          <w:szCs w:val="24"/>
-        </w:rPr>
-        <w:t xml:space="preserve">{ </w:t>
-      </w:r>
-      <w:proofErr w:type="spellStart"/>
-      <w:r>
-        <w:rPr>
-          <w:sz w:val="24"/>
-          <w:szCs w:val="24"/>
-        </w:rPr>
-        <w:t>school.special</w:t>
-      </w:r>
-      <w:proofErr w:type="gramEnd"/>
-      <w:r>
-        <w:rPr>
-          <w:sz w:val="24"/>
-          <w:szCs w:val="24"/>
-        </w:rPr>
-        <w:t>_education_director.name.full</w:t>
-      </w:r>
-      <w:proofErr w:type="spellEnd"/>
-      <w:r>
-        <w:rPr>
-          <w:sz w:val="24"/>
-          <w:szCs w:val="24"/>
-        </w:rPr>
-        <w:t>()}}</w:t>
-      </w:r>
-    </w:p>
-    <w:p>
-      <w:pPr>
-        <w:rPr>
-          <w:sz w:val="24"/>
-          <w:szCs w:val="24"/>
-        </w:rPr>
-      </w:pPr>
-      <w:r>
-        <w:rPr>
-          <w:sz w:val="24"/>
-          <w:szCs w:val="24"/>
-        </w:rPr>
-        <w:t xml:space="preserve">{%p </w:t>
-      </w:r>
-      <w:proofErr w:type="spellStart"/>
-      <w:r>
-        <w:rPr>
-          <w:sz w:val="24"/>
-          <w:szCs w:val="24"/>
-        </w:rPr>
-        <w:t>endif</w:t>
-      </w:r>
-      <w:proofErr w:type="spellEnd"/>
-      <w:r>
-        <w:rPr>
-          <w:sz w:val="24"/>
-          <w:szCs w:val="24"/>
-        </w:rPr>
-        <w:t xml:space="preserve"> %}</w:t>
-      </w:r>
-    </w:p>
-    <w:p>
-      <w:pPr>
-        <w:rPr>
-          <w:sz w:val="24"/>
-          <w:szCs w:val="24"/>
-        </w:rPr>
-      </w:pPr>
-      <w:r>
-        <w:rPr>
-          <w:sz w:val="24"/>
-          <w:szCs w:val="24"/>
-        </w:rPr>
-        <w:t xml:space="preserve">{%p if </w:t>
-      </w:r>
-      <w:proofErr w:type="spellStart"/>
-      <w:r>
-        <w:rPr>
-          <w:sz w:val="24"/>
-          <w:szCs w:val="24"/>
-        </w:rPr>
-        <w:t>school.special_education_director.requestor_knows_address</w:t>
-      </w:r>
-      <w:proofErr w:type="spellEnd"/>
-      <w:r>
-        <w:rPr>
-          <w:sz w:val="24"/>
-          <w:szCs w:val="24"/>
-        </w:rPr>
-        <w:t xml:space="preserve"> %}</w:t>
-      </w:r>
-    </w:p>
-    <w:p>
-      <w:pPr>
-        <w:rPr>
-          <w:sz w:val="24"/>
-          <w:szCs w:val="24"/>
-        </w:rPr>
-      </w:pPr>
-      <w:r>
-        <w:rPr>
-          <w:sz w:val="24"/>
-          <w:szCs w:val="24"/>
-        </w:rPr>
-        <w:t>{</w:t>
-      </w:r>
-      <w:proofErr w:type="gramStart"/>
-      <w:r>
-        <w:rPr>
-          <w:sz w:val="24"/>
-          <w:szCs w:val="24"/>
-        </w:rPr>
-        <w:t>{ school</w:t>
-      </w:r>
-      <w:proofErr w:type="gramEnd"/>
-      <w:r>
-        <w:rPr>
-          <w:sz w:val="24"/>
-          <w:szCs w:val="24"/>
-        </w:rPr>
-        <w:t>.</w:t>
-      </w:r>
-      <w:r>
-        <w:rPr>
-          <w:sz w:val="24"/>
-          <w:szCs w:val="24"/>
-        </w:rPr>
-        <w:t xml:space="preserve"> </w:t>
-      </w:r>
-      <w:proofErr w:type="spellStart"/>
-      <w:r>
-        <w:rPr>
-          <w:sz w:val="24"/>
-          <w:szCs w:val="24"/>
-        </w:rPr>
-        <w:t>special_education_director.address.address</w:t>
-      </w:r>
-      <w:proofErr w:type="spellEnd"/>
-      <w:r>
-        <w:rPr>
-          <w:sz w:val="24"/>
-          <w:szCs w:val="24"/>
-        </w:rPr>
-        <w:t xml:space="preserve"> }}</w:t>
-      </w:r>
-    </w:p>
-    <w:p>
-      <w:pPr>
-        <w:rPr>
-          <w:sz w:val="24"/>
-          <w:szCs w:val="24"/>
-        </w:rPr>
-      </w:pPr>
-      <w:r>
-        <w:rPr>
-          <w:sz w:val="24"/>
-          <w:szCs w:val="24"/>
-        </w:rPr>
-        <w:t>{</w:t>
-      </w:r>
-      <w:proofErr w:type="gramStart"/>
-      <w:r>
-        <w:rPr>
-          <w:sz w:val="24"/>
-          <w:szCs w:val="24"/>
-        </w:rPr>
-        <w:t>{ school</w:t>
-      </w:r>
-      <w:proofErr w:type="gramEnd"/>
-      <w:r>
-        <w:rPr>
-          <w:sz w:val="24"/>
-          <w:szCs w:val="24"/>
-        </w:rPr>
-        <w:t>.</w:t>
-      </w:r>
-      <w:r>
-        <w:rPr>
-          <w:sz w:val="24"/>
-          <w:szCs w:val="24"/>
-        </w:rPr>
-        <w:t xml:space="preserve"> </w:t>
-      </w:r>
-      <w:proofErr w:type="spellStart"/>
-      <w:r>
-        <w:rPr>
-          <w:sz w:val="24"/>
-          <w:szCs w:val="24"/>
-        </w:rPr>
-        <w:t>special_education_director.address.city</w:t>
-      </w:r>
-      <w:proofErr w:type="spellEnd"/>
-      <w:r>
-        <w:rPr>
-          <w:sz w:val="24"/>
-          <w:szCs w:val="24"/>
-        </w:rPr>
-        <w:t xml:space="preserve"> }}, {{ school.</w:t>
-      </w:r>
-      <w:r>
-        <w:rPr>
-          <w:sz w:val="24"/>
-          <w:szCs w:val="24"/>
-        </w:rPr>
-        <w:t xml:space="preserve"> </w:t>
-      </w:r>
-      <w:proofErr w:type="spellStart"/>
-      <w:r>
-        <w:rPr>
-          <w:sz w:val="24"/>
-          <w:szCs w:val="24"/>
-        </w:rPr>
-        <w:t>special_education_director.address.state</w:t>
-      </w:r>
-      <w:proofErr w:type="spellEnd"/>
-      <w:r>
-        <w:rPr>
-          <w:sz w:val="24"/>
-          <w:szCs w:val="24"/>
-        </w:rPr>
-        <w:t xml:space="preserve"> }} {{ school.</w:t>
-      </w:r>
-      <w:r>
-        <w:rPr>
-          <w:sz w:val="24"/>
-          <w:szCs w:val="24"/>
-        </w:rPr>
-        <w:t xml:space="preserve"> </w:t>
-      </w:r>
-      <w:r>
-        <w:rPr>
-          <w:sz w:val="24"/>
-          <w:szCs w:val="24"/>
-        </w:rPr>
-        <w:t>special_education_director.address.zip}}</w:t>
-      </w:r>
-    </w:p>
-    <w:p>
-      <w:pPr>
-        <w:rPr>
-          <w:sz w:val="24"/>
-          <w:szCs w:val="24"/>
-        </w:rPr>
-      </w:pPr>
-      <w:r>
-        <w:rPr>
-          <w:sz w:val="24"/>
-          <w:szCs w:val="24"/>
-        </w:rPr>
-        <w:t>{%p else %}</w:t>
-      </w:r>
-    </w:p>
-    <w:p>
-      <w:pPr>
-        <w:rPr>
-          <w:sz w:val="24"/>
-          <w:szCs w:val="24"/>
-        </w:rPr>
-      </w:pPr>
-      <w:r>
-        <w:rPr>
-          <w:sz w:val="24"/>
-          <w:szCs w:val="24"/>
-        </w:rPr>
-        <w:t>{</w:t>
-      </w:r>
-      <w:proofErr w:type="gramStart"/>
-      <w:r>
-        <w:rPr>
-          <w:sz w:val="24"/>
-          <w:szCs w:val="24"/>
-        </w:rPr>
-        <w:t xml:space="preserve">{ </w:t>
-      </w:r>
-      <w:proofErr w:type="spellStart"/>
-      <w:r>
-        <w:rPr>
-          <w:sz w:val="24"/>
-          <w:szCs w:val="24"/>
-        </w:rPr>
-        <w:t>requestor.address.city</w:t>
-      </w:r>
-      <w:proofErr w:type="spellEnd"/>
-      <w:proofErr w:type="gramEnd"/>
+        <w:t>.address.city</w:t>
+      </w:r>
+      <w:proofErr w:type="spellEnd"/>
       <w:r>
         <w:rPr>
           <w:sz w:val="24"/>
@@ -852,54 +780,22 @@
           <w:sz w:val="24"/>
           <w:szCs w:val="24"/>
         </w:rPr>
-        <w:t xml:space="preserve">{%p </w:t>
-      </w:r>
-      <w:proofErr w:type="spellStart"/>
-      <w:r>
-        <w:rPr>
-          <w:sz w:val="24"/>
-          <w:szCs w:val="24"/>
-        </w:rPr>
-        <w:t>endif</w:t>
-      </w:r>
-      <w:proofErr w:type="spellEnd"/>
-      <w:r>
-        <w:rPr>
-          <w:sz w:val="24"/>
-          <w:szCs w:val="24"/>
-        </w:rPr>
-        <w:t xml:space="preserve"> %}</w:t>
-      </w:r>
-    </w:p>
-    <w:p>
-      <w:pPr>
-        <w:rPr>
-          <w:sz w:val="24"/>
-          <w:szCs w:val="24"/>
-        </w:rPr>
-      </w:pPr>
-      <w:r>
-        <w:rPr>
-          <w:sz w:val="24"/>
-          <w:szCs w:val="24"/>
-        </w:rPr>
-        <w:t xml:space="preserve">{%p </w:t>
-      </w:r>
-      <w:proofErr w:type="spellStart"/>
-      <w:r>
-        <w:rPr>
-          <w:sz w:val="24"/>
-          <w:szCs w:val="24"/>
-        </w:rPr>
-        <w:t>endif</w:t>
-      </w:r>
-      <w:proofErr w:type="spellEnd"/>
-      <w:r>
-        <w:rPr>
-          <w:sz w:val="24"/>
-          <w:szCs w:val="24"/>
-        </w:rPr>
-        <w:t xml:space="preserve"> %}</w:t>
+        <w:t>{%p endif %}</w:t>
+      </w:r>
+    </w:p>
+    <w:p>
+      <w:pPr>
+        <w:rPr>
+          <w:sz w:val="24"/>
+          <w:szCs w:val="24"/>
+        </w:rPr>
+      </w:pPr>
+      <w:r>
+        <w:rPr>
+          <w:sz w:val="24"/>
+          <w:szCs w:val="24"/>
+        </w:rPr>
+        <w:t>{%p endif %}</w:t>
       </w:r>
     </w:p>
     <w:p>
@@ -1025,8 +921,6 @@
           <w:szCs w:val="24"/>
         </w:rPr>
       </w:pPr>
-      <w:bookmarkStart w:id="0" w:name="_GoBack"/>
-      <w:bookmarkEnd w:id="0"/>
       <w:r>
         <w:rPr>
           <w:sz w:val="24"/>
@@ -1062,23 +956,7 @@
           <w:sz w:val="24"/>
           <w:szCs w:val="24"/>
         </w:rPr>
-        <w:t xml:space="preserve">() }} {% else %} To Whom it May Concern {% </w:t>
-      </w:r>
-      <w:proofErr w:type="spellStart"/>
-      <w:r>
-        <w:rPr>
-          <w:sz w:val="24"/>
-          <w:szCs w:val="24"/>
-        </w:rPr>
-        <w:t>endif</w:t>
-      </w:r>
-      <w:proofErr w:type="spellEnd"/>
-      <w:r>
-        <w:rPr>
-          <w:sz w:val="24"/>
-          <w:szCs w:val="24"/>
-        </w:rPr>
-        <w:t xml:space="preserve"> %}:</w:t>
+        <w:t>() }} {% else %} To Whom it May Concern {% endif %}:</w:t>
       </w:r>
     </w:p>
     <w:p>
@@ -1118,28 +996,21 @@
         </w:rPr>
         <w:t xml:space="preserve">I am the </w:t>
       </w:r>
-      <w:r>
-        <w:rPr>
-          <w:sz w:val="24"/>
-          <w:szCs w:val="24"/>
-        </w:rPr>
-        <w:t>{</w:t>
-      </w:r>
       <w:proofErr w:type="gramStart"/>
       <w:r>
         <w:rPr>
           <w:sz w:val="24"/>
           <w:szCs w:val="24"/>
         </w:rPr>
-        <w:t xml:space="preserve">{ </w:t>
-      </w:r>
-      <w:proofErr w:type="spellStart"/>
-      <w:r>
-        <w:rPr>
-          <w:sz w:val="24"/>
-          <w:szCs w:val="24"/>
-        </w:rPr>
-        <w:t>requestor.right</w:t>
+        <w:t xml:space="preserve">{{ </w:t>
+      </w:r>
+      <w:proofErr w:type="spellStart"/>
+      <w:r>
+        <w:rPr>
+          <w:sz w:val="24"/>
+          <w:szCs w:val="24"/>
+        </w:rPr>
+        <w:t>requestor</w:t>
       </w:r>
       <w:proofErr w:type="gramEnd"/>
       <w:r>
@@ -1147,7 +1018,7 @@
           <w:sz w:val="24"/>
           <w:szCs w:val="24"/>
         </w:rPr>
-        <w:t>_to_send</w:t>
+        <w:t>.right_to_send</w:t>
       </w:r>
       <w:proofErr w:type="spellEnd"/>
       <w:r>
@@ -1192,23 +1063,7 @@
           <w:sz w:val="24"/>
           <w:szCs w:val="24"/>
         </w:rPr>
-        <w:t xml:space="preserve">.  I recently consented to the following evaluations and understand that a Team meeting </w:t>
-      </w:r>
-      <w:proofErr w:type="gramStart"/>
-      <w:r>
-        <w:rPr>
-          <w:sz w:val="24"/>
-          <w:szCs w:val="24"/>
-        </w:rPr>
-        <w:t>will be held</w:t>
-      </w:r>
-      <w:proofErr w:type="gramEnd"/>
-      <w:r>
-        <w:rPr>
-          <w:sz w:val="24"/>
-          <w:szCs w:val="24"/>
-        </w:rPr>
-        <w:t xml:space="preserve"> to discuss them:</w:t>
+        <w:t>.  I recently consented to the following evaluations and understand that a Team meeting will be held to discuss them:</w:t>
       </w:r>
     </w:p>
     <w:p>
@@ -1240,12 +1095,6 @@
           <w:szCs w:val="24"/>
         </w:rPr>
         <w:tab/>
-      </w:r>
-      <w:r>
-        <w:rPr>
-          <w:sz w:val="24"/>
-          <w:szCs w:val="24"/>
-        </w:rPr>
         <w:t xml:space="preserve">{%p for key in </w:t>
       </w:r>
       <w:proofErr w:type="spellStart"/>
@@ -1287,31 +1136,15 @@
           <w:sz w:val="24"/>
           <w:szCs w:val="24"/>
         </w:rPr>
-        <w:t>selected_</w:t>
-      </w:r>
-      <w:proofErr w:type="gramStart"/>
-      <w:r>
-        <w:rPr>
-          <w:sz w:val="24"/>
-          <w:szCs w:val="24"/>
-        </w:rPr>
-        <w:t>evaluations</w:t>
-      </w:r>
-      <w:proofErr w:type="spellEnd"/>
-      <w:r>
-        <w:rPr>
-          <w:sz w:val="24"/>
-          <w:szCs w:val="24"/>
-        </w:rPr>
-        <w:t>[</w:t>
-      </w:r>
-      <w:proofErr w:type="gramEnd"/>
-      <w:r>
-        <w:rPr>
-          <w:sz w:val="24"/>
-          <w:szCs w:val="24"/>
-        </w:rPr>
-        <w:t>key] == True %}</w:t>
+        <w:t>selected_evaluations</w:t>
+      </w:r>
+      <w:proofErr w:type="spellEnd"/>
+      <w:r>
+        <w:rPr>
+          <w:sz w:val="24"/>
+          <w:szCs w:val="24"/>
+        </w:rPr>
+        <w:t>[key] == True %}</w:t>
       </w:r>
     </w:p>
     <w:p>
@@ -1348,23 +1181,7 @@
           <w:sz w:val="24"/>
           <w:szCs w:val="24"/>
         </w:rPr>
-        <w:t xml:space="preserve">{%p </w:t>
-      </w:r>
-      <w:proofErr w:type="spellStart"/>
-      <w:r>
-        <w:rPr>
-          <w:sz w:val="24"/>
-          <w:szCs w:val="24"/>
-        </w:rPr>
-        <w:t>endif</w:t>
-      </w:r>
-      <w:proofErr w:type="spellEnd"/>
-      <w:r>
-        <w:rPr>
-          <w:sz w:val="24"/>
-          <w:szCs w:val="24"/>
-        </w:rPr>
-        <w:t xml:space="preserve"> %}</w:t>
+        <w:t>{%p endif %}</w:t>
       </w:r>
     </w:p>
     <w:p>
@@ -1551,31 +1368,31 @@
           <w:szCs w:val="24"/>
         </w:rPr>
       </w:pPr>
-      <w:r>
-        <w:rPr>
-          <w:sz w:val="24"/>
-          <w:szCs w:val="24"/>
-        </w:rPr>
-        <w:t>{</w:t>
-      </w:r>
       <w:proofErr w:type="gramStart"/>
       <w:r>
         <w:rPr>
           <w:sz w:val="24"/>
           <w:szCs w:val="24"/>
         </w:rPr>
-        <w:t xml:space="preserve">{ </w:t>
-      </w:r>
-      <w:proofErr w:type="spellStart"/>
-      <w:r>
-        <w:rPr>
-          <w:sz w:val="24"/>
-          <w:szCs w:val="24"/>
-        </w:rPr>
-        <w:t>requestor.name.full</w:t>
-      </w:r>
-      <w:proofErr w:type="spellEnd"/>
+        <w:t xml:space="preserve">{{ </w:t>
+      </w:r>
+      <w:proofErr w:type="spellStart"/>
+      <w:r>
+        <w:rPr>
+          <w:sz w:val="24"/>
+          <w:szCs w:val="24"/>
+        </w:rPr>
+        <w:t>requestor.name</w:t>
+      </w:r>
       <w:proofErr w:type="gramEnd"/>
+      <w:r>
+        <w:rPr>
+          <w:sz w:val="24"/>
+          <w:szCs w:val="24"/>
+        </w:rPr>
+        <w:t>.full</w:t>
+      </w:r>
+      <w:proofErr w:type="spellEnd"/>
       <w:r>
         <w:rPr>
           <w:sz w:val="24"/>
@@ -1615,37 +1432,308 @@
           <w:szCs w:val="24"/>
         </w:rPr>
       </w:pPr>
+      <w:proofErr w:type="gramStart"/>
       <w:r>
         <w:rPr>
           <w:color w:val="000000"/>
           <w:sz w:val="24"/>
           <w:szCs w:val="24"/>
         </w:rPr>
-        <w:t>{</w:t>
-      </w:r>
+        <w:t xml:space="preserve">{{ </w:t>
+      </w:r>
+      <w:proofErr w:type="spellStart"/>
+      <w:r>
+        <w:rPr>
+          <w:color w:val="000000"/>
+          <w:sz w:val="24"/>
+          <w:szCs w:val="24"/>
+        </w:rPr>
+        <w:t>requestor</w:t>
+      </w:r>
+      <w:proofErr w:type="gramEnd"/>
+      <w:r>
+        <w:rPr>
+          <w:color w:val="000000"/>
+          <w:sz w:val="24"/>
+          <w:szCs w:val="24"/>
+        </w:rPr>
+        <w:t>.signature</w:t>
+      </w:r>
+      <w:proofErr w:type="spellEnd"/>
+      <w:r>
+        <w:rPr>
+          <w:color w:val="000000"/>
+          <w:sz w:val="24"/>
+          <w:szCs w:val="24"/>
+        </w:rPr>
+        <w:t xml:space="preserve"> }}</w:t>
+      </w:r>
+    </w:p>
+    <w:p>
+      <w:pPr>
+        <w:rPr>
+          <w:sz w:val="24"/>
+          <w:szCs w:val="24"/>
+        </w:rPr>
+      </w:pPr>
+    </w:p>
+    <w:p>
+      <w:pPr>
+        <w:rPr>
+          <w:sz w:val="24"/>
+          <w:szCs w:val="24"/>
+        </w:rPr>
+      </w:pPr>
+      <w:r>
+        <w:rPr>
+          <w:sz w:val="24"/>
+          <w:szCs w:val="24"/>
+        </w:rPr>
+        <w:t xml:space="preserve">{%p if </w:t>
+      </w:r>
+      <w:proofErr w:type="spellStart"/>
+      <w:r>
+        <w:rPr>
+          <w:sz w:val="24"/>
+          <w:szCs w:val="24"/>
+        </w:rPr>
+        <w:t>school.special_education_director.requestor_knows_name</w:t>
+      </w:r>
+      <w:proofErr w:type="spellEnd"/>
+      <w:r>
+        <w:rPr>
+          <w:sz w:val="24"/>
+          <w:szCs w:val="24"/>
+        </w:rPr>
+        <w:t xml:space="preserve"> %}</w:t>
+      </w:r>
+    </w:p>
+    <w:p>
+      <w:pPr>
+        <w:rPr>
+          <w:sz w:val="24"/>
+          <w:szCs w:val="24"/>
+        </w:rPr>
+      </w:pPr>
+      <w:r>
+        <w:rPr>
+          <w:sz w:val="24"/>
+          <w:szCs w:val="24"/>
+        </w:rPr>
+        <w:t xml:space="preserve">cc:   </w:t>
+      </w:r>
+      <w:r>
+        <w:rPr>
+          <w:sz w:val="24"/>
+          <w:szCs w:val="24"/>
+        </w:rPr>
+        <w:tab/>
+      </w:r>
+    </w:p>
+    <w:p>
+      <w:pPr>
+        <w:rPr>
+          <w:sz w:val="24"/>
+          <w:szCs w:val="24"/>
+        </w:rPr>
+      </w:pPr>
       <w:proofErr w:type="gramStart"/>
       <w:r>
         <w:rPr>
-          <w:color w:val="000000"/>
-          <w:sz w:val="24"/>
-          <w:szCs w:val="24"/>
-        </w:rPr>
-        <w:t xml:space="preserve">{ </w:t>
-      </w:r>
-      <w:proofErr w:type="spellStart"/>
-      <w:r>
-        <w:rPr>
-          <w:color w:val="000000"/>
-          <w:sz w:val="24"/>
-          <w:szCs w:val="24"/>
-        </w:rPr>
-        <w:t>requestor.signature</w:t>
-      </w:r>
-      <w:proofErr w:type="spellEnd"/>
+          <w:sz w:val="24"/>
+          <w:szCs w:val="24"/>
+        </w:rPr>
+        <w:t xml:space="preserve">{{ </w:t>
+      </w:r>
+      <w:proofErr w:type="spellStart"/>
+      <w:r>
+        <w:rPr>
+          <w:sz w:val="24"/>
+          <w:szCs w:val="24"/>
+        </w:rPr>
+        <w:t>school.special_education_director.name</w:t>
+      </w:r>
       <w:proofErr w:type="gramEnd"/>
       <w:r>
         <w:rPr>
-          <w:color w:val="000000"/>
+          <w:sz w:val="24"/>
+          <w:szCs w:val="24"/>
+        </w:rPr>
+        <w:t>.full</w:t>
+      </w:r>
+      <w:proofErr w:type="spellEnd"/>
+      <w:r>
+        <w:rPr>
+          <w:sz w:val="24"/>
+          <w:szCs w:val="24"/>
+        </w:rPr>
+        <w:t>()}}</w:t>
+      </w:r>
+    </w:p>
+    <w:p>
+      <w:pPr>
+        <w:rPr>
+          <w:sz w:val="24"/>
+          <w:szCs w:val="24"/>
+        </w:rPr>
+      </w:pPr>
+      <w:r>
+        <w:rPr>
+          <w:sz w:val="24"/>
+          <w:szCs w:val="24"/>
+        </w:rPr>
+        <w:t>{%p else %}</w:t>
+      </w:r>
+    </w:p>
+    <w:p>
+      <w:pPr>
+        <w:rPr>
+          <w:sz w:val="24"/>
+          <w:szCs w:val="24"/>
+        </w:rPr>
+      </w:pPr>
+      <w:r>
+        <w:rPr>
+          <w:sz w:val="24"/>
+          <w:szCs w:val="24"/>
+        </w:rPr>
+        <w:t xml:space="preserve">cc:   </w:t>
+      </w:r>
+      <w:r>
+        <w:rPr>
+          <w:sz w:val="24"/>
+          <w:szCs w:val="24"/>
+        </w:rPr>
+        <w:tab/>
+      </w:r>
+    </w:p>
+    <w:p>
+      <w:pPr>
+        <w:rPr>
+          <w:sz w:val="24"/>
+          <w:szCs w:val="24"/>
+        </w:rPr>
+      </w:pPr>
+      <w:proofErr w:type="gramStart"/>
+      <w:r>
+        <w:rPr>
+          <w:sz w:val="24"/>
+          <w:szCs w:val="24"/>
+        </w:rPr>
+        <w:t xml:space="preserve">{{ </w:t>
+      </w:r>
+      <w:proofErr w:type="spellStart"/>
+      <w:r>
+        <w:rPr>
+          <w:sz w:val="24"/>
+          <w:szCs w:val="24"/>
+        </w:rPr>
+        <w:t>requestor</w:t>
+      </w:r>
+      <w:proofErr w:type="gramEnd"/>
+      <w:r>
+        <w:rPr>
+          <w:sz w:val="24"/>
+          <w:szCs w:val="24"/>
+        </w:rPr>
+        <w:t>.address.city</w:t>
+      </w:r>
+      <w:proofErr w:type="spellEnd"/>
+      <w:r>
+        <w:rPr>
+          <w:sz w:val="24"/>
+          <w:szCs w:val="24"/>
+        </w:rPr>
+        <w:t xml:space="preserve"> }} Public Schools Special Education Director</w:t>
+      </w:r>
+    </w:p>
+    <w:p>
+      <w:pPr>
+        <w:rPr>
+          <w:sz w:val="24"/>
+          <w:szCs w:val="24"/>
+        </w:rPr>
+      </w:pPr>
+      <w:r>
+        <w:rPr>
+          <w:sz w:val="24"/>
+          <w:szCs w:val="24"/>
+        </w:rPr>
+        <w:t>{%p endif %}</w:t>
+      </w:r>
+    </w:p>
+    <w:p>
+      <w:pPr>
+        <w:rPr>
+          <w:sz w:val="24"/>
+          <w:szCs w:val="24"/>
+        </w:rPr>
+      </w:pPr>
+      <w:r>
+        <w:rPr>
+          <w:sz w:val="24"/>
+          <w:szCs w:val="24"/>
+        </w:rPr>
+        <w:t xml:space="preserve">{%p if </w:t>
+      </w:r>
+      <w:proofErr w:type="spellStart"/>
+      <w:r>
+        <w:rPr>
+          <w:sz w:val="24"/>
+          <w:szCs w:val="24"/>
+        </w:rPr>
+        <w:t>school.special_education_director.requestor_knows_address</w:t>
+      </w:r>
+      <w:proofErr w:type="spellEnd"/>
+      <w:r>
+        <w:rPr>
+          <w:sz w:val="24"/>
+          <w:szCs w:val="24"/>
+        </w:rPr>
+        <w:t xml:space="preserve"> %}</w:t>
+      </w:r>
+    </w:p>
+    <w:p>
+      <w:pPr>
+        <w:rPr>
+          <w:sz w:val="24"/>
+          <w:szCs w:val="24"/>
+        </w:rPr>
+      </w:pPr>
+      <w:proofErr w:type="gramStart"/>
+      <w:r>
+        <w:rPr>
+          <w:sz w:val="24"/>
+          <w:szCs w:val="24"/>
+        </w:rPr>
+        <w:t>{{ school</w:t>
+      </w:r>
+      <w:proofErr w:type="gramEnd"/>
+      <w:r>
+        <w:rPr>
+          <w:sz w:val="24"/>
+          <w:szCs w:val="24"/>
+        </w:rPr>
+        <w:t>.</w:t>
+      </w:r>
+      <w:r>
+        <w:rPr>
+          <w:sz w:val="24"/>
+          <w:szCs w:val="24"/>
+        </w:rPr>
+        <w:t xml:space="preserve"> </w:t>
+      </w:r>
+      <w:proofErr w:type="spellStart"/>
+      <w:r>
+        <w:rPr>
+          <w:sz w:val="24"/>
+          <w:szCs w:val="24"/>
+        </w:rPr>
+        <w:t>special_education_director.address.address</w:t>
+      </w:r>
+      <w:proofErr w:type="spellEnd"/>
+      <w:r>
+        <w:rPr>
           <w:sz w:val="24"/>
           <w:szCs w:val="24"/>
         </w:rPr>
@@ -1659,89 +1747,13 @@
           <w:szCs w:val="24"/>
         </w:rPr>
       </w:pPr>
-    </w:p>
-    <w:p>
-      <w:pPr>
-        <w:rPr>
-          <w:sz w:val="24"/>
-          <w:szCs w:val="24"/>
-        </w:rPr>
-      </w:pPr>
-      <w:r>
-        <w:rPr>
-          <w:sz w:val="24"/>
-          <w:szCs w:val="24"/>
-        </w:rPr>
-        <w:t xml:space="preserve">{%p if </w:t>
-      </w:r>
-      <w:proofErr w:type="spellStart"/>
-      <w:r>
-        <w:rPr>
-          <w:sz w:val="24"/>
-          <w:szCs w:val="24"/>
-        </w:rPr>
-        <w:t>school.special_education_director.requestor_knows_name</w:t>
-      </w:r>
-      <w:proofErr w:type="spellEnd"/>
-      <w:r>
-        <w:rPr>
-          <w:sz w:val="24"/>
-          <w:szCs w:val="24"/>
-        </w:rPr>
-        <w:t xml:space="preserve"> %}</w:t>
-      </w:r>
-    </w:p>
-    <w:p>
-      <w:pPr>
-        <w:rPr>
-          <w:sz w:val="24"/>
-          <w:szCs w:val="24"/>
-        </w:rPr>
-      </w:pPr>
-      <w:r>
-        <w:rPr>
-          <w:sz w:val="24"/>
-          <w:szCs w:val="24"/>
-        </w:rPr>
-        <w:t xml:space="preserve">cc:   </w:t>
-      </w:r>
-      <w:r>
-        <w:rPr>
-          <w:sz w:val="24"/>
-          <w:szCs w:val="24"/>
-        </w:rPr>
-        <w:tab/>
-      </w:r>
-    </w:p>
-    <w:p>
-      <w:pPr>
-        <w:rPr>
-          <w:sz w:val="24"/>
-          <w:szCs w:val="24"/>
-        </w:rPr>
-      </w:pPr>
-      <w:r>
-        <w:rPr>
-          <w:sz w:val="24"/>
-          <w:szCs w:val="24"/>
-        </w:rPr>
-        <w:t>{</w:t>
-      </w:r>
       <w:proofErr w:type="gramStart"/>
       <w:r>
         <w:rPr>
           <w:sz w:val="24"/>
           <w:szCs w:val="24"/>
         </w:rPr>
-        <w:t xml:space="preserve">{ </w:t>
-      </w:r>
-      <w:proofErr w:type="spellStart"/>
-      <w:r>
-        <w:rPr>
-          <w:sz w:val="24"/>
-          <w:szCs w:val="24"/>
-        </w:rPr>
-        <w:t>school.special</w:t>
+        <w:t>{{ school</w:t>
       </w:r>
       <w:proofErr w:type="gramEnd"/>
       <w:r>
@@ -1749,184 +1761,6 @@
           <w:sz w:val="24"/>
           <w:szCs w:val="24"/>
         </w:rPr>
-        <w:t>_education_director.name.full</w:t>
-      </w:r>
-      <w:proofErr w:type="spellEnd"/>
-      <w:r>
-        <w:rPr>
-          <w:sz w:val="24"/>
-          <w:szCs w:val="24"/>
-        </w:rPr>
-        <w:t>()}}</w:t>
-      </w:r>
-    </w:p>
-    <w:p>
-      <w:pPr>
-        <w:rPr>
-          <w:sz w:val="24"/>
-          <w:szCs w:val="24"/>
-        </w:rPr>
-      </w:pPr>
-      <w:r>
-        <w:rPr>
-          <w:sz w:val="24"/>
-          <w:szCs w:val="24"/>
-        </w:rPr>
-        <w:t>{%p else %}</w:t>
-      </w:r>
-    </w:p>
-    <w:p>
-      <w:pPr>
-        <w:rPr>
-          <w:sz w:val="24"/>
-          <w:szCs w:val="24"/>
-        </w:rPr>
-      </w:pPr>
-      <w:r>
-        <w:rPr>
-          <w:sz w:val="24"/>
-          <w:szCs w:val="24"/>
-        </w:rPr>
-        <w:t xml:space="preserve">cc:   </w:t>
-      </w:r>
-      <w:r>
-        <w:rPr>
-          <w:sz w:val="24"/>
-          <w:szCs w:val="24"/>
-        </w:rPr>
-        <w:tab/>
-      </w:r>
-    </w:p>
-    <w:p>
-      <w:pPr>
-        <w:rPr>
-          <w:sz w:val="24"/>
-          <w:szCs w:val="24"/>
-        </w:rPr>
-      </w:pPr>
-      <w:r>
-        <w:rPr>
-          <w:sz w:val="24"/>
-          <w:szCs w:val="24"/>
-        </w:rPr>
-        <w:t>{</w:t>
-      </w:r>
-      <w:proofErr w:type="gramStart"/>
-      <w:r>
-        <w:rPr>
-          <w:sz w:val="24"/>
-          <w:szCs w:val="24"/>
-        </w:rPr>
-        <w:t xml:space="preserve">{ </w:t>
-      </w:r>
-      <w:proofErr w:type="spellStart"/>
-      <w:r>
-        <w:rPr>
-          <w:sz w:val="24"/>
-          <w:szCs w:val="24"/>
-        </w:rPr>
-        <w:t>requestor.address.city</w:t>
-      </w:r>
-      <w:proofErr w:type="spellEnd"/>
-      <w:proofErr w:type="gramEnd"/>
-      <w:r>
-        <w:rPr>
-          <w:sz w:val="24"/>
-          <w:szCs w:val="24"/>
-        </w:rPr>
-        <w:t xml:space="preserve"> }} Public Schools Special Education Director</w:t>
-      </w:r>
-    </w:p>
-    <w:p>
-      <w:pPr>
-        <w:rPr>
-          <w:sz w:val="24"/>
-          <w:szCs w:val="24"/>
-        </w:rPr>
-      </w:pPr>
-      <w:r>
-        <w:rPr>
-          <w:sz w:val="24"/>
-          <w:szCs w:val="24"/>
-        </w:rPr>
-        <w:t xml:space="preserve">{%p </w:t>
-      </w:r>
-      <w:proofErr w:type="spellStart"/>
-      <w:r>
-        <w:rPr>
-          <w:sz w:val="24"/>
-          <w:szCs w:val="24"/>
-        </w:rPr>
-        <w:t>endif</w:t>
-      </w:r>
-      <w:proofErr w:type="spellEnd"/>
-      <w:r>
-        <w:rPr>
-          <w:sz w:val="24"/>
-          <w:szCs w:val="24"/>
-        </w:rPr>
-        <w:t xml:space="preserve"> %}</w:t>
-      </w:r>
-    </w:p>
-    <w:p>
-      <w:pPr>
-        <w:rPr>
-          <w:sz w:val="24"/>
-          <w:szCs w:val="24"/>
-        </w:rPr>
-      </w:pPr>
-      <w:r>
-        <w:rPr>
-          <w:sz w:val="24"/>
-          <w:szCs w:val="24"/>
-        </w:rPr>
-        <w:t xml:space="preserve">{%p if </w:t>
-      </w:r>
-      <w:proofErr w:type="spellStart"/>
-      <w:r>
-        <w:rPr>
-          <w:sz w:val="24"/>
-          <w:szCs w:val="24"/>
-        </w:rPr>
-        <w:t>school.special_education_director.requestor_knows_address</w:t>
-      </w:r>
-      <w:proofErr w:type="spellEnd"/>
-      <w:r>
-        <w:rPr>
-          <w:sz w:val="24"/>
-          <w:szCs w:val="24"/>
-        </w:rPr>
-        <w:t xml:space="preserve"> %}</w:t>
-      </w:r>
-    </w:p>
-    <w:p>
-      <w:pPr>
-        <w:rPr>
-          <w:sz w:val="24"/>
-          <w:szCs w:val="24"/>
-        </w:rPr>
-      </w:pPr>
-      <w:r>
-        <w:rPr>
-          <w:sz w:val="24"/>
-          <w:szCs w:val="24"/>
-        </w:rPr>
-        <w:t>{</w:t>
-      </w:r>
-      <w:proofErr w:type="gramStart"/>
-      <w:r>
-        <w:rPr>
-          <w:sz w:val="24"/>
-          <w:szCs w:val="24"/>
-        </w:rPr>
-        <w:t>{ school</w:t>
-      </w:r>
-      <w:proofErr w:type="gramEnd"/>
-      <w:r>
-        <w:rPr>
-          <w:sz w:val="24"/>
-          <w:szCs w:val="24"/>
-        </w:rPr>
         <w:t>.</w:t>
       </w:r>
       <w:r>
@@ -1942,46 +1776,15 @@
           <w:sz w:val="24"/>
           <w:szCs w:val="24"/>
         </w:rPr>
-        <w:t>special_education_director.address.address</w:t>
-      </w:r>
-      <w:proofErr w:type="spellEnd"/>
-      <w:r>
-        <w:rPr>
-          <w:sz w:val="24"/>
-          <w:szCs w:val="24"/>
-        </w:rPr>
-        <w:t xml:space="preserve"> }}</w:t>
-      </w:r>
-    </w:p>
-    <w:p>
-      <w:pPr>
-        <w:rPr>
-          <w:sz w:val="24"/>
-          <w:szCs w:val="24"/>
-        </w:rPr>
-      </w:pPr>
-      <w:r>
-        <w:rPr>
-          <w:sz w:val="24"/>
-          <w:szCs w:val="24"/>
-        </w:rPr>
-        <w:t>{</w:t>
-      </w:r>
-      <w:proofErr w:type="gramStart"/>
-      <w:r>
-        <w:rPr>
-          <w:sz w:val="24"/>
-          <w:szCs w:val="24"/>
-        </w:rPr>
-        <w:t>{ school</w:t>
-      </w:r>
-      <w:proofErr w:type="gramEnd"/>
-      <w:r>
-        <w:rPr>
-          <w:sz w:val="24"/>
-          <w:szCs w:val="24"/>
-        </w:rPr>
-        <w:t>.</w:t>
+        <w:t>special_education_director.address.city</w:t>
+      </w:r>
+      <w:proofErr w:type="spellEnd"/>
+      <w:r>
+        <w:rPr>
+          <w:sz w:val="24"/>
+          <w:szCs w:val="24"/>
+        </w:rPr>
+        <w:t xml:space="preserve"> }}, {{ school.</w:t>
       </w:r>
       <w:r>
         <w:rPr>
@@ -1996,15 +1799,15 @@
           <w:sz w:val="24"/>
           <w:szCs w:val="24"/>
         </w:rPr>
-        <w:t>special_education_director.address.city</w:t>
-      </w:r>
-      <w:proofErr w:type="spellEnd"/>
-      <w:r>
-        <w:rPr>
-          <w:sz w:val="24"/>
-          <w:szCs w:val="24"/>
-        </w:rPr>
-        <w:t xml:space="preserve"> }}, {{ school.</w:t>
+        <w:t>special_education_director.address.state</w:t>
+      </w:r>
+      <w:proofErr w:type="spellEnd"/>
+      <w:r>
+        <w:rPr>
+          <w:sz w:val="24"/>
+          <w:szCs w:val="24"/>
+        </w:rPr>
+        <w:t xml:space="preserve"> }} {{ school.</w:t>
       </w:r>
       <w:r>
         <w:rPr>
@@ -2013,29 +1816,6 @@
         </w:rPr>
         <w:t xml:space="preserve"> </w:t>
       </w:r>
-      <w:proofErr w:type="spellStart"/>
-      <w:r>
-        <w:rPr>
-          <w:sz w:val="24"/>
-          <w:szCs w:val="24"/>
-        </w:rPr>
-        <w:t>special_education_director.address.state</w:t>
-      </w:r>
-      <w:proofErr w:type="spellEnd"/>
-      <w:r>
-        <w:rPr>
-          <w:sz w:val="24"/>
-          <w:szCs w:val="24"/>
-        </w:rPr>
-        <w:t xml:space="preserve"> }} {{ school.</w:t>
-      </w:r>
-      <w:r>
-        <w:rPr>
-          <w:sz w:val="24"/>
-          <w:szCs w:val="24"/>
-        </w:rPr>
-        <w:t xml:space="preserve"> </w:t>
-      </w:r>
       <w:r>
         <w:rPr>
           <w:sz w:val="24"/>
@@ -2056,23 +1836,7 @@
           <w:sz w:val="24"/>
           <w:szCs w:val="24"/>
         </w:rPr>
-        <w:t xml:space="preserve">{%p </w:t>
-      </w:r>
-      <w:proofErr w:type="spellStart"/>
-      <w:r>
-        <w:rPr>
-          <w:sz w:val="24"/>
-          <w:szCs w:val="24"/>
-        </w:rPr>
-        <w:t>endif</w:t>
-      </w:r>
-      <w:proofErr w:type="spellEnd"/>
-      <w:r>
-        <w:rPr>
-          <w:sz w:val="24"/>
-          <w:szCs w:val="24"/>
-        </w:rPr>
-        <w:t xml:space="preserve"> %}</w:t>
+        <w:t>{%p endif %}</w:t>
       </w:r>
     </w:p>
     <w:p>
@@ -2094,7 +1858,7 @@
 </file>
 
 <file path=word/numbering.xml><?xml version="1.0" encoding="utf-8"?>
-<w:numbering xmlns:wpc="http://schemas.microsoft.com/office/word/2010/wordprocessingCanvas" xmlns:cx="http://schemas.microsoft.com/office/drawing/2014/chartex" xmlns:cx1="http://schemas.microsoft.com/office/drawing/2015/9/8/chartex" xmlns:mc="http://schemas.openxmlformats.org/markup-compatibility/2006" xmlns:o="urn:schemas-microsoft-com:office:office" xmlns:r="http://schemas.openxmlformats.org/officeDocument/2006/relationships" xmlns:m="http://schemas.openxmlformats.org/officeDocument/2006/math" xmlns:v="urn:schemas-microsoft-com:vml" xmlns:wp14="http://schemas.microsoft.com/office/word/2010/wordprocessingDrawing" xmlns:wp="http://schemas.openxmlformats.org/drawingml/2006/wordprocessingDrawing" xmlns:w10="urn:schemas-microsoft-com:office:word" xmlns:w="http://schemas.openxmlformats.org/wordprocessingml/2006/main" xmlns:w14="http://schemas.microsoft.com/office/word/2010/wordml" xmlns:w15="http://schemas.microsoft.com/office/word/2012/wordml" xmlns:w16se="http://schemas.microsoft.com/office/word/2015/wordml/symex" xmlns:wpg="http://schemas.microsoft.com/office/word/2010/wordprocessingGroup" xmlns:wpi="http://schemas.microsoft.com/office/word/2010/wordprocessingInk" xmlns:wne="http://schemas.microsoft.com/office/word/2006/wordml" xmlns:wps="http://schemas.microsoft.com/office/word/2010/wordprocessingShape" mc:Ignorable="w14 w15 w16se wp14">
+<w:numbering xmlns:wpc="http://schemas.microsoft.com/office/word/2010/wordprocessingCanvas" xmlns:cx="http://schemas.microsoft.com/office/drawing/2014/chartex" xmlns:cx1="http://schemas.microsoft.com/office/drawing/2015/9/8/chartex" xmlns:cx2="http://schemas.microsoft.com/office/drawing/2015/10/21/chartex" xmlns:cx3="http://schemas.microsoft.com/office/drawing/2016/5/9/chartex" xmlns:cx4="http://schemas.microsoft.com/office/drawing/2016/5/10/chartex" xmlns:cx5="http://schemas.microsoft.com/office/drawing/2016/5/11/chartex" xmlns:cx6="http://schemas.microsoft.com/office/drawing/2016/5/12/chartex" xmlns:cx7="http://schemas.microsoft.com/office/drawing/2016/5/13/chartex" xmlns:cx8="http://schemas.microsoft.com/office/drawing/2016/5/14/chartex" xmlns:mc="http://schemas.openxmlformats.org/markup-compatibility/2006" xmlns:aink="http://schemas.microsoft.com/office/drawing/2016/ink" xmlns:am3d="http://schemas.microsoft.com/office/drawing/2017/model3d" xmlns:o="urn:schemas-microsoft-com:office:office" xmlns:r="http://schemas.openxmlformats.org/officeDocument/2006/relationships" xmlns:m="http://schemas.openxmlformats.org/officeDocument/2006/math" xmlns:v="urn:schemas-microsoft-com:vml" xmlns:wp14="http://schemas.microsoft.com/office/word/2010/wordprocessingDrawing" xmlns:wp="http://schemas.openxmlformats.org/drawingml/2006/wordprocessingDrawing" xmlns:w10="urn:schemas-microsoft-com:office:word" xmlns:w="http://schemas.openxmlformats.org/wordprocessingml/2006/main" xmlns:w14="http://schemas.microsoft.com/office/word/2010/wordml" xmlns:w15="http://schemas.microsoft.com/office/word/2012/wordml" xmlns:w16cid="http://schemas.microsoft.com/office/word/2016/wordml/cid" xmlns:w16se="http://schemas.microsoft.com/office/word/2015/wordml/symex" xmlns:wpg="http://schemas.microsoft.com/office/word/2010/wordprocessingGroup" xmlns:wpi="http://schemas.microsoft.com/office/word/2010/wordprocessingInk" xmlns:wne="http://schemas.microsoft.com/office/word/2006/wordml" xmlns:wps="http://schemas.microsoft.com/office/word/2010/wordprocessingShape" mc:Ignorable="w14 w15 w16se w16cid wp14">
   <w:abstractNum w:abstractNumId="0" w15:restartNumberingAfterBreak="0">
     <w:nsid w:val="127C48EB"/>
     <w:multiLevelType w:val="multilevel"/>
@@ -2213,21 +1977,12 @@
   </w:num>
   <w:num w:numId="2">
     <w:abstractNumId w:val="0"/>
-    <w:lvlOverride w:ilvl="0"/>
-    <w:lvlOverride w:ilvl="1"/>
-    <w:lvlOverride w:ilvl="2"/>
-    <w:lvlOverride w:ilvl="3"/>
-    <w:lvlOverride w:ilvl="4"/>
-    <w:lvlOverride w:ilvl="5"/>
-    <w:lvlOverride w:ilvl="6"/>
-    <w:lvlOverride w:ilvl="7"/>
-    <w:lvlOverride w:ilvl="8"/>
   </w:num>
 </w:numbering>
 </file>
 
 <file path=word/styles.xml><?xml version="1.0" encoding="utf-8"?>
-<w:styles xmlns:mc="http://schemas.openxmlformats.org/markup-compatibility/2006" xmlns:r="http://schemas.openxmlformats.org/officeDocument/2006/relationships" xmlns:w="http://schemas.openxmlformats.org/wordprocessingml/2006/main" xmlns:w14="http://schemas.microsoft.com/office/word/2010/wordml" xmlns:w15="http://schemas.microsoft.com/office/word/2012/wordml" xmlns:w16se="http://schemas.microsoft.com/office/word/2015/wordml/symex" mc:Ignorable="w14 w15 w16se">
+<w:styles xmlns:mc="http://schemas.openxmlformats.org/markup-compatibility/2006" xmlns:r="http://schemas.openxmlformats.org/officeDocument/2006/relationships" xmlns:w="http://schemas.openxmlformats.org/wordprocessingml/2006/main" xmlns:w14="http://schemas.microsoft.com/office/word/2010/wordml" xmlns:w15="http://schemas.microsoft.com/office/word/2012/wordml" xmlns:w16cid="http://schemas.microsoft.com/office/word/2016/wordml/cid" xmlns:w16se="http://schemas.microsoft.com/office/word/2015/wordml/symex" mc:Ignorable="w14 w15 w16se w16cid">
   <w:docDefaults>
     <w:rPrDefault>
       <w:rPr>
@@ -2243,7 +1998,7 @@
       </w:pPr>
     </w:pPrDefault>
   </w:docDefaults>
-  <w:latentStyles w:defLockedState="0" w:defUIPriority="99" w:defSemiHidden="0" w:defUnhideWhenUsed="0" w:defQFormat="0" w:count="371">
+  <w:latentStyles w:defLockedState="0" w:defUIPriority="99" w:defSemiHidden="0" w:defUnhideWhenUsed="0" w:defQFormat="0" w:count="375">
     <w:lsdException w:name="Normal" w:uiPriority="0" w:qFormat="1"/>
     <w:lsdException w:name="heading 1" w:uiPriority="9" w:qFormat="1"/>
     <w:lsdException w:name="heading 2" w:semiHidden="1" w:uiPriority="9" w:unhideWhenUsed="1" w:qFormat="1"/>
@@ -2615,6 +2370,10 @@
     <w:lsdException w:name="List Table 5 Dark Accent 6" w:uiPriority="50"/>
     <w:lsdException w:name="List Table 6 Colorful Accent 6" w:uiPriority="51"/>
     <w:lsdException w:name="List Table 7 Colorful Accent 6" w:uiPriority="52"/>
+    <w:lsdException w:name="Mention" w:semiHidden="1" w:unhideWhenUsed="1"/>
+    <w:lsdException w:name="Smart Hyperlink" w:semiHidden="1" w:unhideWhenUsed="1"/>
+    <w:lsdException w:name="Hashtag" w:semiHidden="1" w:unhideWhenUsed="1"/>
+    <w:lsdException w:name="Unresolved Mention" w:semiHidden="1" w:unhideWhenUsed="1"/>
   </w:latentStyles>
   <w:style w:type="paragraph" w:default="1" w:styleId="Normal">
     <w:name w:val="Normal"/>

</xml_diff>

<commit_message>
fix formatting of copy request template
</commit_message>
<xml_diff>
--- a/docassemble/macletters/data/templates/educational_evaluations_copy_request_template.docx
+++ b/docassemble/macletters/data/templates/educational_evaluations_copy_request_template.docx
@@ -1,6 +1,6 @@
 
 <file path=word/document.xml><?xml version="1.0" encoding="utf-8"?>
-<w:document xmlns:wpc="http://schemas.microsoft.com/office/word/2010/wordprocessingCanvas" xmlns:cx="http://schemas.microsoft.com/office/drawing/2014/chartex" xmlns:cx1="http://schemas.microsoft.com/office/drawing/2015/9/8/chartex" xmlns:cx2="http://schemas.microsoft.com/office/drawing/2015/10/21/chartex" xmlns:cx3="http://schemas.microsoft.com/office/drawing/2016/5/9/chartex" xmlns:cx4="http://schemas.microsoft.com/office/drawing/2016/5/10/chartex" xmlns:cx5="http://schemas.microsoft.com/office/drawing/2016/5/11/chartex" xmlns:cx6="http://schemas.microsoft.com/office/drawing/2016/5/12/chartex" xmlns:cx7="http://schemas.microsoft.com/office/drawing/2016/5/13/chartex" xmlns:cx8="http://schemas.microsoft.com/office/drawing/2016/5/14/chartex" xmlns:mc="http://schemas.openxmlformats.org/markup-compatibility/2006" xmlns:aink="http://schemas.microsoft.com/office/drawing/2016/ink" xmlns:am3d="http://schemas.microsoft.com/office/drawing/2017/model3d" xmlns:o="urn:schemas-microsoft-com:office:office" xmlns:r="http://schemas.openxmlformats.org/officeDocument/2006/relationships" xmlns:m="http://schemas.openxmlformats.org/officeDocument/2006/math" xmlns:v="urn:schemas-microsoft-com:vml" xmlns:wp14="http://schemas.microsoft.com/office/word/2010/wordprocessingDrawing" xmlns:wp="http://schemas.openxmlformats.org/drawingml/2006/wordprocessingDrawing" xmlns:w10="urn:schemas-microsoft-com:office:word" xmlns:w="http://schemas.openxmlformats.org/wordprocessingml/2006/main" xmlns:w14="http://schemas.microsoft.com/office/word/2010/wordml" xmlns:w15="http://schemas.microsoft.com/office/word/2012/wordml" xmlns:w16cid="http://schemas.microsoft.com/office/word/2016/wordml/cid" xmlns:w16se="http://schemas.microsoft.com/office/word/2015/wordml/symex" xmlns:wpg="http://schemas.microsoft.com/office/word/2010/wordprocessingGroup" xmlns:wpi="http://schemas.microsoft.com/office/word/2010/wordprocessingInk" xmlns:wne="http://schemas.microsoft.com/office/word/2006/wordml" xmlns:wps="http://schemas.microsoft.com/office/word/2010/wordprocessingShape" mc:Ignorable="w14 w15 w16se w16cid wp14">
+<w:document xmlns:wpc="http://schemas.microsoft.com/office/word/2010/wordprocessingCanvas" xmlns:cx="http://schemas.microsoft.com/office/drawing/2014/chartex" xmlns:cx1="http://schemas.microsoft.com/office/drawing/2015/9/8/chartex" xmlns:mc="http://schemas.openxmlformats.org/markup-compatibility/2006" xmlns:o="urn:schemas-microsoft-com:office:office" xmlns:r="http://schemas.openxmlformats.org/officeDocument/2006/relationships" xmlns:m="http://schemas.openxmlformats.org/officeDocument/2006/math" xmlns:v="urn:schemas-microsoft-com:vml" xmlns:wp14="http://schemas.microsoft.com/office/word/2010/wordprocessingDrawing" xmlns:wp="http://schemas.openxmlformats.org/drawingml/2006/wordprocessingDrawing" xmlns:w10="urn:schemas-microsoft-com:office:word" xmlns:w="http://schemas.openxmlformats.org/wordprocessingml/2006/main" xmlns:w14="http://schemas.microsoft.com/office/word/2010/wordml" xmlns:w15="http://schemas.microsoft.com/office/word/2012/wordml" xmlns:w16se="http://schemas.microsoft.com/office/word/2015/wordml/symex" xmlns:wpg="http://schemas.microsoft.com/office/word/2010/wordprocessingGroup" xmlns:wpi="http://schemas.microsoft.com/office/word/2010/wordprocessingInk" xmlns:wne="http://schemas.microsoft.com/office/word/2006/wordml" xmlns:wps="http://schemas.microsoft.com/office/word/2010/wordprocessingShape" mc:Ignorable="w14 w15 w16se wp14">
   <w:body>
     <w:p>
       <w:pPr>
@@ -9,14 +9,147 @@
           <w:szCs w:val="24"/>
         </w:rPr>
       </w:pPr>
-      <w:bookmarkStart w:id="0" w:name="_GoBack"/>
-      <w:bookmarkEnd w:id="0"/>
+      <w:r>
+        <w:rPr>
+          <w:sz w:val="24"/>
+          <w:szCs w:val="24"/>
+        </w:rPr>
+        <w:t>{</w:t>
+      </w:r>
       <w:proofErr w:type="gramStart"/>
       <w:r>
         <w:rPr>
           <w:sz w:val="24"/>
           <w:szCs w:val="24"/>
         </w:rPr>
+        <w:t xml:space="preserve">{ </w:t>
+      </w:r>
+      <w:proofErr w:type="spellStart"/>
+      <w:r>
+        <w:rPr>
+          <w:sz w:val="24"/>
+          <w:szCs w:val="24"/>
+        </w:rPr>
+        <w:t>requestor.name.full</w:t>
+      </w:r>
+      <w:proofErr w:type="spellEnd"/>
+      <w:proofErr w:type="gramEnd"/>
+      <w:r>
+        <w:rPr>
+          <w:sz w:val="24"/>
+          <w:szCs w:val="24"/>
+        </w:rPr>
+        <w:t>() }}</w:t>
+      </w:r>
+    </w:p>
+    <w:p>
+      <w:pPr>
+        <w:rPr>
+          <w:sz w:val="24"/>
+          <w:szCs w:val="24"/>
+        </w:rPr>
+      </w:pPr>
+      <w:r>
+        <w:rPr>
+          <w:sz w:val="24"/>
+          <w:szCs w:val="24"/>
+        </w:rPr>
+        <w:t>{</w:t>
+      </w:r>
+      <w:proofErr w:type="gramStart"/>
+      <w:r>
+        <w:rPr>
+          <w:sz w:val="24"/>
+          <w:szCs w:val="24"/>
+        </w:rPr>
+        <w:t xml:space="preserve">{ </w:t>
+      </w:r>
+      <w:proofErr w:type="spellStart"/>
+      <w:r>
+        <w:rPr>
+          <w:sz w:val="24"/>
+          <w:szCs w:val="24"/>
+        </w:rPr>
+        <w:t>requestor.address.address</w:t>
+      </w:r>
+      <w:proofErr w:type="spellEnd"/>
+      <w:proofErr w:type="gramEnd"/>
+      <w:r>
+        <w:rPr>
+          <w:sz w:val="24"/>
+          <w:szCs w:val="24"/>
+        </w:rPr>
+        <w:t xml:space="preserve"> }}</w:t>
+      </w:r>
+    </w:p>
+    <w:p>
+      <w:pPr>
+        <w:rPr>
+          <w:sz w:val="24"/>
+          <w:szCs w:val="24"/>
+        </w:rPr>
+      </w:pPr>
+      <w:r>
+        <w:rPr>
+          <w:sz w:val="24"/>
+          <w:szCs w:val="24"/>
+        </w:rPr>
+        <w:t>{</w:t>
+      </w:r>
+      <w:proofErr w:type="gramStart"/>
+      <w:r>
+        <w:rPr>
+          <w:sz w:val="24"/>
+          <w:szCs w:val="24"/>
+        </w:rPr>
+        <w:t xml:space="preserve">{ </w:t>
+      </w:r>
+      <w:proofErr w:type="spellStart"/>
+      <w:r>
+        <w:rPr>
+          <w:sz w:val="24"/>
+          <w:szCs w:val="24"/>
+        </w:rPr>
+        <w:t>requestor.address.city</w:t>
+      </w:r>
+      <w:proofErr w:type="spellEnd"/>
+      <w:proofErr w:type="gramEnd"/>
+      <w:r>
+        <w:rPr>
+          <w:sz w:val="24"/>
+          <w:szCs w:val="24"/>
+        </w:rPr>
+        <w:t xml:space="preserve"> }}, {{ </w:t>
+      </w:r>
+      <w:proofErr w:type="spellStart"/>
+      <w:r>
+        <w:rPr>
+          <w:sz w:val="24"/>
+          <w:szCs w:val="24"/>
+        </w:rPr>
+        <w:t>requestor.address.state</w:t>
+      </w:r>
+      <w:proofErr w:type="spellEnd"/>
+      <w:r>
+        <w:rPr>
+          <w:sz w:val="24"/>
+          <w:szCs w:val="24"/>
+        </w:rPr>
+        <w:t xml:space="preserve"> }} {{requestor.address.zip }}</w:t>
+      </w:r>
+    </w:p>
+    <w:p>
+      <w:pPr>
+        <w:rPr>
+          <w:sz w:val="24"/>
+          <w:szCs w:val="24"/>
+        </w:rPr>
+      </w:pPr>
+      <w:r>
+        <w:rPr>
+          <w:sz w:val="24"/>
+          <w:szCs w:val="24"/>
+        </w:rPr>
         <w:t xml:space="preserve">{{ </w:t>
       </w:r>
       <w:proofErr w:type="spellStart"/>
@@ -25,7 +158,61 @@
           <w:sz w:val="24"/>
           <w:szCs w:val="24"/>
         </w:rPr>
-        <w:t>requestor.name</w:t>
+        <w:t>requestor.phone_number</w:t>
+      </w:r>
+      <w:proofErr w:type="spellEnd"/>
+      <w:r>
+        <w:rPr>
+          <w:sz w:val="24"/>
+          <w:szCs w:val="24"/>
+        </w:rPr>
+        <w:t xml:space="preserve"> }} </w:t>
+      </w:r>
+    </w:p>
+    <w:p>
+      <w:pPr>
+        <w:rPr>
+          <w:sz w:val="24"/>
+          <w:szCs w:val="24"/>
+        </w:rPr>
+      </w:pPr>
+      <w:r>
+        <w:rPr>
+          <w:sz w:val="24"/>
+          <w:szCs w:val="24"/>
+        </w:rPr>
+        <w:t xml:space="preserve"> </w:t>
+      </w:r>
+    </w:p>
+    <w:p>
+      <w:pPr>
+        <w:rPr>
+          <w:sz w:val="24"/>
+          <w:szCs w:val="24"/>
+        </w:rPr>
+      </w:pPr>
+      <w:r>
+        <w:rPr>
+          <w:sz w:val="24"/>
+          <w:szCs w:val="24"/>
+        </w:rPr>
+        <w:t>{</w:t>
+      </w:r>
+      <w:proofErr w:type="gramStart"/>
+      <w:r>
+        <w:rPr>
+          <w:sz w:val="24"/>
+          <w:szCs w:val="24"/>
+        </w:rPr>
+        <w:t xml:space="preserve">{ </w:t>
+      </w:r>
+      <w:proofErr w:type="spellStart"/>
+      <w:r>
+        <w:rPr>
+          <w:sz w:val="24"/>
+          <w:szCs w:val="24"/>
+        </w:rPr>
+        <w:t>format</w:t>
       </w:r>
       <w:proofErr w:type="gramEnd"/>
       <w:r>
@@ -33,39 +220,62 @@
           <w:sz w:val="24"/>
           <w:szCs w:val="24"/>
         </w:rPr>
-        <w:t>.full</w:t>
-      </w:r>
-      <w:proofErr w:type="spellEnd"/>
-      <w:r>
-        <w:rPr>
-          <w:sz w:val="24"/>
-          <w:szCs w:val="24"/>
-        </w:rPr>
-        <w:t>() }}</w:t>
-      </w:r>
-    </w:p>
-    <w:p>
-      <w:pPr>
-        <w:rPr>
-          <w:sz w:val="24"/>
-          <w:szCs w:val="24"/>
-        </w:rPr>
-      </w:pPr>
+        <w:t>_date</w:t>
+      </w:r>
+      <w:proofErr w:type="spellEnd"/>
+      <w:r>
+        <w:rPr>
+          <w:sz w:val="24"/>
+          <w:szCs w:val="24"/>
+        </w:rPr>
+        <w:t>(today()) }}</w:t>
+      </w:r>
+    </w:p>
+    <w:p>
+      <w:pPr>
+        <w:rPr>
+          <w:sz w:val="24"/>
+          <w:szCs w:val="24"/>
+        </w:rPr>
+      </w:pPr>
+      <w:r>
+        <w:rPr>
+          <w:sz w:val="24"/>
+          <w:szCs w:val="24"/>
+        </w:rPr>
+        <w:t xml:space="preserve"> </w:t>
+      </w:r>
+    </w:p>
+    <w:p>
+      <w:pPr>
+        <w:rPr>
+          <w:sz w:val="24"/>
+          <w:szCs w:val="24"/>
+        </w:rPr>
+      </w:pPr>
+      <w:r>
+        <w:rPr>
+          <w:sz w:val="24"/>
+          <w:szCs w:val="24"/>
+        </w:rPr>
+        <w:t xml:space="preserve">{%p if </w:t>
+      </w:r>
+      <w:proofErr w:type="spellStart"/>
       <w:proofErr w:type="gramStart"/>
       <w:r>
         <w:rPr>
           <w:sz w:val="24"/>
           <w:szCs w:val="24"/>
         </w:rPr>
-        <w:t xml:space="preserve">{{ </w:t>
-      </w:r>
-      <w:proofErr w:type="spellStart"/>
-      <w:r>
-        <w:rPr>
-          <w:sz w:val="24"/>
-          <w:szCs w:val="24"/>
-        </w:rPr>
-        <w:t>requestor</w:t>
+        <w:t>student.grade</w:t>
+      </w:r>
+      <w:proofErr w:type="spellEnd"/>
+      <w:r>
+        <w:rPr>
+          <w:sz w:val="24"/>
+          <w:szCs w:val="24"/>
+        </w:rPr>
+        <w:t xml:space="preserve"> !</w:t>
       </w:r>
       <w:proofErr w:type="gramEnd"/>
       <w:r>
@@ -73,9 +283,41 @@
           <w:sz w:val="24"/>
           <w:szCs w:val="24"/>
         </w:rPr>
-        <w:t>.address.address</w:t>
-      </w:r>
-      <w:proofErr w:type="spellEnd"/>
+        <w:t>= “soon-to-be” %}</w:t>
+      </w:r>
+    </w:p>
+    <w:p>
+      <w:pPr>
+        <w:rPr>
+          <w:sz w:val="24"/>
+          <w:szCs w:val="24"/>
+        </w:rPr>
+      </w:pPr>
+      <w:r>
+        <w:rPr>
+          <w:sz w:val="24"/>
+          <w:szCs w:val="24"/>
+        </w:rPr>
+        <w:t>{</w:t>
+      </w:r>
+      <w:proofErr w:type="gramStart"/>
+      <w:r>
+        <w:rPr>
+          <w:sz w:val="24"/>
+          <w:szCs w:val="24"/>
+        </w:rPr>
+        <w:t xml:space="preserve">{ </w:t>
+      </w:r>
+      <w:proofErr w:type="spellStart"/>
+      <w:r>
+        <w:rPr>
+          <w:sz w:val="24"/>
+          <w:szCs w:val="24"/>
+        </w:rPr>
+        <w:t>school.recipient</w:t>
+      </w:r>
+      <w:proofErr w:type="spellEnd"/>
+      <w:proofErr w:type="gramEnd"/>
       <w:r>
         <w:rPr>
           <w:sz w:val="24"/>
@@ -91,21 +333,20 @@
           <w:szCs w:val="24"/>
         </w:rPr>
       </w:pPr>
+      <w:r>
+        <w:rPr>
+          <w:sz w:val="24"/>
+          <w:szCs w:val="24"/>
+        </w:rPr>
+        <w:t>{</w:t>
+      </w:r>
       <w:proofErr w:type="gramStart"/>
       <w:r>
         <w:rPr>
           <w:sz w:val="24"/>
           <w:szCs w:val="24"/>
         </w:rPr>
-        <w:t xml:space="preserve">{{ </w:t>
-      </w:r>
-      <w:proofErr w:type="spellStart"/>
-      <w:r>
-        <w:rPr>
-          <w:sz w:val="24"/>
-          <w:szCs w:val="24"/>
-        </w:rPr>
-        <w:t>requestor</w:t>
+        <w:t>{ school.name</w:t>
       </w:r>
       <w:proofErr w:type="gramEnd"/>
       <w:r>
@@ -113,9 +354,81 @@
           <w:sz w:val="24"/>
           <w:szCs w:val="24"/>
         </w:rPr>
-        <w:t>.address.city</w:t>
-      </w:r>
-      <w:proofErr w:type="spellEnd"/>
+        <w:t xml:space="preserve"> }}</w:t>
+      </w:r>
+    </w:p>
+    <w:p>
+      <w:pPr>
+        <w:rPr>
+          <w:sz w:val="24"/>
+          <w:szCs w:val="24"/>
+        </w:rPr>
+      </w:pPr>
+      <w:r>
+        <w:rPr>
+          <w:sz w:val="24"/>
+          <w:szCs w:val="24"/>
+        </w:rPr>
+        <w:t>{</w:t>
+      </w:r>
+      <w:proofErr w:type="gramStart"/>
+      <w:r>
+        <w:rPr>
+          <w:sz w:val="24"/>
+          <w:szCs w:val="24"/>
+        </w:rPr>
+        <w:t xml:space="preserve">{ </w:t>
+      </w:r>
+      <w:proofErr w:type="spellStart"/>
+      <w:r>
+        <w:rPr>
+          <w:sz w:val="24"/>
+          <w:szCs w:val="24"/>
+        </w:rPr>
+        <w:t>school.address.address</w:t>
+      </w:r>
+      <w:proofErr w:type="spellEnd"/>
+      <w:proofErr w:type="gramEnd"/>
+      <w:r>
+        <w:rPr>
+          <w:sz w:val="24"/>
+          <w:szCs w:val="24"/>
+        </w:rPr>
+        <w:t xml:space="preserve"> }}</w:t>
+      </w:r>
+    </w:p>
+    <w:p>
+      <w:pPr>
+        <w:rPr>
+          <w:sz w:val="24"/>
+          <w:szCs w:val="24"/>
+        </w:rPr>
+      </w:pPr>
+      <w:r>
+        <w:rPr>
+          <w:sz w:val="24"/>
+          <w:szCs w:val="24"/>
+        </w:rPr>
+        <w:t>{</w:t>
+      </w:r>
+      <w:proofErr w:type="gramStart"/>
+      <w:r>
+        <w:rPr>
+          <w:sz w:val="24"/>
+          <w:szCs w:val="24"/>
+        </w:rPr>
+        <w:t xml:space="preserve">{ </w:t>
+      </w:r>
+      <w:proofErr w:type="spellStart"/>
+      <w:r>
+        <w:rPr>
+          <w:sz w:val="24"/>
+          <w:szCs w:val="24"/>
+        </w:rPr>
+        <w:t>school.address.city</w:t>
+      </w:r>
+      <w:proofErr w:type="spellEnd"/>
+      <w:proofErr w:type="gramEnd"/>
       <w:r>
         <w:rPr>
           <w:sz w:val="24"/>
@@ -129,55 +442,202 @@
           <w:sz w:val="24"/>
           <w:szCs w:val="24"/>
         </w:rPr>
-        <w:t>requestor.address.state</w:t>
-      </w:r>
-      <w:proofErr w:type="spellEnd"/>
-      <w:r>
-        <w:rPr>
-          <w:sz w:val="24"/>
-          <w:szCs w:val="24"/>
-        </w:rPr>
-        <w:t xml:space="preserve"> }} {{requestor.address.zip }}</w:t>
-      </w:r>
-    </w:p>
-    <w:p>
-      <w:pPr>
-        <w:rPr>
-          <w:sz w:val="24"/>
-          <w:szCs w:val="24"/>
-        </w:rPr>
-      </w:pPr>
-      <w:r>
-        <w:rPr>
-          <w:sz w:val="24"/>
-          <w:szCs w:val="24"/>
-        </w:rPr>
-        <w:t xml:space="preserve">{{ </w:t>
-      </w:r>
-      <w:proofErr w:type="spellStart"/>
-      <w:r>
-        <w:rPr>
-          <w:sz w:val="24"/>
-          <w:szCs w:val="24"/>
-        </w:rPr>
-        <w:t>requestor.phone_number</w:t>
-      </w:r>
-      <w:proofErr w:type="spellEnd"/>
-      <w:r>
-        <w:rPr>
-          <w:sz w:val="24"/>
-          <w:szCs w:val="24"/>
-        </w:rPr>
-        <w:t xml:space="preserve"> }} </w:t>
-      </w:r>
-    </w:p>
-    <w:p>
-      <w:pPr>
-        <w:rPr>
-          <w:sz w:val="24"/>
-          <w:szCs w:val="24"/>
-        </w:rPr>
-      </w:pPr>
+        <w:t>school.address.state</w:t>
+      </w:r>
+      <w:proofErr w:type="spellEnd"/>
+      <w:r>
+        <w:rPr>
+          <w:sz w:val="24"/>
+          <w:szCs w:val="24"/>
+        </w:rPr>
+        <w:t xml:space="preserve"> }} {{ school.address.zip}}</w:t>
+      </w:r>
+    </w:p>
+    <w:p>
+      <w:pPr>
+        <w:rPr>
+          <w:sz w:val="24"/>
+          <w:szCs w:val="24"/>
+        </w:rPr>
+      </w:pPr>
+      <w:r>
+        <w:rPr>
+          <w:sz w:val="24"/>
+          <w:szCs w:val="24"/>
+        </w:rPr>
+        <w:t>{%p else %}</w:t>
+      </w:r>
+    </w:p>
+    <w:p>
+      <w:pPr>
+        <w:rPr>
+          <w:sz w:val="24"/>
+          <w:szCs w:val="24"/>
+        </w:rPr>
+      </w:pPr>
+      <w:r>
+        <w:rPr>
+          <w:sz w:val="24"/>
+          <w:szCs w:val="24"/>
+        </w:rPr>
+        <w:t xml:space="preserve">{%p if </w:t>
+      </w:r>
+      <w:proofErr w:type="spellStart"/>
+      <w:r>
+        <w:rPr>
+          <w:sz w:val="24"/>
+          <w:szCs w:val="24"/>
+        </w:rPr>
+        <w:t>school.special_education_director.requestor_knows_name</w:t>
+      </w:r>
+      <w:proofErr w:type="spellEnd"/>
+      <w:r>
+        <w:rPr>
+          <w:sz w:val="24"/>
+          <w:szCs w:val="24"/>
+        </w:rPr>
+        <w:t xml:space="preserve"> %}</w:t>
+      </w:r>
+    </w:p>
+    <w:p>
+      <w:pPr>
+        <w:rPr>
+          <w:sz w:val="24"/>
+          <w:szCs w:val="24"/>
+        </w:rPr>
+      </w:pPr>
+      <w:r>
+        <w:rPr>
+          <w:sz w:val="24"/>
+          <w:szCs w:val="24"/>
+        </w:rPr>
+        <w:t>{{</w:t>
+      </w:r>
+      <w:proofErr w:type="spellStart"/>
+      <w:r>
+        <w:rPr>
+          <w:sz w:val="24"/>
+          <w:szCs w:val="24"/>
+        </w:rPr>
+        <w:t>school.special_education_director.title</w:t>
+      </w:r>
+      <w:proofErr w:type="spellEnd"/>
+      <w:r>
+        <w:rPr>
+          <w:sz w:val="24"/>
+          <w:szCs w:val="24"/>
+        </w:rPr>
+        <w:t>}} {</w:t>
+      </w:r>
+      <w:proofErr w:type="gramStart"/>
+      <w:r>
+        <w:rPr>
+          <w:sz w:val="24"/>
+          <w:szCs w:val="24"/>
+        </w:rPr>
+        <w:t xml:space="preserve">{ </w:t>
+      </w:r>
+      <w:proofErr w:type="spellStart"/>
+      <w:r>
+        <w:rPr>
+          <w:sz w:val="24"/>
+          <w:szCs w:val="24"/>
+        </w:rPr>
+        <w:t>school.special</w:t>
+      </w:r>
+      <w:proofErr w:type="gramEnd"/>
+      <w:r>
+        <w:rPr>
+          <w:sz w:val="24"/>
+          <w:szCs w:val="24"/>
+        </w:rPr>
+        <w:t>_education_director.name.full</w:t>
+      </w:r>
+      <w:proofErr w:type="spellEnd"/>
+      <w:r>
+        <w:rPr>
+          <w:sz w:val="24"/>
+          <w:szCs w:val="24"/>
+        </w:rPr>
+        <w:t>()}}</w:t>
+      </w:r>
+    </w:p>
+    <w:p>
+      <w:pPr>
+        <w:rPr>
+          <w:sz w:val="24"/>
+          <w:szCs w:val="24"/>
+        </w:rPr>
+      </w:pPr>
+      <w:r>
+        <w:rPr>
+          <w:sz w:val="24"/>
+          <w:szCs w:val="24"/>
+        </w:rPr>
+        <w:t>{%p endif %}</w:t>
+      </w:r>
+    </w:p>
+    <w:p>
+      <w:pPr>
+        <w:rPr>
+          <w:sz w:val="24"/>
+          <w:szCs w:val="24"/>
+        </w:rPr>
+      </w:pPr>
+      <w:r>
+        <w:rPr>
+          <w:sz w:val="24"/>
+          <w:szCs w:val="24"/>
+        </w:rPr>
+        <w:t xml:space="preserve">{%p if </w:t>
+      </w:r>
+      <w:proofErr w:type="spellStart"/>
+      <w:r>
+        <w:rPr>
+          <w:sz w:val="24"/>
+          <w:szCs w:val="24"/>
+        </w:rPr>
+        <w:t>school.special_education_director.requestor_knows_address</w:t>
+      </w:r>
+      <w:proofErr w:type="spellEnd"/>
+      <w:r>
+        <w:rPr>
+          <w:sz w:val="24"/>
+          <w:szCs w:val="24"/>
+        </w:rPr>
+        <w:t xml:space="preserve"> %}</w:t>
+      </w:r>
+    </w:p>
+    <w:p>
+      <w:pPr>
+        <w:rPr>
+          <w:sz w:val="24"/>
+          <w:szCs w:val="24"/>
+        </w:rPr>
+      </w:pPr>
+      <w:r>
+        <w:rPr>
+          <w:sz w:val="24"/>
+          <w:szCs w:val="24"/>
+        </w:rPr>
+        <w:t>{</w:t>
+      </w:r>
+      <w:proofErr w:type="gramStart"/>
+      <w:r>
+        <w:rPr>
+          <w:sz w:val="24"/>
+          <w:szCs w:val="24"/>
+        </w:rPr>
+        <w:t>{ school</w:t>
+      </w:r>
+      <w:proofErr w:type="gramEnd"/>
+      <w:r>
+        <w:rPr>
+          <w:sz w:val="24"/>
+          <w:szCs w:val="24"/>
+        </w:rPr>
+        <w:t>.</w:t>
+      </w:r>
       <w:r>
         <w:rPr>
           <w:sz w:val="24"/>
@@ -185,29 +645,44 @@
         </w:rPr>
         <w:t xml:space="preserve"> </w:t>
       </w:r>
-    </w:p>
-    <w:p>
-      <w:pPr>
-        <w:rPr>
-          <w:sz w:val="24"/>
-          <w:szCs w:val="24"/>
-        </w:rPr>
-      </w:pPr>
+      <w:proofErr w:type="spellStart"/>
+      <w:r>
+        <w:rPr>
+          <w:sz w:val="24"/>
+          <w:szCs w:val="24"/>
+        </w:rPr>
+        <w:t>special_education_director.address.address</w:t>
+      </w:r>
+      <w:proofErr w:type="spellEnd"/>
+      <w:r>
+        <w:rPr>
+          <w:sz w:val="24"/>
+          <w:szCs w:val="24"/>
+        </w:rPr>
+        <w:t xml:space="preserve"> }}</w:t>
+      </w:r>
+    </w:p>
+    <w:p>
+      <w:pPr>
+        <w:rPr>
+          <w:sz w:val="24"/>
+          <w:szCs w:val="24"/>
+        </w:rPr>
+      </w:pPr>
+      <w:r>
+        <w:rPr>
+          <w:sz w:val="24"/>
+          <w:szCs w:val="24"/>
+        </w:rPr>
+        <w:t>{</w:t>
+      </w:r>
       <w:proofErr w:type="gramStart"/>
       <w:r>
         <w:rPr>
           <w:sz w:val="24"/>
           <w:szCs w:val="24"/>
         </w:rPr>
-        <w:t xml:space="preserve">{{ </w:t>
-      </w:r>
-      <w:proofErr w:type="spellStart"/>
-      <w:r>
-        <w:rPr>
-          <w:sz w:val="24"/>
-          <w:szCs w:val="24"/>
-        </w:rPr>
-        <w:t>format</w:t>
+        <w:t>{ school</w:t>
       </w:r>
       <w:proofErr w:type="gramEnd"/>
       <w:r>
@@ -215,24 +690,8 @@
           <w:sz w:val="24"/>
           <w:szCs w:val="24"/>
         </w:rPr>
-        <w:t>_date</w:t>
-      </w:r>
-      <w:proofErr w:type="spellEnd"/>
-      <w:r>
-        <w:rPr>
-          <w:sz w:val="24"/>
-          <w:szCs w:val="24"/>
-        </w:rPr>
-        <w:t>(today()) }}</w:t>
-      </w:r>
-    </w:p>
-    <w:p>
-      <w:pPr>
-        <w:rPr>
-          <w:sz w:val="24"/>
-          <w:szCs w:val="24"/>
-        </w:rPr>
-      </w:pPr>
+        <w:t>.</w:t>
+      </w:r>
       <w:r>
         <w:rPr>
           <w:sz w:val="24"/>
@@ -240,526 +699,107 @@
         </w:rPr>
         <w:t xml:space="preserve"> </w:t>
       </w:r>
-    </w:p>
-    <w:p>
-      <w:pPr>
-        <w:rPr>
-          <w:sz w:val="24"/>
-          <w:szCs w:val="24"/>
-        </w:rPr>
-      </w:pPr>
-      <w:r>
-        <w:rPr>
-          <w:sz w:val="24"/>
-          <w:szCs w:val="24"/>
-        </w:rPr>
-        <w:t xml:space="preserve">{%p if </w:t>
-      </w:r>
-      <w:proofErr w:type="spellStart"/>
+      <w:proofErr w:type="spellStart"/>
+      <w:r>
+        <w:rPr>
+          <w:sz w:val="24"/>
+          <w:szCs w:val="24"/>
+        </w:rPr>
+        <w:t>special_education_director.address.city</w:t>
+      </w:r>
+      <w:proofErr w:type="spellEnd"/>
+      <w:r>
+        <w:rPr>
+          <w:sz w:val="24"/>
+          <w:szCs w:val="24"/>
+        </w:rPr>
+        <w:t xml:space="preserve"> }}, {{ school.</w:t>
+      </w:r>
+      <w:r>
+        <w:rPr>
+          <w:sz w:val="24"/>
+          <w:szCs w:val="24"/>
+        </w:rPr>
+        <w:t xml:space="preserve"> </w:t>
+      </w:r>
+      <w:proofErr w:type="spellStart"/>
+      <w:r>
+        <w:rPr>
+          <w:sz w:val="24"/>
+          <w:szCs w:val="24"/>
+        </w:rPr>
+        <w:t>special_education_director.address.state</w:t>
+      </w:r>
+      <w:proofErr w:type="spellEnd"/>
+      <w:r>
+        <w:rPr>
+          <w:sz w:val="24"/>
+          <w:szCs w:val="24"/>
+        </w:rPr>
+        <w:t xml:space="preserve"> }} {{ school.</w:t>
+      </w:r>
+      <w:r>
+        <w:rPr>
+          <w:sz w:val="24"/>
+          <w:szCs w:val="24"/>
+        </w:rPr>
+        <w:t xml:space="preserve"> </w:t>
+      </w:r>
+      <w:r>
+        <w:rPr>
+          <w:sz w:val="24"/>
+          <w:szCs w:val="24"/>
+        </w:rPr>
+        <w:t>special_education_director.address.zip}}</w:t>
+      </w:r>
+    </w:p>
+    <w:p>
+      <w:pPr>
+        <w:rPr>
+          <w:sz w:val="24"/>
+          <w:szCs w:val="24"/>
+        </w:rPr>
+      </w:pPr>
+      <w:r>
+        <w:rPr>
+          <w:sz w:val="24"/>
+          <w:szCs w:val="24"/>
+        </w:rPr>
+        <w:t>{%p else %}</w:t>
+      </w:r>
+    </w:p>
+    <w:p>
+      <w:pPr>
+        <w:rPr>
+          <w:sz w:val="24"/>
+          <w:szCs w:val="24"/>
+        </w:rPr>
+      </w:pPr>
+      <w:r>
+        <w:rPr>
+          <w:sz w:val="24"/>
+          <w:szCs w:val="24"/>
+        </w:rPr>
+        <w:t>{</w:t>
+      </w:r>
       <w:proofErr w:type="gramStart"/>
       <w:r>
         <w:rPr>
           <w:sz w:val="24"/>
           <w:szCs w:val="24"/>
         </w:rPr>
-        <w:t>student.grade</w:t>
+        <w:t xml:space="preserve">{ </w:t>
+      </w:r>
+      <w:proofErr w:type="spellStart"/>
+      <w:r>
+        <w:rPr>
+          <w:sz w:val="24"/>
+          <w:szCs w:val="24"/>
+        </w:rPr>
+        <w:t>requestor.address.city</w:t>
       </w:r>
       <w:proofErr w:type="spellEnd"/>
       <w:proofErr w:type="gramEnd"/>
-      <w:r>
-        <w:rPr>
-          <w:sz w:val="24"/>
-          <w:szCs w:val="24"/>
-        </w:rPr>
-        <w:t xml:space="preserve"> != “soon-to-be” %}</w:t>
-      </w:r>
-    </w:p>
-    <w:p>
-      <w:pPr>
-        <w:rPr>
-          <w:sz w:val="24"/>
-          <w:szCs w:val="24"/>
-        </w:rPr>
-      </w:pPr>
-      <w:proofErr w:type="gramStart"/>
-      <w:r>
-        <w:rPr>
-          <w:sz w:val="24"/>
-          <w:szCs w:val="24"/>
-        </w:rPr>
-        <w:t xml:space="preserve">{{ </w:t>
-      </w:r>
-      <w:proofErr w:type="spellStart"/>
-      <w:r>
-        <w:rPr>
-          <w:sz w:val="24"/>
-          <w:szCs w:val="24"/>
-        </w:rPr>
-        <w:t>school</w:t>
-      </w:r>
-      <w:proofErr w:type="gramEnd"/>
-      <w:r>
-        <w:rPr>
-          <w:sz w:val="24"/>
-          <w:szCs w:val="24"/>
-        </w:rPr>
-        <w:t>.recipient</w:t>
-      </w:r>
-      <w:proofErr w:type="spellEnd"/>
-      <w:r>
-        <w:rPr>
-          <w:sz w:val="24"/>
-          <w:szCs w:val="24"/>
-        </w:rPr>
-        <w:t xml:space="preserve"> }}</w:t>
-      </w:r>
-    </w:p>
-    <w:p>
-      <w:pPr>
-        <w:rPr>
-          <w:sz w:val="24"/>
-          <w:szCs w:val="24"/>
-        </w:rPr>
-      </w:pPr>
-      <w:proofErr w:type="gramStart"/>
-      <w:r>
-        <w:rPr>
-          <w:sz w:val="24"/>
-          <w:szCs w:val="24"/>
-        </w:rPr>
-        <w:t>{{ school.name</w:t>
-      </w:r>
-      <w:proofErr w:type="gramEnd"/>
-      <w:r>
-        <w:rPr>
-          <w:sz w:val="24"/>
-          <w:szCs w:val="24"/>
-        </w:rPr>
-        <w:t xml:space="preserve"> }}</w:t>
-      </w:r>
-    </w:p>
-    <w:p>
-      <w:pPr>
-        <w:rPr>
-          <w:sz w:val="24"/>
-          <w:szCs w:val="24"/>
-        </w:rPr>
-      </w:pPr>
-      <w:proofErr w:type="gramStart"/>
-      <w:r>
-        <w:rPr>
-          <w:sz w:val="24"/>
-          <w:szCs w:val="24"/>
-        </w:rPr>
-        <w:t xml:space="preserve">{{ </w:t>
-      </w:r>
-      <w:proofErr w:type="spellStart"/>
-      <w:r>
-        <w:rPr>
-          <w:sz w:val="24"/>
-          <w:szCs w:val="24"/>
-        </w:rPr>
-        <w:t>school</w:t>
-      </w:r>
-      <w:proofErr w:type="gramEnd"/>
-      <w:r>
-        <w:rPr>
-          <w:sz w:val="24"/>
-          <w:szCs w:val="24"/>
-        </w:rPr>
-        <w:t>.address.address</w:t>
-      </w:r>
-      <w:proofErr w:type="spellEnd"/>
-      <w:r>
-        <w:rPr>
-          <w:sz w:val="24"/>
-          <w:szCs w:val="24"/>
-        </w:rPr>
-        <w:t xml:space="preserve"> }}</w:t>
-      </w:r>
-    </w:p>
-    <w:p>
-      <w:pPr>
-        <w:rPr>
-          <w:sz w:val="24"/>
-          <w:szCs w:val="24"/>
-        </w:rPr>
-      </w:pPr>
-      <w:proofErr w:type="gramStart"/>
-      <w:r>
-        <w:rPr>
-          <w:sz w:val="24"/>
-          <w:szCs w:val="24"/>
-        </w:rPr>
-        <w:t xml:space="preserve">{{ </w:t>
-      </w:r>
-      <w:proofErr w:type="spellStart"/>
-      <w:r>
-        <w:rPr>
-          <w:sz w:val="24"/>
-          <w:szCs w:val="24"/>
-        </w:rPr>
-        <w:t>school</w:t>
-      </w:r>
-      <w:proofErr w:type="gramEnd"/>
-      <w:r>
-        <w:rPr>
-          <w:sz w:val="24"/>
-          <w:szCs w:val="24"/>
-        </w:rPr>
-        <w:t>.address.city</w:t>
-      </w:r>
-      <w:proofErr w:type="spellEnd"/>
-      <w:r>
-        <w:rPr>
-          <w:sz w:val="24"/>
-          <w:szCs w:val="24"/>
-        </w:rPr>
-        <w:t xml:space="preserve"> }}, {{ </w:t>
-      </w:r>
-      <w:proofErr w:type="spellStart"/>
-      <w:r>
-        <w:rPr>
-          <w:sz w:val="24"/>
-          <w:szCs w:val="24"/>
-        </w:rPr>
-        <w:t>school.address.state</w:t>
-      </w:r>
-      <w:proofErr w:type="spellEnd"/>
-      <w:r>
-        <w:rPr>
-          <w:sz w:val="24"/>
-          <w:szCs w:val="24"/>
-        </w:rPr>
-        <w:t xml:space="preserve"> }} {{ school.address.zip}}</w:t>
-      </w:r>
-    </w:p>
-    <w:p>
-      <w:pPr>
-        <w:rPr>
-          <w:sz w:val="24"/>
-          <w:szCs w:val="24"/>
-        </w:rPr>
-      </w:pPr>
-      <w:r>
-        <w:rPr>
-          <w:sz w:val="24"/>
-          <w:szCs w:val="24"/>
-        </w:rPr>
-        <w:t>{%p else %}</w:t>
-      </w:r>
-    </w:p>
-    <w:p>
-      <w:pPr>
-        <w:rPr>
-          <w:sz w:val="24"/>
-          <w:szCs w:val="24"/>
-        </w:rPr>
-      </w:pPr>
-      <w:r>
-        <w:rPr>
-          <w:sz w:val="24"/>
-          <w:szCs w:val="24"/>
-        </w:rPr>
-        <w:t xml:space="preserve">{%p if </w:t>
-      </w:r>
-      <w:proofErr w:type="spellStart"/>
-      <w:r>
-        <w:rPr>
-          <w:sz w:val="24"/>
-          <w:szCs w:val="24"/>
-        </w:rPr>
-        <w:t>school.special_education_director.requestor_knows_name</w:t>
-      </w:r>
-      <w:proofErr w:type="spellEnd"/>
-      <w:r>
-        <w:rPr>
-          <w:sz w:val="24"/>
-          <w:szCs w:val="24"/>
-        </w:rPr>
-        <w:t xml:space="preserve"> %}</w:t>
-      </w:r>
-    </w:p>
-    <w:p>
-      <w:pPr>
-        <w:rPr>
-          <w:sz w:val="24"/>
-          <w:szCs w:val="24"/>
-        </w:rPr>
-      </w:pPr>
-      <w:r>
-        <w:rPr>
-          <w:sz w:val="24"/>
-          <w:szCs w:val="24"/>
-        </w:rPr>
-        <w:t>{{</w:t>
-      </w:r>
-      <w:proofErr w:type="spellStart"/>
-      <w:proofErr w:type="gramStart"/>
-      <w:r>
-        <w:rPr>
-          <w:sz w:val="24"/>
-          <w:szCs w:val="24"/>
-        </w:rPr>
-        <w:t>school.special</w:t>
-      </w:r>
-      <w:proofErr w:type="gramEnd"/>
-      <w:r>
-        <w:rPr>
-          <w:sz w:val="24"/>
-          <w:szCs w:val="24"/>
-        </w:rPr>
-        <w:t>_education_director.title</w:t>
-      </w:r>
-      <w:proofErr w:type="spellEnd"/>
-      <w:r>
-        <w:rPr>
-          <w:sz w:val="24"/>
-          <w:szCs w:val="24"/>
-        </w:rPr>
-        <w:t xml:space="preserve">}} {{ </w:t>
-      </w:r>
-      <w:proofErr w:type="spellStart"/>
-      <w:r>
-        <w:rPr>
-          <w:sz w:val="24"/>
-          <w:szCs w:val="24"/>
-        </w:rPr>
-        <w:t>school.special_education_director.name.full</w:t>
-      </w:r>
-      <w:proofErr w:type="spellEnd"/>
-      <w:r>
-        <w:rPr>
-          <w:sz w:val="24"/>
-          <w:szCs w:val="24"/>
-        </w:rPr>
-        <w:t>()}}</w:t>
-      </w:r>
-    </w:p>
-    <w:p>
-      <w:pPr>
-        <w:rPr>
-          <w:sz w:val="24"/>
-          <w:szCs w:val="24"/>
-        </w:rPr>
-      </w:pPr>
-      <w:r>
-        <w:rPr>
-          <w:sz w:val="24"/>
-          <w:szCs w:val="24"/>
-        </w:rPr>
-        <w:t>{%p endif %}</w:t>
-      </w:r>
-    </w:p>
-    <w:p>
-      <w:pPr>
-        <w:rPr>
-          <w:sz w:val="24"/>
-          <w:szCs w:val="24"/>
-        </w:rPr>
-      </w:pPr>
-      <w:r>
-        <w:rPr>
-          <w:sz w:val="24"/>
-          <w:szCs w:val="24"/>
-        </w:rPr>
-        <w:t xml:space="preserve">{%p if </w:t>
-      </w:r>
-      <w:proofErr w:type="spellStart"/>
-      <w:r>
-        <w:rPr>
-          <w:sz w:val="24"/>
-          <w:szCs w:val="24"/>
-        </w:rPr>
-        <w:t>school.special_education_director.requestor_knows_address</w:t>
-      </w:r>
-      <w:proofErr w:type="spellEnd"/>
-      <w:r>
-        <w:rPr>
-          <w:sz w:val="24"/>
-          <w:szCs w:val="24"/>
-        </w:rPr>
-        <w:t xml:space="preserve"> %}</w:t>
-      </w:r>
-    </w:p>
-    <w:p>
-      <w:pPr>
-        <w:rPr>
-          <w:sz w:val="24"/>
-          <w:szCs w:val="24"/>
-        </w:rPr>
-      </w:pPr>
-      <w:proofErr w:type="gramStart"/>
-      <w:r>
-        <w:rPr>
-          <w:sz w:val="24"/>
-          <w:szCs w:val="24"/>
-        </w:rPr>
-        <w:t>{{ school</w:t>
-      </w:r>
-      <w:proofErr w:type="gramEnd"/>
-      <w:r>
-        <w:rPr>
-          <w:sz w:val="24"/>
-          <w:szCs w:val="24"/>
-        </w:rPr>
-        <w:t>.</w:t>
-      </w:r>
-      <w:r>
-        <w:rPr>
-          <w:sz w:val="24"/>
-          <w:szCs w:val="24"/>
-        </w:rPr>
-        <w:t xml:space="preserve"> </w:t>
-      </w:r>
-      <w:proofErr w:type="spellStart"/>
-      <w:r>
-        <w:rPr>
-          <w:sz w:val="24"/>
-          <w:szCs w:val="24"/>
-        </w:rPr>
-        <w:t>special_education_director.address.address</w:t>
-      </w:r>
-      <w:proofErr w:type="spellEnd"/>
-      <w:r>
-        <w:rPr>
-          <w:sz w:val="24"/>
-          <w:szCs w:val="24"/>
-        </w:rPr>
-        <w:t xml:space="preserve"> }}</w:t>
-      </w:r>
-    </w:p>
-    <w:p>
-      <w:pPr>
-        <w:rPr>
-          <w:sz w:val="24"/>
-          <w:szCs w:val="24"/>
-        </w:rPr>
-      </w:pPr>
-      <w:proofErr w:type="gramStart"/>
-      <w:r>
-        <w:rPr>
-          <w:sz w:val="24"/>
-          <w:szCs w:val="24"/>
-        </w:rPr>
-        <w:t>{{ school</w:t>
-      </w:r>
-      <w:proofErr w:type="gramEnd"/>
-      <w:r>
-        <w:rPr>
-          <w:sz w:val="24"/>
-          <w:szCs w:val="24"/>
-        </w:rPr>
-        <w:t>.</w:t>
-      </w:r>
-      <w:r>
-        <w:rPr>
-          <w:sz w:val="24"/>
-          <w:szCs w:val="24"/>
-        </w:rPr>
-        <w:t xml:space="preserve"> </w:t>
-      </w:r>
-      <w:proofErr w:type="spellStart"/>
-      <w:r>
-        <w:rPr>
-          <w:sz w:val="24"/>
-          <w:szCs w:val="24"/>
-        </w:rPr>
-        <w:t>special_education_director.address.city</w:t>
-      </w:r>
-      <w:proofErr w:type="spellEnd"/>
-      <w:r>
-        <w:rPr>
-          <w:sz w:val="24"/>
-          <w:szCs w:val="24"/>
-        </w:rPr>
-        <w:t xml:space="preserve"> }}, {{ school.</w:t>
-      </w:r>
-      <w:r>
-        <w:rPr>
-          <w:sz w:val="24"/>
-          <w:szCs w:val="24"/>
-        </w:rPr>
-        <w:t xml:space="preserve"> </w:t>
-      </w:r>
-      <w:proofErr w:type="spellStart"/>
-      <w:r>
-        <w:rPr>
-          <w:sz w:val="24"/>
-          <w:szCs w:val="24"/>
-        </w:rPr>
-        <w:t>special_education_director.address.state</w:t>
-      </w:r>
-      <w:proofErr w:type="spellEnd"/>
-      <w:r>
-        <w:rPr>
-          <w:sz w:val="24"/>
-          <w:szCs w:val="24"/>
-        </w:rPr>
-        <w:t xml:space="preserve"> }} {{ school.</w:t>
-      </w:r>
-      <w:r>
-        <w:rPr>
-          <w:sz w:val="24"/>
-          <w:szCs w:val="24"/>
-        </w:rPr>
-        <w:t xml:space="preserve"> </w:t>
-      </w:r>
-      <w:r>
-        <w:rPr>
-          <w:sz w:val="24"/>
-          <w:szCs w:val="24"/>
-        </w:rPr>
-        <w:t>special_education_director.address.zip}}</w:t>
-      </w:r>
-    </w:p>
-    <w:p>
-      <w:pPr>
-        <w:rPr>
-          <w:sz w:val="24"/>
-          <w:szCs w:val="24"/>
-        </w:rPr>
-      </w:pPr>
-      <w:r>
-        <w:rPr>
-          <w:sz w:val="24"/>
-          <w:szCs w:val="24"/>
-        </w:rPr>
-        <w:t>{%p else %}</w:t>
-      </w:r>
-    </w:p>
-    <w:p>
-      <w:pPr>
-        <w:rPr>
-          <w:sz w:val="24"/>
-          <w:szCs w:val="24"/>
-        </w:rPr>
-      </w:pPr>
-      <w:proofErr w:type="gramStart"/>
-      <w:r>
-        <w:rPr>
-          <w:sz w:val="24"/>
-          <w:szCs w:val="24"/>
-        </w:rPr>
-        <w:t xml:space="preserve">{{ </w:t>
-      </w:r>
-      <w:proofErr w:type="spellStart"/>
-      <w:r>
-        <w:rPr>
-          <w:sz w:val="24"/>
-          <w:szCs w:val="24"/>
-        </w:rPr>
-        <w:t>requestor</w:t>
-      </w:r>
-      <w:proofErr w:type="gramEnd"/>
-      <w:r>
-        <w:rPr>
-          <w:sz w:val="24"/>
-          <w:szCs w:val="24"/>
-        </w:rPr>
-        <w:t>.address.city</w:t>
-      </w:r>
-      <w:proofErr w:type="spellEnd"/>
       <w:r>
         <w:rPr>
           <w:sz w:val="24"/>
@@ -940,7 +980,15 @@
           <w:sz w:val="24"/>
           <w:szCs w:val="24"/>
         </w:rPr>
-        <w:t>recipient.name %}{{</w:t>
+        <w:t>recipient.name %}{</w:t>
+      </w:r>
+      <w:proofErr w:type="gramStart"/>
+      <w:r>
+        <w:rPr>
+          <w:sz w:val="24"/>
+          <w:szCs w:val="24"/>
+        </w:rPr>
+        <w:t>{</w:t>
       </w:r>
       <w:proofErr w:type="spellStart"/>
       <w:r>
@@ -951,6 +999,7 @@
         <w:t>school.recipient.name.full</w:t>
       </w:r>
       <w:proofErr w:type="spellEnd"/>
+      <w:proofErr w:type="gramEnd"/>
       <w:r>
         <w:rPr>
           <w:sz w:val="24"/>
@@ -979,38 +1028,30 @@
           <w:sz w:val="24"/>
           <w:szCs w:val="24"/>
         </w:rPr>
-        <w:t xml:space="preserve"> </w:t>
-      </w:r>
-    </w:p>
-    <w:p>
-      <w:pPr>
-        <w:rPr>
-          <w:sz w:val="24"/>
-          <w:szCs w:val="24"/>
-        </w:rPr>
-      </w:pPr>
-      <w:r>
-        <w:rPr>
-          <w:sz w:val="24"/>
-          <w:szCs w:val="24"/>
-        </w:rPr>
         <w:t xml:space="preserve">I am the </w:t>
       </w:r>
+      <w:r>
+        <w:rPr>
+          <w:sz w:val="24"/>
+          <w:szCs w:val="24"/>
+        </w:rPr>
+        <w:t>{</w:t>
+      </w:r>
       <w:proofErr w:type="gramStart"/>
       <w:r>
         <w:rPr>
           <w:sz w:val="24"/>
           <w:szCs w:val="24"/>
         </w:rPr>
-        <w:t xml:space="preserve">{{ </w:t>
-      </w:r>
-      <w:proofErr w:type="spellStart"/>
-      <w:r>
-        <w:rPr>
-          <w:sz w:val="24"/>
-          <w:szCs w:val="24"/>
-        </w:rPr>
-        <w:t>requestor</w:t>
+        <w:t xml:space="preserve">{ </w:t>
+      </w:r>
+      <w:proofErr w:type="spellStart"/>
+      <w:r>
+        <w:rPr>
+          <w:sz w:val="24"/>
+          <w:szCs w:val="24"/>
+        </w:rPr>
+        <w:t>requestor.right</w:t>
       </w:r>
       <w:proofErr w:type="gramEnd"/>
       <w:r>
@@ -1018,7 +1059,7 @@
           <w:sz w:val="24"/>
           <w:szCs w:val="24"/>
         </w:rPr>
-        <w:t>.right_to_send</w:t>
+        <w:t>_to_send</w:t>
       </w:r>
       <w:proofErr w:type="spellEnd"/>
       <w:r>
@@ -1065,14 +1106,6 @@
         </w:rPr>
         <w:t>.  I recently consented to the following evaluations and understand that a Team meeting will be held to discuss them:</w:t>
       </w:r>
-    </w:p>
-    <w:p>
-      <w:pPr>
-        <w:rPr>
-          <w:sz w:val="24"/>
-          <w:szCs w:val="24"/>
-        </w:rPr>
-      </w:pPr>
     </w:p>
     <w:p>
       <w:pPr>
@@ -1126,7 +1159,6 @@
           <w:sz w:val="24"/>
           <w:szCs w:val="24"/>
         </w:rPr>
-        <w:lastRenderedPageBreak/>
         <w:tab/>
         <w:t xml:space="preserve">{%p if </w:t>
       </w:r>
@@ -1198,6 +1230,7 @@
           <w:sz w:val="24"/>
           <w:szCs w:val="24"/>
         </w:rPr>
+        <w:lastRenderedPageBreak/>
         <w:t xml:space="preserve">{%p </w:t>
       </w:r>
       <w:proofErr w:type="spellStart"/>
@@ -1368,37 +1401,37 @@
           <w:szCs w:val="24"/>
         </w:rPr>
       </w:pPr>
+      <w:r>
+        <w:rPr>
+          <w:sz w:val="24"/>
+          <w:szCs w:val="24"/>
+        </w:rPr>
+        <w:t>{</w:t>
+      </w:r>
       <w:proofErr w:type="gramStart"/>
       <w:r>
         <w:rPr>
           <w:sz w:val="24"/>
           <w:szCs w:val="24"/>
         </w:rPr>
-        <w:t xml:space="preserve">{{ </w:t>
-      </w:r>
-      <w:proofErr w:type="spellStart"/>
-      <w:r>
-        <w:rPr>
-          <w:sz w:val="24"/>
-          <w:szCs w:val="24"/>
-        </w:rPr>
-        <w:t>requestor.name</w:t>
-      </w:r>
+        <w:t xml:space="preserve">{ </w:t>
+      </w:r>
+      <w:proofErr w:type="spellStart"/>
+      <w:r>
+        <w:rPr>
+          <w:sz w:val="24"/>
+          <w:szCs w:val="24"/>
+        </w:rPr>
+        <w:t>requestor.signature</w:t>
+      </w:r>
+      <w:proofErr w:type="spellEnd"/>
       <w:proofErr w:type="gramEnd"/>
       <w:r>
         <w:rPr>
           <w:sz w:val="24"/>
           <w:szCs w:val="24"/>
         </w:rPr>
-        <w:t>.full</w:t>
-      </w:r>
-      <w:proofErr w:type="spellEnd"/>
-      <w:r>
-        <w:rPr>
-          <w:sz w:val="24"/>
-          <w:szCs w:val="24"/>
-        </w:rPr>
-        <w:t>() }}</w:t>
+        <w:t xml:space="preserve"> }}</w:t>
       </w:r>
     </w:p>
     <w:p>
@@ -1432,37 +1465,312 @@
           <w:szCs w:val="24"/>
         </w:rPr>
       </w:pPr>
+      <w:r>
+        <w:rPr>
+          <w:color w:val="000000"/>
+          <w:sz w:val="24"/>
+          <w:szCs w:val="24"/>
+        </w:rPr>
+        <w:t>{{ requestor.</w:t>
+      </w:r>
+      <w:r>
+        <w:rPr>
+          <w:color w:val="000000"/>
+          <w:sz w:val="24"/>
+          <w:szCs w:val="24"/>
+        </w:rPr>
+        <w:t>name.full()</w:t>
+      </w:r>
+      <w:bookmarkStart w:id="0" w:name="_GoBack"/>
+      <w:bookmarkEnd w:id="0"/>
+      <w:r>
+        <w:rPr>
+          <w:color w:val="000000"/>
+          <w:sz w:val="24"/>
+          <w:szCs w:val="24"/>
+        </w:rPr>
+        <w:t xml:space="preserve"> }}</w:t>
+      </w:r>
+    </w:p>
+    <w:p>
+      <w:pPr>
+        <w:rPr>
+          <w:sz w:val="24"/>
+          <w:szCs w:val="24"/>
+        </w:rPr>
+      </w:pPr>
+    </w:p>
+    <w:p>
+      <w:pPr>
+        <w:rPr>
+          <w:sz w:val="24"/>
+          <w:szCs w:val="24"/>
+        </w:rPr>
+      </w:pPr>
+      <w:r>
+        <w:rPr>
+          <w:sz w:val="24"/>
+          <w:szCs w:val="24"/>
+        </w:rPr>
+        <w:t xml:space="preserve">{%p if </w:t>
+      </w:r>
+      <w:proofErr w:type="spellStart"/>
+      <w:r>
+        <w:rPr>
+          <w:sz w:val="24"/>
+          <w:szCs w:val="24"/>
+        </w:rPr>
+        <w:t>school.special_education_director.requestor_knows_name</w:t>
+      </w:r>
+      <w:proofErr w:type="spellEnd"/>
+      <w:r>
+        <w:rPr>
+          <w:sz w:val="24"/>
+          <w:szCs w:val="24"/>
+        </w:rPr>
+        <w:t xml:space="preserve"> %}</w:t>
+      </w:r>
+    </w:p>
+    <w:p>
+      <w:pPr>
+        <w:rPr>
+          <w:sz w:val="24"/>
+          <w:szCs w:val="24"/>
+        </w:rPr>
+      </w:pPr>
+      <w:r>
+        <w:rPr>
+          <w:sz w:val="24"/>
+          <w:szCs w:val="24"/>
+        </w:rPr>
+        <w:t xml:space="preserve">cc:   </w:t>
+      </w:r>
+      <w:r>
+        <w:rPr>
+          <w:sz w:val="24"/>
+          <w:szCs w:val="24"/>
+        </w:rPr>
+        <w:tab/>
+      </w:r>
+    </w:p>
+    <w:p>
+      <w:pPr>
+        <w:rPr>
+          <w:sz w:val="24"/>
+          <w:szCs w:val="24"/>
+        </w:rPr>
+      </w:pPr>
+      <w:r>
+        <w:rPr>
+          <w:sz w:val="24"/>
+          <w:szCs w:val="24"/>
+        </w:rPr>
+        <w:t>{</w:t>
+      </w:r>
       <w:proofErr w:type="gramStart"/>
       <w:r>
         <w:rPr>
-          <w:color w:val="000000"/>
-          <w:sz w:val="24"/>
-          <w:szCs w:val="24"/>
-        </w:rPr>
-        <w:t xml:space="preserve">{{ </w:t>
-      </w:r>
-      <w:proofErr w:type="spellStart"/>
-      <w:r>
-        <w:rPr>
-          <w:color w:val="000000"/>
-          <w:sz w:val="24"/>
-          <w:szCs w:val="24"/>
-        </w:rPr>
-        <w:t>requestor</w:t>
+          <w:sz w:val="24"/>
+          <w:szCs w:val="24"/>
+        </w:rPr>
+        <w:t xml:space="preserve">{ </w:t>
+      </w:r>
+      <w:proofErr w:type="spellStart"/>
+      <w:r>
+        <w:rPr>
+          <w:sz w:val="24"/>
+          <w:szCs w:val="24"/>
+        </w:rPr>
+        <w:t>school.special</w:t>
       </w:r>
       <w:proofErr w:type="gramEnd"/>
       <w:r>
         <w:rPr>
-          <w:color w:val="000000"/>
-          <w:sz w:val="24"/>
-          <w:szCs w:val="24"/>
-        </w:rPr>
-        <w:t>.signature</w:t>
-      </w:r>
-      <w:proofErr w:type="spellEnd"/>
-      <w:r>
-        <w:rPr>
-          <w:color w:val="000000"/>
+          <w:sz w:val="24"/>
+          <w:szCs w:val="24"/>
+        </w:rPr>
+        <w:t>_education_director.name.full</w:t>
+      </w:r>
+      <w:proofErr w:type="spellEnd"/>
+      <w:r>
+        <w:rPr>
+          <w:sz w:val="24"/>
+          <w:szCs w:val="24"/>
+        </w:rPr>
+        <w:t>()}}</w:t>
+      </w:r>
+    </w:p>
+    <w:p>
+      <w:pPr>
+        <w:rPr>
+          <w:sz w:val="24"/>
+          <w:szCs w:val="24"/>
+        </w:rPr>
+      </w:pPr>
+      <w:r>
+        <w:rPr>
+          <w:sz w:val="24"/>
+          <w:szCs w:val="24"/>
+        </w:rPr>
+        <w:t>{%p else %}</w:t>
+      </w:r>
+    </w:p>
+    <w:p>
+      <w:pPr>
+        <w:rPr>
+          <w:sz w:val="24"/>
+          <w:szCs w:val="24"/>
+        </w:rPr>
+      </w:pPr>
+      <w:r>
+        <w:rPr>
+          <w:sz w:val="24"/>
+          <w:szCs w:val="24"/>
+        </w:rPr>
+        <w:t xml:space="preserve">cc:   </w:t>
+      </w:r>
+      <w:r>
+        <w:rPr>
+          <w:sz w:val="24"/>
+          <w:szCs w:val="24"/>
+        </w:rPr>
+        <w:tab/>
+      </w:r>
+    </w:p>
+    <w:p>
+      <w:pPr>
+        <w:rPr>
+          <w:sz w:val="24"/>
+          <w:szCs w:val="24"/>
+        </w:rPr>
+      </w:pPr>
+      <w:r>
+        <w:rPr>
+          <w:sz w:val="24"/>
+          <w:szCs w:val="24"/>
+        </w:rPr>
+        <w:t>{</w:t>
+      </w:r>
+      <w:proofErr w:type="gramStart"/>
+      <w:r>
+        <w:rPr>
+          <w:sz w:val="24"/>
+          <w:szCs w:val="24"/>
+        </w:rPr>
+        <w:t xml:space="preserve">{ </w:t>
+      </w:r>
+      <w:proofErr w:type="spellStart"/>
+      <w:r>
+        <w:rPr>
+          <w:sz w:val="24"/>
+          <w:szCs w:val="24"/>
+        </w:rPr>
+        <w:t>requestor.address.city</w:t>
+      </w:r>
+      <w:proofErr w:type="spellEnd"/>
+      <w:proofErr w:type="gramEnd"/>
+      <w:r>
+        <w:rPr>
+          <w:sz w:val="24"/>
+          <w:szCs w:val="24"/>
+        </w:rPr>
+        <w:t xml:space="preserve"> }} Public Schools Special Education Director</w:t>
+      </w:r>
+    </w:p>
+    <w:p>
+      <w:pPr>
+        <w:rPr>
+          <w:sz w:val="24"/>
+          <w:szCs w:val="24"/>
+        </w:rPr>
+      </w:pPr>
+      <w:r>
+        <w:rPr>
+          <w:sz w:val="24"/>
+          <w:szCs w:val="24"/>
+        </w:rPr>
+        <w:t>{%p endif %}</w:t>
+      </w:r>
+    </w:p>
+    <w:p>
+      <w:pPr>
+        <w:rPr>
+          <w:sz w:val="24"/>
+          <w:szCs w:val="24"/>
+        </w:rPr>
+      </w:pPr>
+      <w:r>
+        <w:rPr>
+          <w:sz w:val="24"/>
+          <w:szCs w:val="24"/>
+        </w:rPr>
+        <w:t xml:space="preserve">{%p if </w:t>
+      </w:r>
+      <w:proofErr w:type="spellStart"/>
+      <w:r>
+        <w:rPr>
+          <w:sz w:val="24"/>
+          <w:szCs w:val="24"/>
+        </w:rPr>
+        <w:t>school.special_education_director.requestor_knows_address</w:t>
+      </w:r>
+      <w:proofErr w:type="spellEnd"/>
+      <w:r>
+        <w:rPr>
+          <w:sz w:val="24"/>
+          <w:szCs w:val="24"/>
+        </w:rPr>
+        <w:t xml:space="preserve"> %}</w:t>
+      </w:r>
+    </w:p>
+    <w:p>
+      <w:pPr>
+        <w:rPr>
+          <w:sz w:val="24"/>
+          <w:szCs w:val="24"/>
+        </w:rPr>
+      </w:pPr>
+      <w:r>
+        <w:rPr>
+          <w:sz w:val="24"/>
+          <w:szCs w:val="24"/>
+        </w:rPr>
+        <w:t>{</w:t>
+      </w:r>
+      <w:proofErr w:type="gramStart"/>
+      <w:r>
+        <w:rPr>
+          <w:sz w:val="24"/>
+          <w:szCs w:val="24"/>
+        </w:rPr>
+        <w:t>{ school</w:t>
+      </w:r>
+      <w:proofErr w:type="gramEnd"/>
+      <w:r>
+        <w:rPr>
+          <w:sz w:val="24"/>
+          <w:szCs w:val="24"/>
+        </w:rPr>
+        <w:t>.</w:t>
+      </w:r>
+      <w:r>
+        <w:rPr>
+          <w:sz w:val="24"/>
+          <w:szCs w:val="24"/>
+        </w:rPr>
+        <w:t xml:space="preserve"> </w:t>
+      </w:r>
+      <w:proofErr w:type="spellStart"/>
+      <w:r>
+        <w:rPr>
+          <w:sz w:val="24"/>
+          <w:szCs w:val="24"/>
+        </w:rPr>
+        <w:t>special_education_director.address.address</w:t>
+      </w:r>
+      <w:proofErr w:type="spellEnd"/>
+      <w:r>
+        <w:rPr>
           <w:sz w:val="24"/>
           <w:szCs w:val="24"/>
         </w:rPr>
@@ -1476,284 +1784,20 @@
           <w:szCs w:val="24"/>
         </w:rPr>
       </w:pPr>
-    </w:p>
-    <w:p>
-      <w:pPr>
-        <w:rPr>
-          <w:sz w:val="24"/>
-          <w:szCs w:val="24"/>
-        </w:rPr>
-      </w:pPr>
-      <w:r>
-        <w:rPr>
-          <w:sz w:val="24"/>
-          <w:szCs w:val="24"/>
-        </w:rPr>
-        <w:t xml:space="preserve">{%p if </w:t>
-      </w:r>
-      <w:proofErr w:type="spellStart"/>
-      <w:r>
-        <w:rPr>
-          <w:sz w:val="24"/>
-          <w:szCs w:val="24"/>
-        </w:rPr>
-        <w:t>school.special_education_director.requestor_knows_name</w:t>
-      </w:r>
-      <w:proofErr w:type="spellEnd"/>
-      <w:r>
-        <w:rPr>
-          <w:sz w:val="24"/>
-          <w:szCs w:val="24"/>
-        </w:rPr>
-        <w:t xml:space="preserve"> %}</w:t>
-      </w:r>
-    </w:p>
-    <w:p>
-      <w:pPr>
-        <w:rPr>
-          <w:sz w:val="24"/>
-          <w:szCs w:val="24"/>
-        </w:rPr>
-      </w:pPr>
-      <w:r>
-        <w:rPr>
-          <w:sz w:val="24"/>
-          <w:szCs w:val="24"/>
-        </w:rPr>
-        <w:t xml:space="preserve">cc:   </w:t>
-      </w:r>
-      <w:r>
-        <w:rPr>
-          <w:sz w:val="24"/>
-          <w:szCs w:val="24"/>
-        </w:rPr>
-        <w:tab/>
-      </w:r>
-    </w:p>
-    <w:p>
-      <w:pPr>
-        <w:rPr>
-          <w:sz w:val="24"/>
-          <w:szCs w:val="24"/>
-        </w:rPr>
-      </w:pPr>
+      <w:r>
+        <w:rPr>
+          <w:sz w:val="24"/>
+          <w:szCs w:val="24"/>
+        </w:rPr>
+        <w:t>{</w:t>
+      </w:r>
       <w:proofErr w:type="gramStart"/>
       <w:r>
         <w:rPr>
           <w:sz w:val="24"/>
           <w:szCs w:val="24"/>
         </w:rPr>
-        <w:t xml:space="preserve">{{ </w:t>
-      </w:r>
-      <w:proofErr w:type="spellStart"/>
-      <w:r>
-        <w:rPr>
-          <w:sz w:val="24"/>
-          <w:szCs w:val="24"/>
-        </w:rPr>
-        <w:t>school.special_education_director.name</w:t>
-      </w:r>
-      <w:proofErr w:type="gramEnd"/>
-      <w:r>
-        <w:rPr>
-          <w:sz w:val="24"/>
-          <w:szCs w:val="24"/>
-        </w:rPr>
-        <w:t>.full</w:t>
-      </w:r>
-      <w:proofErr w:type="spellEnd"/>
-      <w:r>
-        <w:rPr>
-          <w:sz w:val="24"/>
-          <w:szCs w:val="24"/>
-        </w:rPr>
-        <w:t>()}}</w:t>
-      </w:r>
-    </w:p>
-    <w:p>
-      <w:pPr>
-        <w:rPr>
-          <w:sz w:val="24"/>
-          <w:szCs w:val="24"/>
-        </w:rPr>
-      </w:pPr>
-      <w:r>
-        <w:rPr>
-          <w:sz w:val="24"/>
-          <w:szCs w:val="24"/>
-        </w:rPr>
-        <w:t>{%p else %}</w:t>
-      </w:r>
-    </w:p>
-    <w:p>
-      <w:pPr>
-        <w:rPr>
-          <w:sz w:val="24"/>
-          <w:szCs w:val="24"/>
-        </w:rPr>
-      </w:pPr>
-      <w:r>
-        <w:rPr>
-          <w:sz w:val="24"/>
-          <w:szCs w:val="24"/>
-        </w:rPr>
-        <w:t xml:space="preserve">cc:   </w:t>
-      </w:r>
-      <w:r>
-        <w:rPr>
-          <w:sz w:val="24"/>
-          <w:szCs w:val="24"/>
-        </w:rPr>
-        <w:tab/>
-      </w:r>
-    </w:p>
-    <w:p>
-      <w:pPr>
-        <w:rPr>
-          <w:sz w:val="24"/>
-          <w:szCs w:val="24"/>
-        </w:rPr>
-      </w:pPr>
-      <w:proofErr w:type="gramStart"/>
-      <w:r>
-        <w:rPr>
-          <w:sz w:val="24"/>
-          <w:szCs w:val="24"/>
-        </w:rPr>
-        <w:t xml:space="preserve">{{ </w:t>
-      </w:r>
-      <w:proofErr w:type="spellStart"/>
-      <w:r>
-        <w:rPr>
-          <w:sz w:val="24"/>
-          <w:szCs w:val="24"/>
-        </w:rPr>
-        <w:t>requestor</w:t>
-      </w:r>
-      <w:proofErr w:type="gramEnd"/>
-      <w:r>
-        <w:rPr>
-          <w:sz w:val="24"/>
-          <w:szCs w:val="24"/>
-        </w:rPr>
-        <w:t>.address.city</w:t>
-      </w:r>
-      <w:proofErr w:type="spellEnd"/>
-      <w:r>
-        <w:rPr>
-          <w:sz w:val="24"/>
-          <w:szCs w:val="24"/>
-        </w:rPr>
-        <w:t xml:space="preserve"> }} Public Schools Special Education Director</w:t>
-      </w:r>
-    </w:p>
-    <w:p>
-      <w:pPr>
-        <w:rPr>
-          <w:sz w:val="24"/>
-          <w:szCs w:val="24"/>
-        </w:rPr>
-      </w:pPr>
-      <w:r>
-        <w:rPr>
-          <w:sz w:val="24"/>
-          <w:szCs w:val="24"/>
-        </w:rPr>
-        <w:t>{%p endif %}</w:t>
-      </w:r>
-    </w:p>
-    <w:p>
-      <w:pPr>
-        <w:rPr>
-          <w:sz w:val="24"/>
-          <w:szCs w:val="24"/>
-        </w:rPr>
-      </w:pPr>
-      <w:r>
-        <w:rPr>
-          <w:sz w:val="24"/>
-          <w:szCs w:val="24"/>
-        </w:rPr>
-        <w:t xml:space="preserve">{%p if </w:t>
-      </w:r>
-      <w:proofErr w:type="spellStart"/>
-      <w:r>
-        <w:rPr>
-          <w:sz w:val="24"/>
-          <w:szCs w:val="24"/>
-        </w:rPr>
-        <w:t>school.special_education_director.requestor_knows_address</w:t>
-      </w:r>
-      <w:proofErr w:type="spellEnd"/>
-      <w:r>
-        <w:rPr>
-          <w:sz w:val="24"/>
-          <w:szCs w:val="24"/>
-        </w:rPr>
-        <w:t xml:space="preserve"> %}</w:t>
-      </w:r>
-    </w:p>
-    <w:p>
-      <w:pPr>
-        <w:rPr>
-          <w:sz w:val="24"/>
-          <w:szCs w:val="24"/>
-        </w:rPr>
-      </w:pPr>
-      <w:proofErr w:type="gramStart"/>
-      <w:r>
-        <w:rPr>
-          <w:sz w:val="24"/>
-          <w:szCs w:val="24"/>
-        </w:rPr>
-        <w:t>{{ school</w:t>
-      </w:r>
-      <w:proofErr w:type="gramEnd"/>
-      <w:r>
-        <w:rPr>
-          <w:sz w:val="24"/>
-          <w:szCs w:val="24"/>
-        </w:rPr>
-        <w:t>.</w:t>
-      </w:r>
-      <w:r>
-        <w:rPr>
-          <w:sz w:val="24"/>
-          <w:szCs w:val="24"/>
-        </w:rPr>
-        <w:t xml:space="preserve"> </w:t>
-      </w:r>
-      <w:proofErr w:type="spellStart"/>
-      <w:r>
-        <w:rPr>
-          <w:sz w:val="24"/>
-          <w:szCs w:val="24"/>
-        </w:rPr>
-        <w:t>special_education_director.address.address</w:t>
-      </w:r>
-      <w:proofErr w:type="spellEnd"/>
-      <w:r>
-        <w:rPr>
-          <w:sz w:val="24"/>
-          <w:szCs w:val="24"/>
-        </w:rPr>
-        <w:t xml:space="preserve"> }}</w:t>
-      </w:r>
-    </w:p>
-    <w:p>
-      <w:pPr>
-        <w:rPr>
-          <w:sz w:val="24"/>
-          <w:szCs w:val="24"/>
-        </w:rPr>
-      </w:pPr>
-      <w:proofErr w:type="gramStart"/>
-      <w:r>
-        <w:rPr>
-          <w:sz w:val="24"/>
-          <w:szCs w:val="24"/>
-        </w:rPr>
-        <w:t>{{ school</w:t>
+        <w:t>{ school</w:t>
       </w:r>
       <w:proofErr w:type="gramEnd"/>
       <w:r>
@@ -1858,7 +1902,7 @@
 </file>
 
 <file path=word/numbering.xml><?xml version="1.0" encoding="utf-8"?>
-<w:numbering xmlns:wpc="http://schemas.microsoft.com/office/word/2010/wordprocessingCanvas" xmlns:cx="http://schemas.microsoft.com/office/drawing/2014/chartex" xmlns:cx1="http://schemas.microsoft.com/office/drawing/2015/9/8/chartex" xmlns:cx2="http://schemas.microsoft.com/office/drawing/2015/10/21/chartex" xmlns:cx3="http://schemas.microsoft.com/office/drawing/2016/5/9/chartex" xmlns:cx4="http://schemas.microsoft.com/office/drawing/2016/5/10/chartex" xmlns:cx5="http://schemas.microsoft.com/office/drawing/2016/5/11/chartex" xmlns:cx6="http://schemas.microsoft.com/office/drawing/2016/5/12/chartex" xmlns:cx7="http://schemas.microsoft.com/office/drawing/2016/5/13/chartex" xmlns:cx8="http://schemas.microsoft.com/office/drawing/2016/5/14/chartex" xmlns:mc="http://schemas.openxmlformats.org/markup-compatibility/2006" xmlns:aink="http://schemas.microsoft.com/office/drawing/2016/ink" xmlns:am3d="http://schemas.microsoft.com/office/drawing/2017/model3d" xmlns:o="urn:schemas-microsoft-com:office:office" xmlns:r="http://schemas.openxmlformats.org/officeDocument/2006/relationships" xmlns:m="http://schemas.openxmlformats.org/officeDocument/2006/math" xmlns:v="urn:schemas-microsoft-com:vml" xmlns:wp14="http://schemas.microsoft.com/office/word/2010/wordprocessingDrawing" xmlns:wp="http://schemas.openxmlformats.org/drawingml/2006/wordprocessingDrawing" xmlns:w10="urn:schemas-microsoft-com:office:word" xmlns:w="http://schemas.openxmlformats.org/wordprocessingml/2006/main" xmlns:w14="http://schemas.microsoft.com/office/word/2010/wordml" xmlns:w15="http://schemas.microsoft.com/office/word/2012/wordml" xmlns:w16cid="http://schemas.microsoft.com/office/word/2016/wordml/cid" xmlns:w16se="http://schemas.microsoft.com/office/word/2015/wordml/symex" xmlns:wpg="http://schemas.microsoft.com/office/word/2010/wordprocessingGroup" xmlns:wpi="http://schemas.microsoft.com/office/word/2010/wordprocessingInk" xmlns:wne="http://schemas.microsoft.com/office/word/2006/wordml" xmlns:wps="http://schemas.microsoft.com/office/word/2010/wordprocessingShape" mc:Ignorable="w14 w15 w16se w16cid wp14">
+<w:numbering xmlns:wpc="http://schemas.microsoft.com/office/word/2010/wordprocessingCanvas" xmlns:cx="http://schemas.microsoft.com/office/drawing/2014/chartex" xmlns:cx1="http://schemas.microsoft.com/office/drawing/2015/9/8/chartex" xmlns:mc="http://schemas.openxmlformats.org/markup-compatibility/2006" xmlns:o="urn:schemas-microsoft-com:office:office" xmlns:r="http://schemas.openxmlformats.org/officeDocument/2006/relationships" xmlns:m="http://schemas.openxmlformats.org/officeDocument/2006/math" xmlns:v="urn:schemas-microsoft-com:vml" xmlns:wp14="http://schemas.microsoft.com/office/word/2010/wordprocessingDrawing" xmlns:wp="http://schemas.openxmlformats.org/drawingml/2006/wordprocessingDrawing" xmlns:w10="urn:schemas-microsoft-com:office:word" xmlns:w="http://schemas.openxmlformats.org/wordprocessingml/2006/main" xmlns:w14="http://schemas.microsoft.com/office/word/2010/wordml" xmlns:w15="http://schemas.microsoft.com/office/word/2012/wordml" xmlns:w16se="http://schemas.microsoft.com/office/word/2015/wordml/symex" xmlns:wpg="http://schemas.microsoft.com/office/word/2010/wordprocessingGroup" xmlns:wpi="http://schemas.microsoft.com/office/word/2010/wordprocessingInk" xmlns:wne="http://schemas.microsoft.com/office/word/2006/wordml" xmlns:wps="http://schemas.microsoft.com/office/word/2010/wordprocessingShape" mc:Ignorable="w14 w15 w16se wp14">
   <w:abstractNum w:abstractNumId="0" w15:restartNumberingAfterBreak="0">
     <w:nsid w:val="127C48EB"/>
     <w:multiLevelType w:val="multilevel"/>
@@ -1982,7 +2026,7 @@
 </file>
 
 <file path=word/styles.xml><?xml version="1.0" encoding="utf-8"?>
-<w:styles xmlns:mc="http://schemas.openxmlformats.org/markup-compatibility/2006" xmlns:r="http://schemas.openxmlformats.org/officeDocument/2006/relationships" xmlns:w="http://schemas.openxmlformats.org/wordprocessingml/2006/main" xmlns:w14="http://schemas.microsoft.com/office/word/2010/wordml" xmlns:w15="http://schemas.microsoft.com/office/word/2012/wordml" xmlns:w16cid="http://schemas.microsoft.com/office/word/2016/wordml/cid" xmlns:w16se="http://schemas.microsoft.com/office/word/2015/wordml/symex" mc:Ignorable="w14 w15 w16se w16cid">
+<w:styles xmlns:mc="http://schemas.openxmlformats.org/markup-compatibility/2006" xmlns:r="http://schemas.openxmlformats.org/officeDocument/2006/relationships" xmlns:w="http://schemas.openxmlformats.org/wordprocessingml/2006/main" xmlns:w14="http://schemas.microsoft.com/office/word/2010/wordml" xmlns:w15="http://schemas.microsoft.com/office/word/2012/wordml" xmlns:w16se="http://schemas.microsoft.com/office/word/2015/wordml/symex" mc:Ignorable="w14 w15 w16se">
   <w:docDefaults>
     <w:rPrDefault>
       <w:rPr>
@@ -1998,7 +2042,7 @@
       </w:pPr>
     </w:pPrDefault>
   </w:docDefaults>
-  <w:latentStyles w:defLockedState="0" w:defUIPriority="99" w:defSemiHidden="0" w:defUnhideWhenUsed="0" w:defQFormat="0" w:count="375">
+  <w:latentStyles w:defLockedState="0" w:defUIPriority="99" w:defSemiHidden="0" w:defUnhideWhenUsed="0" w:defQFormat="0" w:count="371">
     <w:lsdException w:name="Normal" w:uiPriority="0" w:qFormat="1"/>
     <w:lsdException w:name="heading 1" w:uiPriority="9" w:qFormat="1"/>
     <w:lsdException w:name="heading 2" w:semiHidden="1" w:uiPriority="9" w:unhideWhenUsed="1" w:qFormat="1"/>
@@ -2370,10 +2414,6 @@
     <w:lsdException w:name="List Table 5 Dark Accent 6" w:uiPriority="50"/>
     <w:lsdException w:name="List Table 6 Colorful Accent 6" w:uiPriority="51"/>
     <w:lsdException w:name="List Table 7 Colorful Accent 6" w:uiPriority="52"/>
-    <w:lsdException w:name="Mention" w:semiHidden="1" w:unhideWhenUsed="1"/>
-    <w:lsdException w:name="Smart Hyperlink" w:semiHidden="1" w:unhideWhenUsed="1"/>
-    <w:lsdException w:name="Hashtag" w:semiHidden="1" w:unhideWhenUsed="1"/>
-    <w:lsdException w:name="Unresolved Mention" w:semiHidden="1" w:unhideWhenUsed="1"/>
   </w:latentStyles>
   <w:style w:type="paragraph" w:default="1" w:styleId="Normal">
     <w:name w:val="Normal"/>

</xml_diff>

<commit_message>
update templates. user .age_in_years() to calculate student.age from student.birthdate
</commit_message>
<xml_diff>
--- a/docassemble/macletters/data/templates/educational_evaluations_copy_request_template.docx
+++ b/docassemble/macletters/data/templates/educational_evaluations_copy_request_template.docx
@@ -1,6 +1,6 @@
 
 <file path=word/document.xml><?xml version="1.0" encoding="utf-8"?>
-<w:document xmlns:wpc="http://schemas.microsoft.com/office/word/2010/wordprocessingCanvas" xmlns:cx="http://schemas.microsoft.com/office/drawing/2014/chartex" xmlns:cx1="http://schemas.microsoft.com/office/drawing/2015/9/8/chartex" xmlns:mc="http://schemas.openxmlformats.org/markup-compatibility/2006" xmlns:o="urn:schemas-microsoft-com:office:office" xmlns:r="http://schemas.openxmlformats.org/officeDocument/2006/relationships" xmlns:m="http://schemas.openxmlformats.org/officeDocument/2006/math" xmlns:v="urn:schemas-microsoft-com:vml" xmlns:wp14="http://schemas.microsoft.com/office/word/2010/wordprocessingDrawing" xmlns:wp="http://schemas.openxmlformats.org/drawingml/2006/wordprocessingDrawing" xmlns:w10="urn:schemas-microsoft-com:office:word" xmlns:w="http://schemas.openxmlformats.org/wordprocessingml/2006/main" xmlns:w14="http://schemas.microsoft.com/office/word/2010/wordml" xmlns:w15="http://schemas.microsoft.com/office/word/2012/wordml" xmlns:w16se="http://schemas.microsoft.com/office/word/2015/wordml/symex" xmlns:wpg="http://schemas.microsoft.com/office/word/2010/wordprocessingGroup" xmlns:wpi="http://schemas.microsoft.com/office/word/2010/wordprocessingInk" xmlns:wne="http://schemas.microsoft.com/office/word/2006/wordml" xmlns:wps="http://schemas.microsoft.com/office/word/2010/wordprocessingShape" mc:Ignorable="w14 w15 w16se wp14">
+<w:document xmlns:wpc="http://schemas.microsoft.com/office/word/2010/wordprocessingCanvas" xmlns:cx="http://schemas.microsoft.com/office/drawing/2014/chartex" xmlns:cx1="http://schemas.microsoft.com/office/drawing/2015/9/8/chartex" xmlns:cx2="http://schemas.microsoft.com/office/drawing/2015/10/21/chartex" xmlns:cx3="http://schemas.microsoft.com/office/drawing/2016/5/9/chartex" xmlns:cx4="http://schemas.microsoft.com/office/drawing/2016/5/10/chartex" xmlns:cx5="http://schemas.microsoft.com/office/drawing/2016/5/11/chartex" xmlns:cx6="http://schemas.microsoft.com/office/drawing/2016/5/12/chartex" xmlns:cx7="http://schemas.microsoft.com/office/drawing/2016/5/13/chartex" xmlns:cx8="http://schemas.microsoft.com/office/drawing/2016/5/14/chartex" xmlns:mc="http://schemas.openxmlformats.org/markup-compatibility/2006" xmlns:aink="http://schemas.microsoft.com/office/drawing/2016/ink" xmlns:am3d="http://schemas.microsoft.com/office/drawing/2017/model3d" xmlns:o="urn:schemas-microsoft-com:office:office" xmlns:r="http://schemas.openxmlformats.org/officeDocument/2006/relationships" xmlns:m="http://schemas.openxmlformats.org/officeDocument/2006/math" xmlns:v="urn:schemas-microsoft-com:vml" xmlns:wp14="http://schemas.microsoft.com/office/word/2010/wordprocessingDrawing" xmlns:wp="http://schemas.openxmlformats.org/drawingml/2006/wordprocessingDrawing" xmlns:w10="urn:schemas-microsoft-com:office:word" xmlns:w="http://schemas.openxmlformats.org/wordprocessingml/2006/main" xmlns:w14="http://schemas.microsoft.com/office/word/2010/wordml" xmlns:w15="http://schemas.microsoft.com/office/word/2012/wordml" xmlns:w16cid="http://schemas.microsoft.com/office/word/2016/wordml/cid" xmlns:w16se="http://schemas.microsoft.com/office/word/2015/wordml/symex" xmlns:wpg="http://schemas.microsoft.com/office/word/2010/wordprocessingGroup" xmlns:wpi="http://schemas.microsoft.com/office/word/2010/wordprocessingInk" xmlns:wne="http://schemas.microsoft.com/office/word/2006/wordml" xmlns:wps="http://schemas.microsoft.com/office/word/2010/wordprocessingShape" mc:Ignorable="w14 w15 w16se w16cid wp14">
   <w:body>
     <w:p>
       <w:pPr>
@@ -9,20 +9,13 @@
           <w:szCs w:val="24"/>
         </w:rPr>
       </w:pPr>
-      <w:r>
-        <w:rPr>
-          <w:sz w:val="24"/>
-          <w:szCs w:val="24"/>
-        </w:rPr>
-        <w:t>{</w:t>
-      </w:r>
       <w:proofErr w:type="gramStart"/>
       <w:r>
         <w:rPr>
           <w:sz w:val="24"/>
           <w:szCs w:val="24"/>
         </w:rPr>
-        <w:t xml:space="preserve">{ </w:t>
+        <w:t xml:space="preserve">{{ </w:t>
       </w:r>
       <w:proofErr w:type="spellStart"/>
       <w:r>
@@ -30,39 +23,79 @@
           <w:sz w:val="24"/>
           <w:szCs w:val="24"/>
         </w:rPr>
-        <w:t>requestor.name.full</w:t>
+        <w:t>requestor.name</w:t>
+      </w:r>
+      <w:proofErr w:type="gramEnd"/>
+      <w:r>
+        <w:rPr>
+          <w:sz w:val="24"/>
+          <w:szCs w:val="24"/>
+        </w:rPr>
+        <w:t>.full</w:t>
       </w:r>
       <w:proofErr w:type="spellEnd"/>
+      <w:r>
+        <w:rPr>
+          <w:sz w:val="24"/>
+          <w:szCs w:val="24"/>
+        </w:rPr>
+        <w:t>() }}</w:t>
+      </w:r>
+    </w:p>
+    <w:p>
+      <w:pPr>
+        <w:rPr>
+          <w:sz w:val="24"/>
+          <w:szCs w:val="24"/>
+        </w:rPr>
+      </w:pPr>
+      <w:proofErr w:type="gramStart"/>
+      <w:r>
+        <w:rPr>
+          <w:sz w:val="24"/>
+          <w:szCs w:val="24"/>
+        </w:rPr>
+        <w:t xml:space="preserve">{{ </w:t>
+      </w:r>
+      <w:proofErr w:type="spellStart"/>
+      <w:r>
+        <w:rPr>
+          <w:sz w:val="24"/>
+          <w:szCs w:val="24"/>
+        </w:rPr>
+        <w:t>requestor</w:t>
+      </w:r>
       <w:proofErr w:type="gramEnd"/>
       <w:r>
         <w:rPr>
           <w:sz w:val="24"/>
           <w:szCs w:val="24"/>
         </w:rPr>
-        <w:t>() }}</w:t>
-      </w:r>
-    </w:p>
-    <w:p>
-      <w:pPr>
-        <w:rPr>
-          <w:sz w:val="24"/>
-          <w:szCs w:val="24"/>
-        </w:rPr>
-      </w:pPr>
-      <w:r>
-        <w:rPr>
-          <w:sz w:val="24"/>
-          <w:szCs w:val="24"/>
-        </w:rPr>
-        <w:t>{</w:t>
-      </w:r>
+        <w:t>.address.address</w:t>
+      </w:r>
+      <w:proofErr w:type="spellEnd"/>
+      <w:r>
+        <w:rPr>
+          <w:sz w:val="24"/>
+          <w:szCs w:val="24"/>
+        </w:rPr>
+        <w:t xml:space="preserve"> }}</w:t>
+      </w:r>
+    </w:p>
+    <w:p>
+      <w:pPr>
+        <w:rPr>
+          <w:sz w:val="24"/>
+          <w:szCs w:val="24"/>
+        </w:rPr>
+      </w:pPr>
       <w:proofErr w:type="gramStart"/>
       <w:r>
         <w:rPr>
           <w:sz w:val="24"/>
           <w:szCs w:val="24"/>
         </w:rPr>
-        <w:t xml:space="preserve">{ </w:t>
+        <w:t xml:space="preserve">{{ </w:t>
       </w:r>
       <w:proofErr w:type="spellStart"/>
       <w:r>
@@ -70,15 +103,172 @@
           <w:sz w:val="24"/>
           <w:szCs w:val="24"/>
         </w:rPr>
-        <w:t>requestor.address.address</w:t>
+        <w:t>requestor</w:t>
+      </w:r>
+      <w:proofErr w:type="gramEnd"/>
+      <w:r>
+        <w:rPr>
+          <w:sz w:val="24"/>
+          <w:szCs w:val="24"/>
+        </w:rPr>
+        <w:t>.address.city</w:t>
       </w:r>
       <w:proofErr w:type="spellEnd"/>
+      <w:r>
+        <w:rPr>
+          <w:sz w:val="24"/>
+          <w:szCs w:val="24"/>
+        </w:rPr>
+        <w:t xml:space="preserve"> }}, {{ </w:t>
+      </w:r>
+      <w:proofErr w:type="spellStart"/>
+      <w:r>
+        <w:rPr>
+          <w:sz w:val="24"/>
+          <w:szCs w:val="24"/>
+        </w:rPr>
+        <w:t>requestor.address.state</w:t>
+      </w:r>
+      <w:proofErr w:type="spellEnd"/>
+      <w:r>
+        <w:rPr>
+          <w:sz w:val="24"/>
+          <w:szCs w:val="24"/>
+        </w:rPr>
+        <w:t xml:space="preserve"> }} {{requestor.address.zip }}</w:t>
+      </w:r>
+    </w:p>
+    <w:p>
+      <w:pPr>
+        <w:rPr>
+          <w:sz w:val="24"/>
+          <w:szCs w:val="24"/>
+        </w:rPr>
+      </w:pPr>
+      <w:r>
+        <w:rPr>
+          <w:sz w:val="24"/>
+          <w:szCs w:val="24"/>
+        </w:rPr>
+        <w:t xml:space="preserve">{{ </w:t>
+      </w:r>
+      <w:proofErr w:type="spellStart"/>
+      <w:r>
+        <w:rPr>
+          <w:sz w:val="24"/>
+          <w:szCs w:val="24"/>
+        </w:rPr>
+        <w:t>requestor.phone_number</w:t>
+      </w:r>
+      <w:proofErr w:type="spellEnd"/>
+      <w:r>
+        <w:rPr>
+          <w:sz w:val="24"/>
+          <w:szCs w:val="24"/>
+        </w:rPr>
+        <w:t xml:space="preserve"> }} </w:t>
+      </w:r>
+    </w:p>
+    <w:p>
+      <w:pPr>
+        <w:rPr>
+          <w:sz w:val="24"/>
+          <w:szCs w:val="24"/>
+        </w:rPr>
+      </w:pPr>
+      <w:r>
+        <w:rPr>
+          <w:sz w:val="24"/>
+          <w:szCs w:val="24"/>
+        </w:rPr>
+        <w:t xml:space="preserve"> </w:t>
+      </w:r>
+    </w:p>
+    <w:p>
+      <w:pPr>
+        <w:rPr>
+          <w:sz w:val="24"/>
+          <w:szCs w:val="24"/>
+        </w:rPr>
+      </w:pPr>
+      <w:proofErr w:type="gramStart"/>
+      <w:r>
+        <w:rPr>
+          <w:sz w:val="24"/>
+          <w:szCs w:val="24"/>
+        </w:rPr>
+        <w:t xml:space="preserve">{{ </w:t>
+      </w:r>
+      <w:proofErr w:type="spellStart"/>
+      <w:r>
+        <w:rPr>
+          <w:sz w:val="24"/>
+          <w:szCs w:val="24"/>
+        </w:rPr>
+        <w:t>format</w:t>
+      </w:r>
       <w:proofErr w:type="gramEnd"/>
       <w:r>
         <w:rPr>
           <w:sz w:val="24"/>
           <w:szCs w:val="24"/>
         </w:rPr>
+        <w:t>_date</w:t>
+      </w:r>
+      <w:proofErr w:type="spellEnd"/>
+      <w:r>
+        <w:rPr>
+          <w:sz w:val="24"/>
+          <w:szCs w:val="24"/>
+        </w:rPr>
+        <w:t>(today()) }}</w:t>
+      </w:r>
+    </w:p>
+    <w:p>
+      <w:pPr>
+        <w:rPr>
+          <w:sz w:val="24"/>
+          <w:szCs w:val="24"/>
+        </w:rPr>
+      </w:pPr>
+    </w:p>
+    <w:p>
+      <w:pPr>
+        <w:rPr>
+          <w:sz w:val="24"/>
+          <w:szCs w:val="24"/>
+        </w:rPr>
+      </w:pPr>
+      <w:proofErr w:type="gramStart"/>
+      <w:r>
+        <w:rPr>
+          <w:sz w:val="24"/>
+          <w:szCs w:val="24"/>
+        </w:rPr>
+        <w:t xml:space="preserve">{{ </w:t>
+      </w:r>
+      <w:proofErr w:type="spellStart"/>
+      <w:r>
+        <w:rPr>
+          <w:sz w:val="24"/>
+          <w:szCs w:val="24"/>
+        </w:rPr>
+        <w:t>school</w:t>
+      </w:r>
+      <w:proofErr w:type="gramEnd"/>
+      <w:r>
+        <w:rPr>
+          <w:sz w:val="24"/>
+          <w:szCs w:val="24"/>
+        </w:rPr>
+        <w:t>.recipient</w:t>
+      </w:r>
+      <w:proofErr w:type="spellEnd"/>
+      <w:r>
+        <w:rPr>
+          <w:sz w:val="24"/>
+          <w:szCs w:val="24"/>
+        </w:rPr>
         <w:t xml:space="preserve"> }}</w:t>
       </w:r>
     </w:p>
@@ -89,20 +279,37 @@
           <w:szCs w:val="24"/>
         </w:rPr>
       </w:pPr>
-      <w:r>
-        <w:rPr>
-          <w:sz w:val="24"/>
-          <w:szCs w:val="24"/>
-        </w:rPr>
-        <w:t>{</w:t>
-      </w:r>
       <w:proofErr w:type="gramStart"/>
       <w:r>
         <w:rPr>
           <w:sz w:val="24"/>
           <w:szCs w:val="24"/>
         </w:rPr>
-        <w:t xml:space="preserve">{ </w:t>
+        <w:t>{{ school.name</w:t>
+      </w:r>
+      <w:proofErr w:type="gramEnd"/>
+      <w:r>
+        <w:rPr>
+          <w:sz w:val="24"/>
+          <w:szCs w:val="24"/>
+        </w:rPr>
+        <w:t xml:space="preserve"> }}</w:t>
+      </w:r>
+    </w:p>
+    <w:p>
+      <w:pPr>
+        <w:rPr>
+          <w:sz w:val="24"/>
+          <w:szCs w:val="24"/>
+        </w:rPr>
+      </w:pPr>
+      <w:proofErr w:type="gramStart"/>
+      <w:r>
+        <w:rPr>
+          <w:sz w:val="24"/>
+          <w:szCs w:val="24"/>
+        </w:rPr>
+        <w:t xml:space="preserve">{{ </w:t>
       </w:r>
       <w:proofErr w:type="spellStart"/>
       <w:r>
@@ -110,15 +317,62 @@
           <w:sz w:val="24"/>
           <w:szCs w:val="24"/>
         </w:rPr>
-        <w:t>requestor.address.city</w:t>
+        <w:t>school</w:t>
+      </w:r>
+      <w:proofErr w:type="gramEnd"/>
+      <w:r>
+        <w:rPr>
+          <w:sz w:val="24"/>
+          <w:szCs w:val="24"/>
+        </w:rPr>
+        <w:t>.address.address</w:t>
       </w:r>
       <w:proofErr w:type="spellEnd"/>
+      <w:r>
+        <w:rPr>
+          <w:sz w:val="24"/>
+          <w:szCs w:val="24"/>
+        </w:rPr>
+        <w:t xml:space="preserve"> }}</w:t>
+      </w:r>
+    </w:p>
+    <w:p>
+      <w:pPr>
+        <w:rPr>
+          <w:sz w:val="24"/>
+          <w:szCs w:val="24"/>
+        </w:rPr>
+      </w:pPr>
+      <w:proofErr w:type="gramStart"/>
+      <w:r>
+        <w:rPr>
+          <w:sz w:val="24"/>
+          <w:szCs w:val="24"/>
+        </w:rPr>
+        <w:t xml:space="preserve">{{ </w:t>
+      </w:r>
+      <w:proofErr w:type="spellStart"/>
+      <w:r>
+        <w:rPr>
+          <w:sz w:val="24"/>
+          <w:szCs w:val="24"/>
+        </w:rPr>
+        <w:t>school</w:t>
+      </w:r>
       <w:proofErr w:type="gramEnd"/>
       <w:r>
         <w:rPr>
           <w:sz w:val="24"/>
           <w:szCs w:val="24"/>
         </w:rPr>
+        <w:t>.address.city</w:t>
+      </w:r>
+      <w:proofErr w:type="spellEnd"/>
+      <w:r>
+        <w:rPr>
+          <w:sz w:val="24"/>
+          <w:szCs w:val="24"/>
+        </w:rPr>
         <w:t xml:space="preserve"> }}, {{ </w:t>
       </w:r>
       <w:proofErr w:type="spellStart"/>
@@ -127,7 +381,7 @@
           <w:sz w:val="24"/>
           <w:szCs w:val="24"/>
         </w:rPr>
-        <w:t>requestor.address.state</w:t>
+        <w:t>school.address.state</w:t>
       </w:r>
       <w:proofErr w:type="spellEnd"/>
       <w:r>
@@ -135,707 +389,7 @@
           <w:sz w:val="24"/>
           <w:szCs w:val="24"/>
         </w:rPr>
-        <w:t xml:space="preserve"> }} {{requestor.address.zip }}</w:t>
-      </w:r>
-    </w:p>
-    <w:p>
-      <w:pPr>
-        <w:rPr>
-          <w:sz w:val="24"/>
-          <w:szCs w:val="24"/>
-        </w:rPr>
-      </w:pPr>
-      <w:r>
-        <w:rPr>
-          <w:sz w:val="24"/>
-          <w:szCs w:val="24"/>
-        </w:rPr>
-        <w:t xml:space="preserve">{{ </w:t>
-      </w:r>
-      <w:proofErr w:type="spellStart"/>
-      <w:r>
-        <w:rPr>
-          <w:sz w:val="24"/>
-          <w:szCs w:val="24"/>
-        </w:rPr>
-        <w:t>requestor.phone_number</w:t>
-      </w:r>
-      <w:proofErr w:type="spellEnd"/>
-      <w:r>
-        <w:rPr>
-          <w:sz w:val="24"/>
-          <w:szCs w:val="24"/>
-        </w:rPr>
-        <w:t xml:space="preserve"> }} </w:t>
-      </w:r>
-    </w:p>
-    <w:p>
-      <w:pPr>
-        <w:rPr>
-          <w:sz w:val="24"/>
-          <w:szCs w:val="24"/>
-        </w:rPr>
-      </w:pPr>
-      <w:r>
-        <w:rPr>
-          <w:sz w:val="24"/>
-          <w:szCs w:val="24"/>
-        </w:rPr>
-        <w:t xml:space="preserve"> </w:t>
-      </w:r>
-    </w:p>
-    <w:p>
-      <w:pPr>
-        <w:rPr>
-          <w:sz w:val="24"/>
-          <w:szCs w:val="24"/>
-        </w:rPr>
-      </w:pPr>
-      <w:r>
-        <w:rPr>
-          <w:sz w:val="24"/>
-          <w:szCs w:val="24"/>
-        </w:rPr>
-        <w:t>{</w:t>
-      </w:r>
-      <w:proofErr w:type="gramStart"/>
-      <w:r>
-        <w:rPr>
-          <w:sz w:val="24"/>
-          <w:szCs w:val="24"/>
-        </w:rPr>
-        <w:t xml:space="preserve">{ </w:t>
-      </w:r>
-      <w:proofErr w:type="spellStart"/>
-      <w:r>
-        <w:rPr>
-          <w:sz w:val="24"/>
-          <w:szCs w:val="24"/>
-        </w:rPr>
-        <w:t>format</w:t>
-      </w:r>
-      <w:proofErr w:type="gramEnd"/>
-      <w:r>
-        <w:rPr>
-          <w:sz w:val="24"/>
-          <w:szCs w:val="24"/>
-        </w:rPr>
-        <w:t>_date</w:t>
-      </w:r>
-      <w:proofErr w:type="spellEnd"/>
-      <w:r>
-        <w:rPr>
-          <w:sz w:val="24"/>
-          <w:szCs w:val="24"/>
-        </w:rPr>
-        <w:t>(today()) }}</w:t>
-      </w:r>
-    </w:p>
-    <w:p>
-      <w:pPr>
-        <w:rPr>
-          <w:sz w:val="24"/>
-          <w:szCs w:val="24"/>
-        </w:rPr>
-      </w:pPr>
-      <w:r>
-        <w:rPr>
-          <w:sz w:val="24"/>
-          <w:szCs w:val="24"/>
-        </w:rPr>
-        <w:t xml:space="preserve"> </w:t>
-      </w:r>
-    </w:p>
-    <w:p>
-      <w:pPr>
-        <w:rPr>
-          <w:sz w:val="24"/>
-          <w:szCs w:val="24"/>
-        </w:rPr>
-      </w:pPr>
-      <w:r>
-        <w:rPr>
-          <w:sz w:val="24"/>
-          <w:szCs w:val="24"/>
-        </w:rPr>
-        <w:t xml:space="preserve">{%p if </w:t>
-      </w:r>
-      <w:proofErr w:type="spellStart"/>
-      <w:proofErr w:type="gramStart"/>
-      <w:r>
-        <w:rPr>
-          <w:sz w:val="24"/>
-          <w:szCs w:val="24"/>
-        </w:rPr>
-        <w:t>student.grade</w:t>
-      </w:r>
-      <w:proofErr w:type="spellEnd"/>
-      <w:r>
-        <w:rPr>
-          <w:sz w:val="24"/>
-          <w:szCs w:val="24"/>
-        </w:rPr>
-        <w:t xml:space="preserve"> !</w:t>
-      </w:r>
-      <w:proofErr w:type="gramEnd"/>
-      <w:r>
-        <w:rPr>
-          <w:sz w:val="24"/>
-          <w:szCs w:val="24"/>
-        </w:rPr>
-        <w:t>= “soon-to-be” %}</w:t>
-      </w:r>
-    </w:p>
-    <w:p>
-      <w:pPr>
-        <w:rPr>
-          <w:sz w:val="24"/>
-          <w:szCs w:val="24"/>
-        </w:rPr>
-      </w:pPr>
-      <w:r>
-        <w:rPr>
-          <w:sz w:val="24"/>
-          <w:szCs w:val="24"/>
-        </w:rPr>
-        <w:t>{</w:t>
-      </w:r>
-      <w:proofErr w:type="gramStart"/>
-      <w:r>
-        <w:rPr>
-          <w:sz w:val="24"/>
-          <w:szCs w:val="24"/>
-        </w:rPr>
-        <w:t xml:space="preserve">{ </w:t>
-      </w:r>
-      <w:proofErr w:type="spellStart"/>
-      <w:r>
-        <w:rPr>
-          <w:sz w:val="24"/>
-          <w:szCs w:val="24"/>
-        </w:rPr>
-        <w:t>school.recipient</w:t>
-      </w:r>
-      <w:proofErr w:type="spellEnd"/>
-      <w:proofErr w:type="gramEnd"/>
-      <w:r>
-        <w:rPr>
-          <w:sz w:val="24"/>
-          <w:szCs w:val="24"/>
-        </w:rPr>
-        <w:t xml:space="preserve"> }}</w:t>
-      </w:r>
-    </w:p>
-    <w:p>
-      <w:pPr>
-        <w:rPr>
-          <w:sz w:val="24"/>
-          <w:szCs w:val="24"/>
-        </w:rPr>
-      </w:pPr>
-      <w:r>
-        <w:rPr>
-          <w:sz w:val="24"/>
-          <w:szCs w:val="24"/>
-        </w:rPr>
-        <w:t>{</w:t>
-      </w:r>
-      <w:proofErr w:type="gramStart"/>
-      <w:r>
-        <w:rPr>
-          <w:sz w:val="24"/>
-          <w:szCs w:val="24"/>
-        </w:rPr>
-        <w:t>{ school.name</w:t>
-      </w:r>
-      <w:proofErr w:type="gramEnd"/>
-      <w:r>
-        <w:rPr>
-          <w:sz w:val="24"/>
-          <w:szCs w:val="24"/>
-        </w:rPr>
-        <w:t xml:space="preserve"> }}</w:t>
-      </w:r>
-    </w:p>
-    <w:p>
-      <w:pPr>
-        <w:rPr>
-          <w:sz w:val="24"/>
-          <w:szCs w:val="24"/>
-        </w:rPr>
-      </w:pPr>
-      <w:r>
-        <w:rPr>
-          <w:sz w:val="24"/>
-          <w:szCs w:val="24"/>
-        </w:rPr>
-        <w:t>{</w:t>
-      </w:r>
-      <w:proofErr w:type="gramStart"/>
-      <w:r>
-        <w:rPr>
-          <w:sz w:val="24"/>
-          <w:szCs w:val="24"/>
-        </w:rPr>
-        <w:t xml:space="preserve">{ </w:t>
-      </w:r>
-      <w:proofErr w:type="spellStart"/>
-      <w:r>
-        <w:rPr>
-          <w:sz w:val="24"/>
-          <w:szCs w:val="24"/>
-        </w:rPr>
-        <w:t>school.address.address</w:t>
-      </w:r>
-      <w:proofErr w:type="spellEnd"/>
-      <w:proofErr w:type="gramEnd"/>
-      <w:r>
-        <w:rPr>
-          <w:sz w:val="24"/>
-          <w:szCs w:val="24"/>
-        </w:rPr>
-        <w:t xml:space="preserve"> }}</w:t>
-      </w:r>
-    </w:p>
-    <w:p>
-      <w:pPr>
-        <w:rPr>
-          <w:sz w:val="24"/>
-          <w:szCs w:val="24"/>
-        </w:rPr>
-      </w:pPr>
-      <w:r>
-        <w:rPr>
-          <w:sz w:val="24"/>
-          <w:szCs w:val="24"/>
-        </w:rPr>
-        <w:t>{</w:t>
-      </w:r>
-      <w:proofErr w:type="gramStart"/>
-      <w:r>
-        <w:rPr>
-          <w:sz w:val="24"/>
-          <w:szCs w:val="24"/>
-        </w:rPr>
-        <w:t xml:space="preserve">{ </w:t>
-      </w:r>
-      <w:proofErr w:type="spellStart"/>
-      <w:r>
-        <w:rPr>
-          <w:sz w:val="24"/>
-          <w:szCs w:val="24"/>
-        </w:rPr>
-        <w:t>school.address.city</w:t>
-      </w:r>
-      <w:proofErr w:type="spellEnd"/>
-      <w:proofErr w:type="gramEnd"/>
-      <w:r>
-        <w:rPr>
-          <w:sz w:val="24"/>
-          <w:szCs w:val="24"/>
-        </w:rPr>
-        <w:t xml:space="preserve"> }}, {{ </w:t>
-      </w:r>
-      <w:proofErr w:type="spellStart"/>
-      <w:r>
-        <w:rPr>
-          <w:sz w:val="24"/>
-          <w:szCs w:val="24"/>
-        </w:rPr>
-        <w:t>school.address.state</w:t>
-      </w:r>
-      <w:proofErr w:type="spellEnd"/>
-      <w:r>
-        <w:rPr>
-          <w:sz w:val="24"/>
-          <w:szCs w:val="24"/>
-        </w:rPr>
         <w:t xml:space="preserve"> }} {{ school.address.zip}}</w:t>
-      </w:r>
-    </w:p>
-    <w:p>
-      <w:pPr>
-        <w:rPr>
-          <w:sz w:val="24"/>
-          <w:szCs w:val="24"/>
-        </w:rPr>
-      </w:pPr>
-      <w:r>
-        <w:rPr>
-          <w:sz w:val="24"/>
-          <w:szCs w:val="24"/>
-        </w:rPr>
-        <w:t>{%p else %}</w:t>
-      </w:r>
-    </w:p>
-    <w:p>
-      <w:pPr>
-        <w:rPr>
-          <w:sz w:val="24"/>
-          <w:szCs w:val="24"/>
-        </w:rPr>
-      </w:pPr>
-      <w:r>
-        <w:rPr>
-          <w:sz w:val="24"/>
-          <w:szCs w:val="24"/>
-        </w:rPr>
-        <w:t xml:space="preserve">{%p if </w:t>
-      </w:r>
-      <w:proofErr w:type="spellStart"/>
-      <w:r>
-        <w:rPr>
-          <w:sz w:val="24"/>
-          <w:szCs w:val="24"/>
-        </w:rPr>
-        <w:t>school.special_education_director.requestor_knows_name</w:t>
-      </w:r>
-      <w:proofErr w:type="spellEnd"/>
-      <w:r>
-        <w:rPr>
-          <w:sz w:val="24"/>
-          <w:szCs w:val="24"/>
-        </w:rPr>
-        <w:t xml:space="preserve"> %}</w:t>
-      </w:r>
-    </w:p>
-    <w:p>
-      <w:pPr>
-        <w:rPr>
-          <w:sz w:val="24"/>
-          <w:szCs w:val="24"/>
-        </w:rPr>
-      </w:pPr>
-      <w:r>
-        <w:rPr>
-          <w:sz w:val="24"/>
-          <w:szCs w:val="24"/>
-        </w:rPr>
-        <w:t>{{</w:t>
-      </w:r>
-      <w:proofErr w:type="spellStart"/>
-      <w:r>
-        <w:rPr>
-          <w:sz w:val="24"/>
-          <w:szCs w:val="24"/>
-        </w:rPr>
-        <w:t>school.special_education_director.title</w:t>
-      </w:r>
-      <w:proofErr w:type="spellEnd"/>
-      <w:r>
-        <w:rPr>
-          <w:sz w:val="24"/>
-          <w:szCs w:val="24"/>
-        </w:rPr>
-        <w:t>}} {</w:t>
-      </w:r>
-      <w:proofErr w:type="gramStart"/>
-      <w:r>
-        <w:rPr>
-          <w:sz w:val="24"/>
-          <w:szCs w:val="24"/>
-        </w:rPr>
-        <w:t xml:space="preserve">{ </w:t>
-      </w:r>
-      <w:proofErr w:type="spellStart"/>
-      <w:r>
-        <w:rPr>
-          <w:sz w:val="24"/>
-          <w:szCs w:val="24"/>
-        </w:rPr>
-        <w:t>school.special</w:t>
-      </w:r>
-      <w:proofErr w:type="gramEnd"/>
-      <w:r>
-        <w:rPr>
-          <w:sz w:val="24"/>
-          <w:szCs w:val="24"/>
-        </w:rPr>
-        <w:t>_education_director.name.full</w:t>
-      </w:r>
-      <w:proofErr w:type="spellEnd"/>
-      <w:r>
-        <w:rPr>
-          <w:sz w:val="24"/>
-          <w:szCs w:val="24"/>
-        </w:rPr>
-        <w:t>()}}</w:t>
-      </w:r>
-    </w:p>
-    <w:p>
-      <w:pPr>
-        <w:rPr>
-          <w:sz w:val="24"/>
-          <w:szCs w:val="24"/>
-        </w:rPr>
-      </w:pPr>
-      <w:r>
-        <w:rPr>
-          <w:sz w:val="24"/>
-          <w:szCs w:val="24"/>
-        </w:rPr>
-        <w:t>{%p endif %}</w:t>
-      </w:r>
-    </w:p>
-    <w:p>
-      <w:pPr>
-        <w:rPr>
-          <w:sz w:val="24"/>
-          <w:szCs w:val="24"/>
-        </w:rPr>
-      </w:pPr>
-      <w:r>
-        <w:rPr>
-          <w:sz w:val="24"/>
-          <w:szCs w:val="24"/>
-        </w:rPr>
-        <w:t xml:space="preserve">{%p if </w:t>
-      </w:r>
-      <w:proofErr w:type="spellStart"/>
-      <w:r>
-        <w:rPr>
-          <w:sz w:val="24"/>
-          <w:szCs w:val="24"/>
-        </w:rPr>
-        <w:t>school.special_education_director.requestor_knows_address</w:t>
-      </w:r>
-      <w:proofErr w:type="spellEnd"/>
-      <w:r>
-        <w:rPr>
-          <w:sz w:val="24"/>
-          <w:szCs w:val="24"/>
-        </w:rPr>
-        <w:t xml:space="preserve"> %}</w:t>
-      </w:r>
-    </w:p>
-    <w:p>
-      <w:pPr>
-        <w:rPr>
-          <w:sz w:val="24"/>
-          <w:szCs w:val="24"/>
-        </w:rPr>
-      </w:pPr>
-      <w:r>
-        <w:rPr>
-          <w:sz w:val="24"/>
-          <w:szCs w:val="24"/>
-        </w:rPr>
-        <w:t>{</w:t>
-      </w:r>
-      <w:proofErr w:type="gramStart"/>
-      <w:r>
-        <w:rPr>
-          <w:sz w:val="24"/>
-          <w:szCs w:val="24"/>
-        </w:rPr>
-        <w:t>{ school</w:t>
-      </w:r>
-      <w:proofErr w:type="gramEnd"/>
-      <w:r>
-        <w:rPr>
-          <w:sz w:val="24"/>
-          <w:szCs w:val="24"/>
-        </w:rPr>
-        <w:t>.</w:t>
-      </w:r>
-      <w:r>
-        <w:rPr>
-          <w:sz w:val="24"/>
-          <w:szCs w:val="24"/>
-        </w:rPr>
-        <w:t xml:space="preserve"> </w:t>
-      </w:r>
-      <w:proofErr w:type="spellStart"/>
-      <w:r>
-        <w:rPr>
-          <w:sz w:val="24"/>
-          <w:szCs w:val="24"/>
-        </w:rPr>
-        <w:t>special_education_director.address.address</w:t>
-      </w:r>
-      <w:proofErr w:type="spellEnd"/>
-      <w:r>
-        <w:rPr>
-          <w:sz w:val="24"/>
-          <w:szCs w:val="24"/>
-        </w:rPr>
-        <w:t xml:space="preserve"> }}</w:t>
-      </w:r>
-    </w:p>
-    <w:p>
-      <w:pPr>
-        <w:rPr>
-          <w:sz w:val="24"/>
-          <w:szCs w:val="24"/>
-        </w:rPr>
-      </w:pPr>
-      <w:r>
-        <w:rPr>
-          <w:sz w:val="24"/>
-          <w:szCs w:val="24"/>
-        </w:rPr>
-        <w:t>{</w:t>
-      </w:r>
-      <w:proofErr w:type="gramStart"/>
-      <w:r>
-        <w:rPr>
-          <w:sz w:val="24"/>
-          <w:szCs w:val="24"/>
-        </w:rPr>
-        <w:t>{ school</w:t>
-      </w:r>
-      <w:proofErr w:type="gramEnd"/>
-      <w:r>
-        <w:rPr>
-          <w:sz w:val="24"/>
-          <w:szCs w:val="24"/>
-        </w:rPr>
-        <w:t>.</w:t>
-      </w:r>
-      <w:r>
-        <w:rPr>
-          <w:sz w:val="24"/>
-          <w:szCs w:val="24"/>
-        </w:rPr>
-        <w:t xml:space="preserve"> </w:t>
-      </w:r>
-      <w:proofErr w:type="spellStart"/>
-      <w:r>
-        <w:rPr>
-          <w:sz w:val="24"/>
-          <w:szCs w:val="24"/>
-        </w:rPr>
-        <w:t>special_education_director.address.city</w:t>
-      </w:r>
-      <w:proofErr w:type="spellEnd"/>
-      <w:r>
-        <w:rPr>
-          <w:sz w:val="24"/>
-          <w:szCs w:val="24"/>
-        </w:rPr>
-        <w:t xml:space="preserve"> }}, {{ school.</w:t>
-      </w:r>
-      <w:r>
-        <w:rPr>
-          <w:sz w:val="24"/>
-          <w:szCs w:val="24"/>
-        </w:rPr>
-        <w:t xml:space="preserve"> </w:t>
-      </w:r>
-      <w:proofErr w:type="spellStart"/>
-      <w:r>
-        <w:rPr>
-          <w:sz w:val="24"/>
-          <w:szCs w:val="24"/>
-        </w:rPr>
-        <w:t>special_education_director.address.state</w:t>
-      </w:r>
-      <w:proofErr w:type="spellEnd"/>
-      <w:r>
-        <w:rPr>
-          <w:sz w:val="24"/>
-          <w:szCs w:val="24"/>
-        </w:rPr>
-        <w:t xml:space="preserve"> }} {{ school.</w:t>
-      </w:r>
-      <w:r>
-        <w:rPr>
-          <w:sz w:val="24"/>
-          <w:szCs w:val="24"/>
-        </w:rPr>
-        <w:t xml:space="preserve"> </w:t>
-      </w:r>
-      <w:r>
-        <w:rPr>
-          <w:sz w:val="24"/>
-          <w:szCs w:val="24"/>
-        </w:rPr>
-        <w:t>special_education_director.address.zip}}</w:t>
-      </w:r>
-    </w:p>
-    <w:p>
-      <w:pPr>
-        <w:rPr>
-          <w:sz w:val="24"/>
-          <w:szCs w:val="24"/>
-        </w:rPr>
-      </w:pPr>
-      <w:r>
-        <w:rPr>
-          <w:sz w:val="24"/>
-          <w:szCs w:val="24"/>
-        </w:rPr>
-        <w:t>{%p else %}</w:t>
-      </w:r>
-    </w:p>
-    <w:p>
-      <w:pPr>
-        <w:rPr>
-          <w:sz w:val="24"/>
-          <w:szCs w:val="24"/>
-        </w:rPr>
-      </w:pPr>
-      <w:r>
-        <w:rPr>
-          <w:sz w:val="24"/>
-          <w:szCs w:val="24"/>
-        </w:rPr>
-        <w:t>{</w:t>
-      </w:r>
-      <w:proofErr w:type="gramStart"/>
-      <w:r>
-        <w:rPr>
-          <w:sz w:val="24"/>
-          <w:szCs w:val="24"/>
-        </w:rPr>
-        <w:t xml:space="preserve">{ </w:t>
-      </w:r>
-      <w:proofErr w:type="spellStart"/>
-      <w:r>
-        <w:rPr>
-          <w:sz w:val="24"/>
-          <w:szCs w:val="24"/>
-        </w:rPr>
-        <w:t>requestor.address.city</w:t>
-      </w:r>
-      <w:proofErr w:type="spellEnd"/>
-      <w:proofErr w:type="gramEnd"/>
-      <w:r>
-        <w:rPr>
-          <w:sz w:val="24"/>
-          <w:szCs w:val="24"/>
-        </w:rPr>
-        <w:t xml:space="preserve"> }} Public Schools Special Education Director</w:t>
-      </w:r>
-    </w:p>
-    <w:p>
-      <w:pPr>
-        <w:rPr>
-          <w:sz w:val="24"/>
-          <w:szCs w:val="24"/>
-        </w:rPr>
-      </w:pPr>
-      <w:r>
-        <w:rPr>
-          <w:sz w:val="24"/>
-          <w:szCs w:val="24"/>
-        </w:rPr>
-        <w:t>{%p endif %}</w:t>
-      </w:r>
-    </w:p>
-    <w:p>
-      <w:pPr>
-        <w:rPr>
-          <w:sz w:val="24"/>
-          <w:szCs w:val="24"/>
-        </w:rPr>
-      </w:pPr>
-      <w:r>
-        <w:rPr>
-          <w:sz w:val="24"/>
-          <w:szCs w:val="24"/>
-        </w:rPr>
-        <w:t>{%p endif %}</w:t>
       </w:r>
     </w:p>
     <w:p>
@@ -980,7 +534,7 @@
           <w:sz w:val="24"/>
           <w:szCs w:val="24"/>
         </w:rPr>
-        <w:t>recipient.name %}{</w:t>
+        <w:t xml:space="preserve">recipient.name </w:t>
       </w:r>
       <w:proofErr w:type="gramStart"/>
       <w:r>
@@ -988,6 +542,14 @@
           <w:sz w:val="24"/>
           <w:szCs w:val="24"/>
         </w:rPr>
+        <w:t>%}{</w:t>
+      </w:r>
+      <w:proofErr w:type="gramEnd"/>
+      <w:r>
+        <w:rPr>
+          <w:sz w:val="24"/>
+          <w:szCs w:val="24"/>
+        </w:rPr>
         <w:t>{</w:t>
       </w:r>
       <w:proofErr w:type="spellStart"/>
@@ -999,67 +561,59 @@
         <w:t>school.recipient.name.full</w:t>
       </w:r>
       <w:proofErr w:type="spellEnd"/>
+      <w:r>
+        <w:rPr>
+          <w:sz w:val="24"/>
+          <w:szCs w:val="24"/>
+        </w:rPr>
+        <w:t>() }} {% else %} To Whom it May Concern {% endif %}:</w:t>
+      </w:r>
+    </w:p>
+    <w:p>
+      <w:pPr>
+        <w:rPr>
+          <w:sz w:val="24"/>
+          <w:szCs w:val="24"/>
+        </w:rPr>
+      </w:pPr>
+    </w:p>
+    <w:p>
+      <w:pPr>
+        <w:rPr>
+          <w:sz w:val="24"/>
+          <w:szCs w:val="24"/>
+        </w:rPr>
+      </w:pPr>
+      <w:r>
+        <w:rPr>
+          <w:sz w:val="24"/>
+          <w:szCs w:val="24"/>
+        </w:rPr>
+        <w:t xml:space="preserve">I am the </w:t>
+      </w:r>
+      <w:proofErr w:type="gramStart"/>
+      <w:r>
+        <w:rPr>
+          <w:sz w:val="24"/>
+          <w:szCs w:val="24"/>
+        </w:rPr>
+        <w:t xml:space="preserve">{{ </w:t>
+      </w:r>
+      <w:proofErr w:type="spellStart"/>
+      <w:r>
+        <w:rPr>
+          <w:sz w:val="24"/>
+          <w:szCs w:val="24"/>
+        </w:rPr>
+        <w:t>requestor</w:t>
+      </w:r>
       <w:proofErr w:type="gramEnd"/>
       <w:r>
         <w:rPr>
           <w:sz w:val="24"/>
           <w:szCs w:val="24"/>
         </w:rPr>
-        <w:t>() }} {% else %} To Whom it May Concern {% endif %}:</w:t>
-      </w:r>
-    </w:p>
-    <w:p>
-      <w:pPr>
-        <w:rPr>
-          <w:sz w:val="24"/>
-          <w:szCs w:val="24"/>
-        </w:rPr>
-      </w:pPr>
-    </w:p>
-    <w:p>
-      <w:pPr>
-        <w:rPr>
-          <w:sz w:val="24"/>
-          <w:szCs w:val="24"/>
-        </w:rPr>
-      </w:pPr>
-      <w:r>
-        <w:rPr>
-          <w:sz w:val="24"/>
-          <w:szCs w:val="24"/>
-        </w:rPr>
-        <w:t xml:space="preserve">I am the </w:t>
-      </w:r>
-      <w:r>
-        <w:rPr>
-          <w:sz w:val="24"/>
-          <w:szCs w:val="24"/>
-        </w:rPr>
-        <w:t>{</w:t>
-      </w:r>
-      <w:proofErr w:type="gramStart"/>
-      <w:r>
-        <w:rPr>
-          <w:sz w:val="24"/>
-          <w:szCs w:val="24"/>
-        </w:rPr>
-        <w:t xml:space="preserve">{ </w:t>
-      </w:r>
-      <w:proofErr w:type="spellStart"/>
-      <w:r>
-        <w:rPr>
-          <w:sz w:val="24"/>
-          <w:szCs w:val="24"/>
-        </w:rPr>
-        <w:t>requestor.right</w:t>
-      </w:r>
-      <w:proofErr w:type="gramEnd"/>
-      <w:r>
-        <w:rPr>
-          <w:sz w:val="24"/>
-          <w:szCs w:val="24"/>
-        </w:rPr>
-        <w:t>_to_send</w:t>
+        <w:t>.right_to_send</w:t>
       </w:r>
       <w:proofErr w:type="spellEnd"/>
       <w:r>
@@ -1230,7 +784,6 @@
           <w:sz w:val="24"/>
           <w:szCs w:val="24"/>
         </w:rPr>
-        <w:lastRenderedPageBreak/>
         <w:t xml:space="preserve">{%p </w:t>
       </w:r>
       <w:proofErr w:type="spellStart"/>
@@ -1401,20 +954,13 @@
           <w:szCs w:val="24"/>
         </w:rPr>
       </w:pPr>
-      <w:r>
-        <w:rPr>
-          <w:sz w:val="24"/>
-          <w:szCs w:val="24"/>
-        </w:rPr>
-        <w:t>{</w:t>
-      </w:r>
       <w:proofErr w:type="gramStart"/>
       <w:r>
         <w:rPr>
           <w:sz w:val="24"/>
           <w:szCs w:val="24"/>
         </w:rPr>
-        <w:t xml:space="preserve">{ </w:t>
+        <w:t xml:space="preserve">{{ </w:t>
       </w:r>
       <w:proofErr w:type="spellStart"/>
       <w:r>
@@ -1422,10 +968,17 @@
           <w:sz w:val="24"/>
           <w:szCs w:val="24"/>
         </w:rPr>
-        <w:t>requestor.signature</w:t>
+        <w:t>requestor</w:t>
+      </w:r>
+      <w:proofErr w:type="gramEnd"/>
+      <w:r>
+        <w:rPr>
+          <w:sz w:val="24"/>
+          <w:szCs w:val="24"/>
+        </w:rPr>
+        <w:t>.signature</w:t>
       </w:r>
       <w:proofErr w:type="spellEnd"/>
-      <w:proofErr w:type="gramEnd"/>
       <w:r>
         <w:rPr>
           <w:sz w:val="24"/>
@@ -1481,415 +1034,24 @@
         </w:rPr>
         <w:t>name.full()</w:t>
       </w:r>
+      <w:r>
+        <w:rPr>
+          <w:color w:val="000000"/>
+          <w:sz w:val="24"/>
+          <w:szCs w:val="24"/>
+        </w:rPr>
+        <w:t xml:space="preserve"> }}</w:t>
+      </w:r>
+    </w:p>
+    <w:p>
+      <w:pPr>
+        <w:rPr>
+          <w:sz w:val="24"/>
+          <w:szCs w:val="24"/>
+        </w:rPr>
+      </w:pPr>
       <w:bookmarkStart w:id="0" w:name="_GoBack"/>
       <w:bookmarkEnd w:id="0"/>
-      <w:r>
-        <w:rPr>
-          <w:color w:val="000000"/>
-          <w:sz w:val="24"/>
-          <w:szCs w:val="24"/>
-        </w:rPr>
-        <w:t xml:space="preserve"> }}</w:t>
-      </w:r>
-    </w:p>
-    <w:p>
-      <w:pPr>
-        <w:rPr>
-          <w:sz w:val="24"/>
-          <w:szCs w:val="24"/>
-        </w:rPr>
-      </w:pPr>
-    </w:p>
-    <w:p>
-      <w:pPr>
-        <w:rPr>
-          <w:sz w:val="24"/>
-          <w:szCs w:val="24"/>
-        </w:rPr>
-      </w:pPr>
-      <w:r>
-        <w:rPr>
-          <w:sz w:val="24"/>
-          <w:szCs w:val="24"/>
-        </w:rPr>
-        <w:t xml:space="preserve">{%p if </w:t>
-      </w:r>
-      <w:proofErr w:type="spellStart"/>
-      <w:r>
-        <w:rPr>
-          <w:sz w:val="24"/>
-          <w:szCs w:val="24"/>
-        </w:rPr>
-        <w:t>school.special_education_director.requestor_knows_name</w:t>
-      </w:r>
-      <w:proofErr w:type="spellEnd"/>
-      <w:r>
-        <w:rPr>
-          <w:sz w:val="24"/>
-          <w:szCs w:val="24"/>
-        </w:rPr>
-        <w:t xml:space="preserve"> %}</w:t>
-      </w:r>
-    </w:p>
-    <w:p>
-      <w:pPr>
-        <w:rPr>
-          <w:sz w:val="24"/>
-          <w:szCs w:val="24"/>
-        </w:rPr>
-      </w:pPr>
-      <w:r>
-        <w:rPr>
-          <w:sz w:val="24"/>
-          <w:szCs w:val="24"/>
-        </w:rPr>
-        <w:t xml:space="preserve">cc:   </w:t>
-      </w:r>
-      <w:r>
-        <w:rPr>
-          <w:sz w:val="24"/>
-          <w:szCs w:val="24"/>
-        </w:rPr>
-        <w:tab/>
-      </w:r>
-    </w:p>
-    <w:p>
-      <w:pPr>
-        <w:rPr>
-          <w:sz w:val="24"/>
-          <w:szCs w:val="24"/>
-        </w:rPr>
-      </w:pPr>
-      <w:r>
-        <w:rPr>
-          <w:sz w:val="24"/>
-          <w:szCs w:val="24"/>
-        </w:rPr>
-        <w:t>{</w:t>
-      </w:r>
-      <w:proofErr w:type="gramStart"/>
-      <w:r>
-        <w:rPr>
-          <w:sz w:val="24"/>
-          <w:szCs w:val="24"/>
-        </w:rPr>
-        <w:t xml:space="preserve">{ </w:t>
-      </w:r>
-      <w:proofErr w:type="spellStart"/>
-      <w:r>
-        <w:rPr>
-          <w:sz w:val="24"/>
-          <w:szCs w:val="24"/>
-        </w:rPr>
-        <w:t>school.special</w:t>
-      </w:r>
-      <w:proofErr w:type="gramEnd"/>
-      <w:r>
-        <w:rPr>
-          <w:sz w:val="24"/>
-          <w:szCs w:val="24"/>
-        </w:rPr>
-        <w:t>_education_director.name.full</w:t>
-      </w:r>
-      <w:proofErr w:type="spellEnd"/>
-      <w:r>
-        <w:rPr>
-          <w:sz w:val="24"/>
-          <w:szCs w:val="24"/>
-        </w:rPr>
-        <w:t>()}}</w:t>
-      </w:r>
-    </w:p>
-    <w:p>
-      <w:pPr>
-        <w:rPr>
-          <w:sz w:val="24"/>
-          <w:szCs w:val="24"/>
-        </w:rPr>
-      </w:pPr>
-      <w:r>
-        <w:rPr>
-          <w:sz w:val="24"/>
-          <w:szCs w:val="24"/>
-        </w:rPr>
-        <w:t>{%p else %}</w:t>
-      </w:r>
-    </w:p>
-    <w:p>
-      <w:pPr>
-        <w:rPr>
-          <w:sz w:val="24"/>
-          <w:szCs w:val="24"/>
-        </w:rPr>
-      </w:pPr>
-      <w:r>
-        <w:rPr>
-          <w:sz w:val="24"/>
-          <w:szCs w:val="24"/>
-        </w:rPr>
-        <w:t xml:space="preserve">cc:   </w:t>
-      </w:r>
-      <w:r>
-        <w:rPr>
-          <w:sz w:val="24"/>
-          <w:szCs w:val="24"/>
-        </w:rPr>
-        <w:tab/>
-      </w:r>
-    </w:p>
-    <w:p>
-      <w:pPr>
-        <w:rPr>
-          <w:sz w:val="24"/>
-          <w:szCs w:val="24"/>
-        </w:rPr>
-      </w:pPr>
-      <w:r>
-        <w:rPr>
-          <w:sz w:val="24"/>
-          <w:szCs w:val="24"/>
-        </w:rPr>
-        <w:t>{</w:t>
-      </w:r>
-      <w:proofErr w:type="gramStart"/>
-      <w:r>
-        <w:rPr>
-          <w:sz w:val="24"/>
-          <w:szCs w:val="24"/>
-        </w:rPr>
-        <w:t xml:space="preserve">{ </w:t>
-      </w:r>
-      <w:proofErr w:type="spellStart"/>
-      <w:r>
-        <w:rPr>
-          <w:sz w:val="24"/>
-          <w:szCs w:val="24"/>
-        </w:rPr>
-        <w:t>requestor.address.city</w:t>
-      </w:r>
-      <w:proofErr w:type="spellEnd"/>
-      <w:proofErr w:type="gramEnd"/>
-      <w:r>
-        <w:rPr>
-          <w:sz w:val="24"/>
-          <w:szCs w:val="24"/>
-        </w:rPr>
-        <w:t xml:space="preserve"> }} Public Schools Special Education Director</w:t>
-      </w:r>
-    </w:p>
-    <w:p>
-      <w:pPr>
-        <w:rPr>
-          <w:sz w:val="24"/>
-          <w:szCs w:val="24"/>
-        </w:rPr>
-      </w:pPr>
-      <w:r>
-        <w:rPr>
-          <w:sz w:val="24"/>
-          <w:szCs w:val="24"/>
-        </w:rPr>
-        <w:t>{%p endif %}</w:t>
-      </w:r>
-    </w:p>
-    <w:p>
-      <w:pPr>
-        <w:rPr>
-          <w:sz w:val="24"/>
-          <w:szCs w:val="24"/>
-        </w:rPr>
-      </w:pPr>
-      <w:r>
-        <w:rPr>
-          <w:sz w:val="24"/>
-          <w:szCs w:val="24"/>
-        </w:rPr>
-        <w:t xml:space="preserve">{%p if </w:t>
-      </w:r>
-      <w:proofErr w:type="spellStart"/>
-      <w:r>
-        <w:rPr>
-          <w:sz w:val="24"/>
-          <w:szCs w:val="24"/>
-        </w:rPr>
-        <w:t>school.special_education_director.requestor_knows_address</w:t>
-      </w:r>
-      <w:proofErr w:type="spellEnd"/>
-      <w:r>
-        <w:rPr>
-          <w:sz w:val="24"/>
-          <w:szCs w:val="24"/>
-        </w:rPr>
-        <w:t xml:space="preserve"> %}</w:t>
-      </w:r>
-    </w:p>
-    <w:p>
-      <w:pPr>
-        <w:rPr>
-          <w:sz w:val="24"/>
-          <w:szCs w:val="24"/>
-        </w:rPr>
-      </w:pPr>
-      <w:r>
-        <w:rPr>
-          <w:sz w:val="24"/>
-          <w:szCs w:val="24"/>
-        </w:rPr>
-        <w:t>{</w:t>
-      </w:r>
-      <w:proofErr w:type="gramStart"/>
-      <w:r>
-        <w:rPr>
-          <w:sz w:val="24"/>
-          <w:szCs w:val="24"/>
-        </w:rPr>
-        <w:t>{ school</w:t>
-      </w:r>
-      <w:proofErr w:type="gramEnd"/>
-      <w:r>
-        <w:rPr>
-          <w:sz w:val="24"/>
-          <w:szCs w:val="24"/>
-        </w:rPr>
-        <w:t>.</w:t>
-      </w:r>
-      <w:r>
-        <w:rPr>
-          <w:sz w:val="24"/>
-          <w:szCs w:val="24"/>
-        </w:rPr>
-        <w:t xml:space="preserve"> </w:t>
-      </w:r>
-      <w:proofErr w:type="spellStart"/>
-      <w:r>
-        <w:rPr>
-          <w:sz w:val="24"/>
-          <w:szCs w:val="24"/>
-        </w:rPr>
-        <w:t>special_education_director.address.address</w:t>
-      </w:r>
-      <w:proofErr w:type="spellEnd"/>
-      <w:r>
-        <w:rPr>
-          <w:sz w:val="24"/>
-          <w:szCs w:val="24"/>
-        </w:rPr>
-        <w:t xml:space="preserve"> }}</w:t>
-      </w:r>
-    </w:p>
-    <w:p>
-      <w:pPr>
-        <w:rPr>
-          <w:sz w:val="24"/>
-          <w:szCs w:val="24"/>
-        </w:rPr>
-      </w:pPr>
-      <w:r>
-        <w:rPr>
-          <w:sz w:val="24"/>
-          <w:szCs w:val="24"/>
-        </w:rPr>
-        <w:t>{</w:t>
-      </w:r>
-      <w:proofErr w:type="gramStart"/>
-      <w:r>
-        <w:rPr>
-          <w:sz w:val="24"/>
-          <w:szCs w:val="24"/>
-        </w:rPr>
-        <w:t>{ school</w:t>
-      </w:r>
-      <w:proofErr w:type="gramEnd"/>
-      <w:r>
-        <w:rPr>
-          <w:sz w:val="24"/>
-          <w:szCs w:val="24"/>
-        </w:rPr>
-        <w:t>.</w:t>
-      </w:r>
-      <w:r>
-        <w:rPr>
-          <w:sz w:val="24"/>
-          <w:szCs w:val="24"/>
-        </w:rPr>
-        <w:t xml:space="preserve"> </w:t>
-      </w:r>
-      <w:proofErr w:type="spellStart"/>
-      <w:r>
-        <w:rPr>
-          <w:sz w:val="24"/>
-          <w:szCs w:val="24"/>
-        </w:rPr>
-        <w:t>special_education_director.address.city</w:t>
-      </w:r>
-      <w:proofErr w:type="spellEnd"/>
-      <w:r>
-        <w:rPr>
-          <w:sz w:val="24"/>
-          <w:szCs w:val="24"/>
-        </w:rPr>
-        <w:t xml:space="preserve"> }}, {{ school.</w:t>
-      </w:r>
-      <w:r>
-        <w:rPr>
-          <w:sz w:val="24"/>
-          <w:szCs w:val="24"/>
-        </w:rPr>
-        <w:t xml:space="preserve"> </w:t>
-      </w:r>
-      <w:proofErr w:type="spellStart"/>
-      <w:r>
-        <w:rPr>
-          <w:sz w:val="24"/>
-          <w:szCs w:val="24"/>
-        </w:rPr>
-        <w:t>special_education_director.address.state</w:t>
-      </w:r>
-      <w:proofErr w:type="spellEnd"/>
-      <w:r>
-        <w:rPr>
-          <w:sz w:val="24"/>
-          <w:szCs w:val="24"/>
-        </w:rPr>
-        <w:t xml:space="preserve"> }} {{ school.</w:t>
-      </w:r>
-      <w:r>
-        <w:rPr>
-          <w:sz w:val="24"/>
-          <w:szCs w:val="24"/>
-        </w:rPr>
-        <w:t xml:space="preserve"> </w:t>
-      </w:r>
-      <w:r>
-        <w:rPr>
-          <w:sz w:val="24"/>
-          <w:szCs w:val="24"/>
-        </w:rPr>
-        <w:t>special_education_director.address.zip}}</w:t>
-      </w:r>
-    </w:p>
-    <w:p>
-      <w:pPr>
-        <w:rPr>
-          <w:sz w:val="24"/>
-          <w:szCs w:val="24"/>
-        </w:rPr>
-      </w:pPr>
-      <w:r>
-        <w:rPr>
-          <w:sz w:val="24"/>
-          <w:szCs w:val="24"/>
-        </w:rPr>
-        <w:t>{%p endif %}</w:t>
-      </w:r>
-    </w:p>
-    <w:p>
-      <w:pPr>
-        <w:rPr>
-          <w:sz w:val="24"/>
-          <w:szCs w:val="24"/>
-        </w:rPr>
-      </w:pPr>
     </w:p>
     <w:sectPr>
       <w:pgSz w:w="12240" w:h="15840"/>
@@ -1902,7 +1064,7 @@
 </file>
 
 <file path=word/numbering.xml><?xml version="1.0" encoding="utf-8"?>
-<w:numbering xmlns:wpc="http://schemas.microsoft.com/office/word/2010/wordprocessingCanvas" xmlns:cx="http://schemas.microsoft.com/office/drawing/2014/chartex" xmlns:cx1="http://schemas.microsoft.com/office/drawing/2015/9/8/chartex" xmlns:mc="http://schemas.openxmlformats.org/markup-compatibility/2006" xmlns:o="urn:schemas-microsoft-com:office:office" xmlns:r="http://schemas.openxmlformats.org/officeDocument/2006/relationships" xmlns:m="http://schemas.openxmlformats.org/officeDocument/2006/math" xmlns:v="urn:schemas-microsoft-com:vml" xmlns:wp14="http://schemas.microsoft.com/office/word/2010/wordprocessingDrawing" xmlns:wp="http://schemas.openxmlformats.org/drawingml/2006/wordprocessingDrawing" xmlns:w10="urn:schemas-microsoft-com:office:word" xmlns:w="http://schemas.openxmlformats.org/wordprocessingml/2006/main" xmlns:w14="http://schemas.microsoft.com/office/word/2010/wordml" xmlns:w15="http://schemas.microsoft.com/office/word/2012/wordml" xmlns:w16se="http://schemas.microsoft.com/office/word/2015/wordml/symex" xmlns:wpg="http://schemas.microsoft.com/office/word/2010/wordprocessingGroup" xmlns:wpi="http://schemas.microsoft.com/office/word/2010/wordprocessingInk" xmlns:wne="http://schemas.microsoft.com/office/word/2006/wordml" xmlns:wps="http://schemas.microsoft.com/office/word/2010/wordprocessingShape" mc:Ignorable="w14 w15 w16se wp14">
+<w:numbering xmlns:wpc="http://schemas.microsoft.com/office/word/2010/wordprocessingCanvas" xmlns:cx="http://schemas.microsoft.com/office/drawing/2014/chartex" xmlns:cx1="http://schemas.microsoft.com/office/drawing/2015/9/8/chartex" xmlns:cx2="http://schemas.microsoft.com/office/drawing/2015/10/21/chartex" xmlns:cx3="http://schemas.microsoft.com/office/drawing/2016/5/9/chartex" xmlns:cx4="http://schemas.microsoft.com/office/drawing/2016/5/10/chartex" xmlns:cx5="http://schemas.microsoft.com/office/drawing/2016/5/11/chartex" xmlns:cx6="http://schemas.microsoft.com/office/drawing/2016/5/12/chartex" xmlns:cx7="http://schemas.microsoft.com/office/drawing/2016/5/13/chartex" xmlns:cx8="http://schemas.microsoft.com/office/drawing/2016/5/14/chartex" xmlns:mc="http://schemas.openxmlformats.org/markup-compatibility/2006" xmlns:aink="http://schemas.microsoft.com/office/drawing/2016/ink" xmlns:am3d="http://schemas.microsoft.com/office/drawing/2017/model3d" xmlns:o="urn:schemas-microsoft-com:office:office" xmlns:r="http://schemas.openxmlformats.org/officeDocument/2006/relationships" xmlns:m="http://schemas.openxmlformats.org/officeDocument/2006/math" xmlns:v="urn:schemas-microsoft-com:vml" xmlns:wp14="http://schemas.microsoft.com/office/word/2010/wordprocessingDrawing" xmlns:wp="http://schemas.openxmlformats.org/drawingml/2006/wordprocessingDrawing" xmlns:w10="urn:schemas-microsoft-com:office:word" xmlns:w="http://schemas.openxmlformats.org/wordprocessingml/2006/main" xmlns:w14="http://schemas.microsoft.com/office/word/2010/wordml" xmlns:w15="http://schemas.microsoft.com/office/word/2012/wordml" xmlns:w16cid="http://schemas.microsoft.com/office/word/2016/wordml/cid" xmlns:w16se="http://schemas.microsoft.com/office/word/2015/wordml/symex" xmlns:wpg="http://schemas.microsoft.com/office/word/2010/wordprocessingGroup" xmlns:wpi="http://schemas.microsoft.com/office/word/2010/wordprocessingInk" xmlns:wne="http://schemas.microsoft.com/office/word/2006/wordml" xmlns:wps="http://schemas.microsoft.com/office/word/2010/wordprocessingShape" mc:Ignorable="w14 w15 w16se w16cid wp14">
   <w:abstractNum w:abstractNumId="0" w15:restartNumberingAfterBreak="0">
     <w:nsid w:val="127C48EB"/>
     <w:multiLevelType w:val="multilevel"/>
@@ -2026,7 +1188,7 @@
 </file>
 
 <file path=word/styles.xml><?xml version="1.0" encoding="utf-8"?>
-<w:styles xmlns:mc="http://schemas.openxmlformats.org/markup-compatibility/2006" xmlns:r="http://schemas.openxmlformats.org/officeDocument/2006/relationships" xmlns:w="http://schemas.openxmlformats.org/wordprocessingml/2006/main" xmlns:w14="http://schemas.microsoft.com/office/word/2010/wordml" xmlns:w15="http://schemas.microsoft.com/office/word/2012/wordml" xmlns:w16se="http://schemas.microsoft.com/office/word/2015/wordml/symex" mc:Ignorable="w14 w15 w16se">
+<w:styles xmlns:mc="http://schemas.openxmlformats.org/markup-compatibility/2006" xmlns:r="http://schemas.openxmlformats.org/officeDocument/2006/relationships" xmlns:w="http://schemas.openxmlformats.org/wordprocessingml/2006/main" xmlns:w14="http://schemas.microsoft.com/office/word/2010/wordml" xmlns:w15="http://schemas.microsoft.com/office/word/2012/wordml" xmlns:w16cid="http://schemas.microsoft.com/office/word/2016/wordml/cid" xmlns:w16se="http://schemas.microsoft.com/office/word/2015/wordml/symex" mc:Ignorable="w14 w15 w16se w16cid">
   <w:docDefaults>
     <w:rPrDefault>
       <w:rPr>
@@ -2042,7 +1204,7 @@
       </w:pPr>
     </w:pPrDefault>
   </w:docDefaults>
-  <w:latentStyles w:defLockedState="0" w:defUIPriority="99" w:defSemiHidden="0" w:defUnhideWhenUsed="0" w:defQFormat="0" w:count="371">
+  <w:latentStyles w:defLockedState="0" w:defUIPriority="99" w:defSemiHidden="0" w:defUnhideWhenUsed="0" w:defQFormat="0" w:count="377">
     <w:lsdException w:name="Normal" w:uiPriority="0" w:qFormat="1"/>
     <w:lsdException w:name="heading 1" w:uiPriority="9" w:qFormat="1"/>
     <w:lsdException w:name="heading 2" w:semiHidden="1" w:uiPriority="9" w:unhideWhenUsed="1" w:qFormat="1"/>
@@ -2414,6 +1576,12 @@
     <w:lsdException w:name="List Table 5 Dark Accent 6" w:uiPriority="50"/>
     <w:lsdException w:name="List Table 6 Colorful Accent 6" w:uiPriority="51"/>
     <w:lsdException w:name="List Table 7 Colorful Accent 6" w:uiPriority="52"/>
+    <w:lsdException w:name="Mention" w:semiHidden="1" w:unhideWhenUsed="1"/>
+    <w:lsdException w:name="Smart Hyperlink" w:semiHidden="1" w:unhideWhenUsed="1"/>
+    <w:lsdException w:name="Hashtag" w:semiHidden="1" w:unhideWhenUsed="1"/>
+    <w:lsdException w:name="Unresolved Mention" w:semiHidden="1" w:unhideWhenUsed="1"/>
+    <w:lsdException w:name="Smart Link" w:semiHidden="1" w:unhideWhenUsed="1"/>
+    <w:lsdException w:name="Smart Link Error" w:semiHidden="1" w:unhideWhenUsed="1"/>
   </w:latentStyles>
   <w:style w:type="paragraph" w:default="1" w:styleId="Normal">
     <w:name w:val="Normal"/>

</xml_diff>